<commit_message>
Fin de la mise au propre des notes
Finis de mettre au propre les notes, il ne reste plus qu'à faire la réunion pour valider la phase 0 et enchaîner sur la phase 1 du projet.
</commit_message>
<xml_diff>
--- a/Gestion de Projet/Phase 0/Notes par rapport au cours de Vie de l'entreprise.docx
+++ b/Gestion de Projet/Phase 0/Notes par rapport au cours de Vie de l'entreprise.docx
@@ -5,16 +5,32 @@
     <w:p>
       <w:pPr>
         <w:pStyle w:val="Titre2"/>
-      </w:pPr>
-      <w:r>
+        <w:rPr>
+          <w:sz w:val="36"/>
+          <w:szCs w:val="36"/>
+        </w:rPr>
+      </w:pPr>
+      <w:r>
+        <w:rPr>
+          <w:sz w:val="36"/>
+          <w:szCs w:val="36"/>
+        </w:rPr>
         <w:t>Cours 1 – Introduction à la gestion de projet</w:t>
       </w:r>
     </w:p>
     <w:p>
       <w:pPr>
         <w:pStyle w:val="Titre3"/>
-      </w:pPr>
-      <w:r>
+        <w:rPr>
+          <w:sz w:val="32"/>
+          <w:szCs w:val="32"/>
+        </w:rPr>
+      </w:pPr>
+      <w:r>
+        <w:rPr>
+          <w:sz w:val="32"/>
+          <w:szCs w:val="32"/>
+        </w:rPr>
         <w:t>Contraintes Majeurs (p.11)</w:t>
       </w:r>
     </w:p>
@@ -35,14 +51,7 @@
           <w:sz w:val="24"/>
           <w:szCs w:val="24"/>
         </w:rPr>
-        <w:t xml:space="preserve">Pour chaque projet, le chef de projet doit tenir compte de quatre contraintes </w:t>
-      </w:r>
-      <w:r>
-        <w:rPr>
-          <w:sz w:val="24"/>
-          <w:szCs w:val="24"/>
-        </w:rPr>
-        <w:t>majeures :</w:t>
+        <w:t>Pour chaque projet, le chef de projet doit tenir compte de quatre contraintes majeures :</w:t>
       </w:r>
     </w:p>
     <w:p>
@@ -166,6 +175,8 @@
       <w:r>
         <w:rPr>
           <w:color w:val="00B050"/>
+          <w:sz w:val="24"/>
+          <w:szCs w:val="24"/>
         </w:rPr>
         <w:t>février à fin juin</w:t>
       </w:r>
@@ -230,14 +241,7 @@
           <w:sz w:val="24"/>
           <w:szCs w:val="24"/>
         </w:rPr>
-        <w:t xml:space="preserve">Les 3 critères de qualité faisant partie intégrale de la satisfaction du client et paramètres fondamentaux pour la réussite du </w:t>
-      </w:r>
-      <w:r>
-        <w:rPr>
-          <w:sz w:val="24"/>
-          <w:szCs w:val="24"/>
-        </w:rPr>
-        <w:t>projet :</w:t>
+        <w:t>Les 3 critères de qualité faisant partie intégrale de la satisfaction du client et paramètres fondamentaux pour la réussite du projet :</w:t>
       </w:r>
     </w:p>
     <w:p>
@@ -257,14 +261,7 @@
           <w:sz w:val="24"/>
           <w:szCs w:val="24"/>
         </w:rPr>
-        <w:t>Performance (qualité technique</w:t>
-      </w:r>
-      <w:r>
-        <w:rPr>
-          <w:sz w:val="24"/>
-          <w:szCs w:val="24"/>
-        </w:rPr>
-        <w:t>)</w:t>
+        <w:t>Performance (qualité technique)</w:t>
       </w:r>
       <w:r>
         <w:rPr>
@@ -324,8 +321,16 @@
     <w:p>
       <w:pPr>
         <w:pStyle w:val="Titre3"/>
-      </w:pPr>
-      <w:r>
+        <w:rPr>
+          <w:sz w:val="32"/>
+          <w:szCs w:val="32"/>
+        </w:rPr>
+      </w:pPr>
+      <w:r>
+        <w:rPr>
+          <w:sz w:val="32"/>
+          <w:szCs w:val="32"/>
+        </w:rPr>
         <w:t>Cycle de vie du Projet (p.31 à 38)</w:t>
       </w:r>
     </w:p>
@@ -350,10 +355,7 @@
         <w:t xml:space="preserve">Phase 1) </w:t>
       </w:r>
       <w:r>
-        <w:t>Avant-Projet</w:t>
-      </w:r>
-      <w:r>
-        <w:t xml:space="preserve"> : Définition / Conception / Montage -&gt; CADRER</w:t>
+        <w:t>Avant-Projet : Définition / Conception / Montage -&gt; CADRER</w:t>
       </w:r>
     </w:p>
     <w:p>
@@ -388,27 +390,89 @@
           <w:b/>
           <w:bCs/>
         </w:rPr>
-        <w:t>Étape 1.</w:t>
-      </w:r>
+        <w:t>Étape 1.2 </w:t>
+      </w:r>
+      <w:r>
+        <w:t>: Faisabilité</w:t>
+      </w:r>
+    </w:p>
+    <w:p>
+      <w:pPr>
+        <w:pStyle w:val="Paragraphedeliste"/>
+        <w:numPr>
+          <w:ilvl w:val="0"/>
+          <w:numId w:val="2"/>
+        </w:numPr>
+      </w:pPr>
       <w:r>
         <w:rPr>
           <w:b/>
           <w:bCs/>
         </w:rPr>
-        <w:t>2</w:t>
-      </w:r>
+        <w:t>Phase 2)</w:t>
+      </w:r>
+      <w:r>
+        <w:t xml:space="preserve"> </w:t>
+      </w:r>
+      <w:r>
+        <w:t>Mise en œuvre : Développement/ Exécution / Pilotage -&gt; CONDUIRE</w:t>
+      </w:r>
+    </w:p>
+    <w:p>
+      <w:pPr>
+        <w:pStyle w:val="Paragraphedeliste"/>
+        <w:numPr>
+          <w:ilvl w:val="1"/>
+          <w:numId w:val="2"/>
+        </w:numPr>
+      </w:pPr>
       <w:r>
         <w:rPr>
           <w:b/>
           <w:bCs/>
         </w:rPr>
-        <w:t> </w:t>
-      </w:r>
-      <w:r>
-        <w:t>:</w:t>
-      </w:r>
-      <w:r>
-        <w:t xml:space="preserve"> Faisabilité</w:t>
+        <w:t>Étape 2.1 </w:t>
+      </w:r>
+      <w:r>
+        <w:t>: Projet</w:t>
+      </w:r>
+    </w:p>
+    <w:p>
+      <w:pPr>
+        <w:pStyle w:val="Paragraphedeliste"/>
+        <w:numPr>
+          <w:ilvl w:val="1"/>
+          <w:numId w:val="2"/>
+        </w:numPr>
+      </w:pPr>
+      <w:r>
+        <w:rPr>
+          <w:b/>
+          <w:bCs/>
+        </w:rPr>
+        <w:t>Étape 2.2 </w:t>
+      </w:r>
+      <w:r>
+        <w:t>: Développement</w:t>
+      </w:r>
+    </w:p>
+    <w:p>
+      <w:pPr>
+        <w:pStyle w:val="Paragraphedeliste"/>
+        <w:numPr>
+          <w:ilvl w:val="1"/>
+          <w:numId w:val="2"/>
+        </w:numPr>
+      </w:pPr>
+      <w:r>
+        <w:rPr>
+          <w:b/>
+          <w:bCs/>
+        </w:rPr>
+        <w:t>Étape 2.3 </w:t>
+      </w:r>
+      <w:r>
+        <w:t>: Série</w:t>
       </w:r>
     </w:p>
     <w:p>
@@ -424,19 +488,13 @@
           <w:b/>
           <w:bCs/>
         </w:rPr>
-        <w:t>Phase 2)</w:t>
+        <w:t>Phase 3)</w:t>
       </w:r>
       <w:r>
         <w:t xml:space="preserve"> </w:t>
       </w:r>
       <w:r>
-        <w:t xml:space="preserve">Mise en </w:t>
-      </w:r>
-      <w:r>
-        <w:t>œuvre</w:t>
-      </w:r>
-      <w:r>
-        <w:t xml:space="preserve"> : Développement/ Exécution / Pilotage -&gt; CONDUIRE</w:t>
+        <w:t>Clôture : Capitalisation -&gt; CONCLURE</w:t>
       </w:r>
     </w:p>
     <w:p>
@@ -452,175 +510,52 @@
           <w:b/>
           <w:bCs/>
         </w:rPr>
-        <w:t xml:space="preserve">Étape </w:t>
-      </w:r>
+        <w:t>Étape 2.1 </w:t>
+      </w:r>
+      <w:r>
+        <w:t>: Exploitation</w:t>
+      </w:r>
+    </w:p>
+    <w:p>
+      <w:pPr>
+        <w:pStyle w:val="Paragraphedeliste"/>
+        <w:numPr>
+          <w:ilvl w:val="1"/>
+          <w:numId w:val="2"/>
+        </w:numPr>
+      </w:pPr>
       <w:r>
         <w:rPr>
           <w:b/>
           <w:bCs/>
         </w:rPr>
-        <w:t>2</w:t>
-      </w:r>
+        <w:t>Étape 2.2 </w:t>
+      </w:r>
+      <w:r>
+        <w:t>: Démantèlement</w:t>
+      </w:r>
+    </w:p>
+    <w:p>
+      <w:pPr>
+        <w:pStyle w:val="Paragraphedeliste"/>
+        <w:numPr>
+          <w:ilvl w:val="1"/>
+          <w:numId w:val="2"/>
+        </w:numPr>
+      </w:pPr>
       <w:r>
         <w:rPr>
           <w:b/>
           <w:bCs/>
         </w:rPr>
-        <w:t>.1 </w:t>
-      </w:r>
-      <w:r>
-        <w:t xml:space="preserve">: </w:t>
-      </w:r>
-      <w:r>
-        <w:t>Projet</w:t>
-      </w:r>
-    </w:p>
-    <w:p>
-      <w:pPr>
-        <w:pStyle w:val="Paragraphedeliste"/>
-        <w:numPr>
-          <w:ilvl w:val="1"/>
-          <w:numId w:val="2"/>
-        </w:numPr>
-      </w:pPr>
-      <w:r>
-        <w:rPr>
-          <w:b/>
-          <w:bCs/>
-        </w:rPr>
-        <w:t xml:space="preserve">Étape </w:t>
-      </w:r>
-      <w:r>
-        <w:rPr>
-          <w:b/>
-          <w:bCs/>
-        </w:rPr>
-        <w:t>2</w:t>
-      </w:r>
-      <w:r>
-        <w:rPr>
-          <w:b/>
-          <w:bCs/>
-        </w:rPr>
-        <w:t>.2 </w:t>
-      </w:r>
-      <w:r>
-        <w:t xml:space="preserve">: </w:t>
-      </w:r>
-      <w:r>
-        <w:t>Développement</w:t>
-      </w:r>
-    </w:p>
-    <w:p>
-      <w:pPr>
-        <w:pStyle w:val="Paragraphedeliste"/>
-        <w:numPr>
-          <w:ilvl w:val="1"/>
-          <w:numId w:val="2"/>
-        </w:numPr>
-      </w:pPr>
-      <w:r>
-        <w:rPr>
-          <w:b/>
-          <w:bCs/>
-        </w:rPr>
         <w:t>Étape 2.3 </w:t>
       </w:r>
       <w:r>
-        <w:t>: Série</w:t>
-      </w:r>
-    </w:p>
-    <w:p>
-      <w:pPr>
-        <w:pStyle w:val="Paragraphedeliste"/>
-        <w:numPr>
-          <w:ilvl w:val="0"/>
-          <w:numId w:val="2"/>
-        </w:numPr>
-      </w:pPr>
-      <w:r>
-        <w:rPr>
-          <w:b/>
-          <w:bCs/>
-        </w:rPr>
-        <w:t>Phase 3)</w:t>
-      </w:r>
-      <w:r>
-        <w:t xml:space="preserve"> </w:t>
-      </w:r>
-      <w:r>
-        <w:t>Clôture : Capitalisation -&gt; CONCLURE</w:t>
-      </w:r>
-    </w:p>
-    <w:p>
-      <w:pPr>
-        <w:pStyle w:val="Paragraphedeliste"/>
-        <w:numPr>
-          <w:ilvl w:val="1"/>
-          <w:numId w:val="2"/>
-        </w:numPr>
-      </w:pPr>
-      <w:r>
-        <w:rPr>
-          <w:b/>
-          <w:bCs/>
-        </w:rPr>
-        <w:t>Étape 2.1 </w:t>
-      </w:r>
-      <w:r>
-        <w:t xml:space="preserve">: </w:t>
-      </w:r>
-      <w:r>
-        <w:t>Exploitation</w:t>
-      </w:r>
-    </w:p>
-    <w:p>
-      <w:pPr>
-        <w:pStyle w:val="Paragraphedeliste"/>
-        <w:numPr>
-          <w:ilvl w:val="1"/>
-          <w:numId w:val="2"/>
-        </w:numPr>
-      </w:pPr>
-      <w:r>
-        <w:rPr>
-          <w:b/>
-          <w:bCs/>
-        </w:rPr>
-        <w:t>Étape 2.2 </w:t>
-      </w:r>
-      <w:r>
-        <w:t xml:space="preserve">: </w:t>
-      </w:r>
-      <w:r>
-        <w:t>Démantèlement</w:t>
-      </w:r>
-    </w:p>
-    <w:p>
-      <w:pPr>
-        <w:pStyle w:val="Paragraphedeliste"/>
-        <w:numPr>
-          <w:ilvl w:val="1"/>
-          <w:numId w:val="2"/>
-        </w:numPr>
-      </w:pPr>
-      <w:r>
-        <w:rPr>
-          <w:b/>
-          <w:bCs/>
-        </w:rPr>
-        <w:t>Étape 2.3 </w:t>
-      </w:r>
-      <w:r>
-        <w:t>:</w:t>
-      </w:r>
-      <w:r>
-        <w:t xml:space="preserve"> Capitalisation</w:t>
-      </w:r>
-    </w:p>
-    <w:p>
-      <w:r>
-        <w:lastRenderedPageBreak/>
+        <w:t>: Capitalisation</w:t>
+      </w:r>
+    </w:p>
+    <w:p>
+      <w:r>
         <w:t>Pour l’imager avec un synoptique des</w:t>
       </w:r>
       <w:r>
@@ -680,8 +615,16 @@
     <w:p>
       <w:pPr>
         <w:pStyle w:val="Titre4"/>
-      </w:pPr>
-      <w:r>
+        <w:rPr>
+          <w:sz w:val="28"/>
+          <w:szCs w:val="28"/>
+        </w:rPr>
+      </w:pPr>
+      <w:r>
+        <w:rPr>
+          <w:sz w:val="28"/>
+          <w:szCs w:val="28"/>
+        </w:rPr>
         <w:t>Phase 1 : Avant-Projet</w:t>
       </w:r>
     </w:p>
@@ -702,14 +645,28 @@
           <w:sz w:val="24"/>
           <w:szCs w:val="24"/>
         </w:rPr>
-        <w:t xml:space="preserve">Cadrage </w:t>
-      </w:r>
-      <w:r>
-        <w:rPr>
-          <w:sz w:val="24"/>
-          <w:szCs w:val="24"/>
-        </w:rPr>
-        <w:t>organisationnel :</w:t>
+        <w:t xml:space="preserve">1.1 ) </w:t>
+      </w:r>
+      <w:r>
+        <w:rPr>
+          <w:sz w:val="24"/>
+          <w:szCs w:val="24"/>
+        </w:rPr>
+        <w:t xml:space="preserve">Cadrage organisationnel </w:t>
+      </w:r>
+      <w:r>
+        <w:rPr>
+          <w:sz w:val="24"/>
+          <w:szCs w:val="24"/>
+        </w:rPr>
+        <w:t>(Présomption de faisabilité)</w:t>
+      </w:r>
+      <w:r>
+        <w:rPr>
+          <w:sz w:val="24"/>
+          <w:szCs w:val="24"/>
+        </w:rPr>
+        <w:t>:</w:t>
       </w:r>
     </w:p>
     <w:p>
@@ -729,21 +686,7 @@
           <w:sz w:val="24"/>
           <w:szCs w:val="24"/>
         </w:rPr>
-        <w:t xml:space="preserve">Identification des besoins de la </w:t>
-      </w:r>
-      <w:r>
-        <w:rPr>
-          <w:sz w:val="24"/>
-          <w:szCs w:val="24"/>
-        </w:rPr>
-        <w:t>MOA :</w:t>
-      </w:r>
-      <w:r>
-        <w:rPr>
-          <w:sz w:val="24"/>
-          <w:szCs w:val="24"/>
-        </w:rPr>
-        <w:t xml:space="preserve"> cahier des charges</w:t>
+        <w:t>Identification des besoins de la MOA : cahier des charges</w:t>
       </w:r>
       <w:r>
         <w:rPr>
@@ -884,6 +827,13 @@
           <w:sz w:val="24"/>
           <w:szCs w:val="24"/>
         </w:rPr>
+        <w:t xml:space="preserve">1.2 ) </w:t>
+      </w:r>
+      <w:r>
+        <w:rPr>
+          <w:sz w:val="24"/>
+          <w:szCs w:val="24"/>
+        </w:rPr>
         <w:t>Analyse technique sommaire</w:t>
       </w:r>
       <w:r>
@@ -891,7 +841,21 @@
           <w:sz w:val="24"/>
           <w:szCs w:val="24"/>
         </w:rPr>
-        <w:t> :</w:t>
+        <w:t> </w:t>
+      </w:r>
+      <w:r>
+        <w:rPr>
+          <w:sz w:val="24"/>
+          <w:szCs w:val="24"/>
+        </w:rPr>
+        <w:t>(Faisabilité)</w:t>
+      </w:r>
+      <w:r>
+        <w:rPr>
+          <w:sz w:val="24"/>
+          <w:szCs w:val="24"/>
+        </w:rPr>
+        <w:t>:</w:t>
       </w:r>
     </w:p>
     <w:p>
@@ -947,6 +911,7 @@
           <w:sz w:val="24"/>
           <w:szCs w:val="24"/>
         </w:rPr>
+        <w:lastRenderedPageBreak/>
         <w:t>Réalisation de scénarios de démarrage du projet</w:t>
       </w:r>
       <w:r>
@@ -998,6 +963,2794 @@
           <w:szCs w:val="24"/>
         </w:rPr>
         <w:sym w:font="Wingdings" w:char="F0FE"/>
+      </w:r>
+    </w:p>
+    <w:p>
+      <w:pPr>
+        <w:pStyle w:val="Titre4"/>
+        <w:rPr>
+          <w:sz w:val="28"/>
+          <w:szCs w:val="28"/>
+        </w:rPr>
+      </w:pPr>
+      <w:r>
+        <w:rPr>
+          <w:sz w:val="28"/>
+          <w:szCs w:val="28"/>
+        </w:rPr>
+        <w:t>Phase 2 : Mise en œuvre</w:t>
+      </w:r>
+    </w:p>
+    <w:p>
+      <w:pPr>
+        <w:pStyle w:val="Paragraphedeliste"/>
+        <w:numPr>
+          <w:ilvl w:val="0"/>
+          <w:numId w:val="4"/>
+        </w:numPr>
+        <w:rPr>
+          <w:sz w:val="24"/>
+          <w:szCs w:val="24"/>
+        </w:rPr>
+      </w:pPr>
+      <w:r>
+        <w:rPr>
+          <w:sz w:val="24"/>
+          <w:szCs w:val="24"/>
+        </w:rPr>
+        <w:t xml:space="preserve">2.1 ) </w:t>
+      </w:r>
+      <w:r>
+        <w:rPr>
+          <w:sz w:val="24"/>
+          <w:szCs w:val="24"/>
+        </w:rPr>
+        <w:t>D</w:t>
+      </w:r>
+      <w:r>
+        <w:rPr>
+          <w:sz w:val="24"/>
+          <w:szCs w:val="24"/>
+        </w:rPr>
+        <w:t xml:space="preserve">éfinition préliminaire </w:t>
+      </w:r>
+      <w:r>
+        <w:rPr>
+          <w:sz w:val="24"/>
+          <w:szCs w:val="24"/>
+        </w:rPr>
+        <w:t xml:space="preserve">pour </w:t>
+      </w:r>
+      <w:r>
+        <w:rPr>
+          <w:sz w:val="24"/>
+          <w:szCs w:val="24"/>
+        </w:rPr>
+        <w:t>fige</w:t>
+      </w:r>
+      <w:r>
+        <w:rPr>
+          <w:sz w:val="24"/>
+          <w:szCs w:val="24"/>
+        </w:rPr>
+        <w:t>r</w:t>
+      </w:r>
+      <w:r>
+        <w:rPr>
+          <w:sz w:val="24"/>
+          <w:szCs w:val="24"/>
+        </w:rPr>
+        <w:t xml:space="preserve"> la solution choisie</w:t>
+      </w:r>
+      <w:r>
+        <w:rPr>
+          <w:sz w:val="24"/>
+          <w:szCs w:val="24"/>
+        </w:rPr>
+        <w:t> </w:t>
+      </w:r>
+      <w:r>
+        <w:rPr>
+          <w:sz w:val="24"/>
+          <w:szCs w:val="24"/>
+        </w:rPr>
+        <w:t>(Projet)</w:t>
+      </w:r>
+      <w:r>
+        <w:rPr>
+          <w:sz w:val="24"/>
+          <w:szCs w:val="24"/>
+        </w:rPr>
+        <w:t>:</w:t>
+      </w:r>
+    </w:p>
+    <w:p>
+      <w:pPr>
+        <w:pStyle w:val="Paragraphedeliste"/>
+        <w:numPr>
+          <w:ilvl w:val="1"/>
+          <w:numId w:val="4"/>
+        </w:numPr>
+        <w:rPr>
+          <w:sz w:val="24"/>
+          <w:szCs w:val="24"/>
+        </w:rPr>
+      </w:pPr>
+      <w:r>
+        <w:rPr>
+          <w:sz w:val="24"/>
+          <w:szCs w:val="24"/>
+        </w:rPr>
+        <w:t>Cahier des charges fonctionnels</w:t>
+      </w:r>
+      <w:r>
+        <w:rPr>
+          <w:sz w:val="24"/>
+          <w:szCs w:val="24"/>
+        </w:rPr>
+        <w:t xml:space="preserve"> </w:t>
+      </w:r>
+      <w:r>
+        <w:rPr>
+          <w:color w:val="00B050"/>
+          <w:sz w:val="24"/>
+          <w:szCs w:val="24"/>
+        </w:rPr>
+        <w:sym w:font="Wingdings" w:char="F0FE"/>
+      </w:r>
+    </w:p>
+    <w:p>
+      <w:pPr>
+        <w:pStyle w:val="Paragraphedeliste"/>
+        <w:numPr>
+          <w:ilvl w:val="1"/>
+          <w:numId w:val="4"/>
+        </w:numPr>
+        <w:rPr>
+          <w:sz w:val="24"/>
+          <w:szCs w:val="24"/>
+        </w:rPr>
+      </w:pPr>
+      <w:r>
+        <w:rPr>
+          <w:sz w:val="24"/>
+          <w:szCs w:val="24"/>
+        </w:rPr>
+        <w:t>Dossier de définition préliminaire</w:t>
+      </w:r>
+      <w:r>
+        <w:rPr>
+          <w:sz w:val="24"/>
+          <w:szCs w:val="24"/>
+        </w:rPr>
+        <w:t xml:space="preserve"> </w:t>
+      </w:r>
+      <w:r>
+        <w:rPr>
+          <w:color w:val="00B050"/>
+          <w:sz w:val="24"/>
+          <w:szCs w:val="24"/>
+        </w:rPr>
+        <w:sym w:font="Wingdings" w:char="F0FE"/>
+      </w:r>
+    </w:p>
+    <w:p>
+      <w:pPr>
+        <w:pStyle w:val="Paragraphedeliste"/>
+        <w:numPr>
+          <w:ilvl w:val="1"/>
+          <w:numId w:val="4"/>
+        </w:numPr>
+        <w:rPr>
+          <w:sz w:val="24"/>
+          <w:szCs w:val="24"/>
+        </w:rPr>
+      </w:pPr>
+      <w:r>
+        <w:rPr>
+          <w:sz w:val="24"/>
+          <w:szCs w:val="24"/>
+        </w:rPr>
+        <w:t>Plan de management</w:t>
+      </w:r>
+      <w:r>
+        <w:rPr>
+          <w:sz w:val="24"/>
+          <w:szCs w:val="24"/>
+        </w:rPr>
+        <w:t xml:space="preserve"> </w:t>
+      </w:r>
+      <w:r>
+        <w:rPr>
+          <w:color w:val="00B050"/>
+          <w:sz w:val="24"/>
+          <w:szCs w:val="24"/>
+        </w:rPr>
+        <w:sym w:font="Wingdings" w:char="F0FE"/>
+      </w:r>
+    </w:p>
+    <w:p>
+      <w:pPr>
+        <w:pStyle w:val="Paragraphedeliste"/>
+        <w:numPr>
+          <w:ilvl w:val="1"/>
+          <w:numId w:val="4"/>
+        </w:numPr>
+        <w:rPr>
+          <w:sz w:val="24"/>
+          <w:szCs w:val="24"/>
+        </w:rPr>
+      </w:pPr>
+      <w:r>
+        <w:rPr>
+          <w:sz w:val="24"/>
+          <w:szCs w:val="24"/>
+        </w:rPr>
+        <w:t>Planning détaillé des tâches</w:t>
+      </w:r>
+      <w:r>
+        <w:rPr>
+          <w:sz w:val="24"/>
+          <w:szCs w:val="24"/>
+        </w:rPr>
+        <w:t xml:space="preserve"> </w:t>
+      </w:r>
+      <w:r>
+        <w:rPr>
+          <w:color w:val="00B050"/>
+          <w:sz w:val="24"/>
+          <w:szCs w:val="24"/>
+        </w:rPr>
+        <w:sym w:font="Wingdings" w:char="F0FE"/>
+      </w:r>
+    </w:p>
+    <w:p>
+      <w:pPr>
+        <w:pStyle w:val="Paragraphedeliste"/>
+        <w:numPr>
+          <w:ilvl w:val="1"/>
+          <w:numId w:val="4"/>
+        </w:numPr>
+        <w:rPr>
+          <w:sz w:val="24"/>
+          <w:szCs w:val="24"/>
+        </w:rPr>
+      </w:pPr>
+      <w:r>
+        <w:rPr>
+          <w:sz w:val="24"/>
+          <w:szCs w:val="24"/>
+        </w:rPr>
+        <w:t>Plan de développement et plan qualité</w:t>
+      </w:r>
+      <w:r>
+        <w:rPr>
+          <w:sz w:val="24"/>
+          <w:szCs w:val="24"/>
+        </w:rPr>
+        <w:t xml:space="preserve"> </w:t>
+      </w:r>
+      <w:r>
+        <w:rPr>
+          <w:color w:val="00B050"/>
+          <w:sz w:val="24"/>
+          <w:szCs w:val="24"/>
+        </w:rPr>
+        <w:sym w:font="Wingdings" w:char="F0FE"/>
+      </w:r>
+    </w:p>
+    <w:p>
+      <w:pPr>
+        <w:pStyle w:val="Paragraphedeliste"/>
+        <w:numPr>
+          <w:ilvl w:val="1"/>
+          <w:numId w:val="4"/>
+        </w:numPr>
+        <w:rPr>
+          <w:sz w:val="24"/>
+          <w:szCs w:val="24"/>
+        </w:rPr>
+      </w:pPr>
+      <w:r>
+        <w:rPr>
+          <w:sz w:val="24"/>
+          <w:szCs w:val="24"/>
+        </w:rPr>
+        <w:t>Ressources sous-traitées</w:t>
+      </w:r>
+      <w:r>
+        <w:rPr>
+          <w:sz w:val="24"/>
+          <w:szCs w:val="24"/>
+        </w:rPr>
+        <w:t xml:space="preserve"> </w:t>
+      </w:r>
+      <w:r>
+        <w:rPr>
+          <w:color w:val="00B050"/>
+          <w:sz w:val="24"/>
+          <w:szCs w:val="24"/>
+        </w:rPr>
+        <w:sym w:font="Wingdings" w:char="F0FE"/>
+      </w:r>
+    </w:p>
+    <w:p>
+      <w:pPr>
+        <w:pStyle w:val="Paragraphedeliste"/>
+        <w:numPr>
+          <w:ilvl w:val="0"/>
+          <w:numId w:val="4"/>
+        </w:numPr>
+        <w:rPr>
+          <w:sz w:val="24"/>
+          <w:szCs w:val="24"/>
+        </w:rPr>
+      </w:pPr>
+      <w:r>
+        <w:rPr>
+          <w:sz w:val="24"/>
+          <w:szCs w:val="24"/>
+        </w:rPr>
+        <w:t xml:space="preserve">2.2 ) </w:t>
+      </w:r>
+      <w:r>
+        <w:rPr>
+          <w:sz w:val="24"/>
+          <w:szCs w:val="24"/>
+        </w:rPr>
+        <w:t>D</w:t>
+      </w:r>
+      <w:r>
+        <w:rPr>
+          <w:sz w:val="24"/>
+          <w:szCs w:val="24"/>
+        </w:rPr>
+        <w:t xml:space="preserve">éveloppement de la définition </w:t>
+      </w:r>
+      <w:r>
+        <w:rPr>
+          <w:sz w:val="24"/>
+          <w:szCs w:val="24"/>
+        </w:rPr>
+        <w:t>(Développement)</w:t>
+      </w:r>
+      <w:r>
+        <w:rPr>
+          <w:sz w:val="24"/>
+          <w:szCs w:val="24"/>
+        </w:rPr>
+        <w:t>:</w:t>
+      </w:r>
+    </w:p>
+    <w:p>
+      <w:pPr>
+        <w:pStyle w:val="Paragraphedeliste"/>
+        <w:numPr>
+          <w:ilvl w:val="1"/>
+          <w:numId w:val="4"/>
+        </w:numPr>
+        <w:rPr>
+          <w:sz w:val="24"/>
+          <w:szCs w:val="24"/>
+        </w:rPr>
+      </w:pPr>
+      <w:r>
+        <w:rPr>
+          <w:sz w:val="24"/>
+          <w:szCs w:val="24"/>
+        </w:rPr>
+        <w:t>Prototypes</w:t>
+      </w:r>
+      <w:r>
+        <w:rPr>
+          <w:sz w:val="24"/>
+          <w:szCs w:val="24"/>
+        </w:rPr>
+        <w:t xml:space="preserve"> </w:t>
+      </w:r>
+      <w:r>
+        <w:rPr>
+          <w:color w:val="00B050"/>
+          <w:sz w:val="24"/>
+          <w:szCs w:val="24"/>
+        </w:rPr>
+        <w:sym w:font="Wingdings" w:char="F0FE"/>
+      </w:r>
+    </w:p>
+    <w:p>
+      <w:pPr>
+        <w:pStyle w:val="Paragraphedeliste"/>
+        <w:numPr>
+          <w:ilvl w:val="1"/>
+          <w:numId w:val="4"/>
+        </w:numPr>
+        <w:rPr>
+          <w:sz w:val="24"/>
+          <w:szCs w:val="24"/>
+        </w:rPr>
+      </w:pPr>
+      <w:r>
+        <w:rPr>
+          <w:sz w:val="24"/>
+          <w:szCs w:val="24"/>
+        </w:rPr>
+        <w:t>Essais élémentaires</w:t>
+      </w:r>
+      <w:r>
+        <w:rPr>
+          <w:sz w:val="24"/>
+          <w:szCs w:val="24"/>
+        </w:rPr>
+        <w:t xml:space="preserve"> </w:t>
+      </w:r>
+      <w:r>
+        <w:rPr>
+          <w:color w:val="00B050"/>
+          <w:sz w:val="24"/>
+          <w:szCs w:val="24"/>
+        </w:rPr>
+        <w:sym w:font="Wingdings" w:char="F0FE"/>
+      </w:r>
+    </w:p>
+    <w:p>
+      <w:pPr>
+        <w:pStyle w:val="Paragraphedeliste"/>
+        <w:numPr>
+          <w:ilvl w:val="1"/>
+          <w:numId w:val="4"/>
+        </w:numPr>
+        <w:rPr>
+          <w:sz w:val="24"/>
+          <w:szCs w:val="24"/>
+        </w:rPr>
+      </w:pPr>
+      <w:r>
+        <w:rPr>
+          <w:sz w:val="24"/>
+          <w:szCs w:val="24"/>
+        </w:rPr>
+        <w:t>Dossier de définition détaillée</w:t>
+      </w:r>
+      <w:r>
+        <w:rPr>
+          <w:sz w:val="24"/>
+          <w:szCs w:val="24"/>
+        </w:rPr>
+        <w:t xml:space="preserve"> </w:t>
+      </w:r>
+      <w:r>
+        <w:rPr>
+          <w:color w:val="00B050"/>
+          <w:sz w:val="24"/>
+          <w:szCs w:val="24"/>
+        </w:rPr>
+        <w:sym w:font="Wingdings" w:char="F0FE"/>
+      </w:r>
+    </w:p>
+    <w:p>
+      <w:pPr>
+        <w:pStyle w:val="Paragraphedeliste"/>
+        <w:numPr>
+          <w:ilvl w:val="1"/>
+          <w:numId w:val="4"/>
+        </w:numPr>
+        <w:rPr>
+          <w:sz w:val="24"/>
+          <w:szCs w:val="24"/>
+        </w:rPr>
+      </w:pPr>
+      <w:r>
+        <w:rPr>
+          <w:sz w:val="24"/>
+          <w:szCs w:val="24"/>
+        </w:rPr>
+        <w:t>Finalisation des clauses techniques et clauses qualité, du dossier de fabrication et de contrôle</w:t>
+      </w:r>
+      <w:r>
+        <w:rPr>
+          <w:sz w:val="24"/>
+          <w:szCs w:val="24"/>
+        </w:rPr>
+        <w:t xml:space="preserve"> </w:t>
+      </w:r>
+      <w:r>
+        <w:rPr>
+          <w:color w:val="00B050"/>
+          <w:sz w:val="24"/>
+          <w:szCs w:val="24"/>
+        </w:rPr>
+        <w:sym w:font="Wingdings" w:char="F0FE"/>
+      </w:r>
+    </w:p>
+    <w:p>
+      <w:pPr>
+        <w:pStyle w:val="Paragraphedeliste"/>
+        <w:numPr>
+          <w:ilvl w:val="1"/>
+          <w:numId w:val="4"/>
+        </w:numPr>
+        <w:rPr>
+          <w:sz w:val="24"/>
+          <w:szCs w:val="24"/>
+        </w:rPr>
+      </w:pPr>
+      <w:r>
+        <w:rPr>
+          <w:sz w:val="24"/>
+          <w:szCs w:val="24"/>
+        </w:rPr>
+        <w:t>Système de gestion de la configuration et des évolutions produit</w:t>
+      </w:r>
+      <w:r>
+        <w:rPr>
+          <w:sz w:val="24"/>
+          <w:szCs w:val="24"/>
+        </w:rPr>
+        <w:t xml:space="preserve"> </w:t>
+      </w:r>
+      <w:r>
+        <w:rPr>
+          <w:color w:val="00B050"/>
+          <w:sz w:val="24"/>
+          <w:szCs w:val="24"/>
+        </w:rPr>
+        <w:sym w:font="Wingdings" w:char="F0FE"/>
+      </w:r>
+    </w:p>
+    <w:p>
+      <w:pPr>
+        <w:pStyle w:val="Paragraphedeliste"/>
+        <w:numPr>
+          <w:ilvl w:val="1"/>
+          <w:numId w:val="4"/>
+        </w:numPr>
+        <w:rPr>
+          <w:sz w:val="24"/>
+          <w:szCs w:val="24"/>
+        </w:rPr>
+      </w:pPr>
+      <w:r>
+        <w:rPr>
+          <w:sz w:val="24"/>
+          <w:szCs w:val="24"/>
+        </w:rPr>
+        <w:t>Fournisseurs</w:t>
+      </w:r>
+      <w:r>
+        <w:rPr>
+          <w:sz w:val="24"/>
+          <w:szCs w:val="24"/>
+        </w:rPr>
+        <w:t xml:space="preserve"> </w:t>
+      </w:r>
+      <w:r>
+        <w:rPr>
+          <w:color w:val="00B050"/>
+          <w:sz w:val="24"/>
+          <w:szCs w:val="24"/>
+        </w:rPr>
+        <w:sym w:font="Wingdings" w:char="F0FE"/>
+      </w:r>
+    </w:p>
+    <w:p>
+      <w:pPr>
+        <w:pStyle w:val="Paragraphedeliste"/>
+        <w:numPr>
+          <w:ilvl w:val="0"/>
+          <w:numId w:val="4"/>
+        </w:numPr>
+        <w:rPr>
+          <w:color w:val="000000" w:themeColor="text1"/>
+          <w:sz w:val="24"/>
+          <w:szCs w:val="24"/>
+        </w:rPr>
+      </w:pPr>
+      <w:r>
+        <w:rPr>
+          <w:color w:val="000000" w:themeColor="text1"/>
+          <w:sz w:val="24"/>
+          <w:szCs w:val="24"/>
+        </w:rPr>
+        <w:t xml:space="preserve">2.3 ) </w:t>
+      </w:r>
+      <w:r>
+        <w:rPr>
+          <w:color w:val="000000" w:themeColor="text1"/>
+          <w:sz w:val="24"/>
+          <w:szCs w:val="24"/>
+        </w:rPr>
+        <w:t>Q</w:t>
+      </w:r>
+      <w:r>
+        <w:rPr>
+          <w:color w:val="000000" w:themeColor="text1"/>
+          <w:sz w:val="24"/>
+          <w:szCs w:val="24"/>
+        </w:rPr>
+        <w:t>ualification acquise permet la réalisation d’exemplaires de série</w:t>
+      </w:r>
+      <w:r>
+        <w:rPr>
+          <w:color w:val="000000" w:themeColor="text1"/>
+          <w:sz w:val="24"/>
+          <w:szCs w:val="24"/>
+        </w:rPr>
+        <w:t xml:space="preserve"> (Série)</w:t>
+      </w:r>
+      <w:r>
+        <w:rPr>
+          <w:color w:val="000000" w:themeColor="text1"/>
+          <w:sz w:val="24"/>
+          <w:szCs w:val="24"/>
+        </w:rPr>
+        <w:t xml:space="preserve"> </w:t>
+      </w:r>
+      <w:r>
+        <w:rPr>
+          <w:color w:val="00B050"/>
+          <w:sz w:val="24"/>
+          <w:szCs w:val="24"/>
+        </w:rPr>
+        <w:t>(normalement dans la phase 3 mais ça me paraît plus logique de la mettre dans la phase 2 avant la revue d’acceptation)</w:t>
+      </w:r>
+    </w:p>
+    <w:p>
+      <w:pPr>
+        <w:pStyle w:val="Paragraphedeliste"/>
+        <w:numPr>
+          <w:ilvl w:val="1"/>
+          <w:numId w:val="4"/>
+        </w:numPr>
+        <w:rPr>
+          <w:color w:val="000000" w:themeColor="text1"/>
+          <w:sz w:val="24"/>
+          <w:szCs w:val="24"/>
+        </w:rPr>
+      </w:pPr>
+      <w:r>
+        <w:rPr>
+          <w:color w:val="000000" w:themeColor="text1"/>
+          <w:sz w:val="24"/>
+          <w:szCs w:val="24"/>
+        </w:rPr>
+        <w:t>Moyens de gestion des évolutions techniques et des dérogations</w:t>
+      </w:r>
+      <w:r>
+        <w:rPr>
+          <w:color w:val="000000" w:themeColor="text1"/>
+          <w:sz w:val="24"/>
+          <w:szCs w:val="24"/>
+        </w:rPr>
+        <w:t xml:space="preserve"> </w:t>
+      </w:r>
+      <w:r>
+        <w:rPr>
+          <w:color w:val="00B050"/>
+          <w:sz w:val="24"/>
+          <w:szCs w:val="24"/>
+        </w:rPr>
+        <w:sym w:font="Wingdings" w:char="F0FE"/>
+      </w:r>
+      <w:r>
+        <w:rPr>
+          <w:color w:val="00B050"/>
+          <w:sz w:val="24"/>
+          <w:szCs w:val="24"/>
+        </w:rPr>
+        <w:t xml:space="preserve"> </w:t>
+      </w:r>
+      <w:r>
+        <w:rPr>
+          <w:color w:val="00B050"/>
+          <w:sz w:val="24"/>
+          <w:szCs w:val="24"/>
+        </w:rPr>
+        <w:sym w:font="Wingdings" w:char="F0E0"/>
+      </w:r>
+      <w:r>
+        <w:rPr>
+          <w:color w:val="00B050"/>
+          <w:sz w:val="24"/>
+          <w:szCs w:val="24"/>
+        </w:rPr>
+        <w:t xml:space="preserve"> Évolution du 4x4 au 8x8</w:t>
+      </w:r>
+    </w:p>
+    <w:p>
+      <w:pPr>
+        <w:pStyle w:val="Paragraphedeliste"/>
+        <w:numPr>
+          <w:ilvl w:val="1"/>
+          <w:numId w:val="4"/>
+        </w:numPr>
+        <w:rPr>
+          <w:color w:val="000000" w:themeColor="text1"/>
+          <w:sz w:val="24"/>
+          <w:szCs w:val="24"/>
+        </w:rPr>
+      </w:pPr>
+      <w:r>
+        <w:rPr>
+          <w:color w:val="000000" w:themeColor="text1"/>
+          <w:sz w:val="24"/>
+          <w:szCs w:val="24"/>
+        </w:rPr>
+        <w:t xml:space="preserve">Gestion et traitement des anomalies et des </w:t>
+      </w:r>
+      <w:r>
+        <w:rPr>
+          <w:color w:val="000000" w:themeColor="text1"/>
+          <w:sz w:val="24"/>
+          <w:szCs w:val="24"/>
+        </w:rPr>
+        <w:t>non-conformités</w:t>
+      </w:r>
+      <w:r>
+        <w:rPr>
+          <w:color w:val="000000" w:themeColor="text1"/>
+          <w:sz w:val="24"/>
+          <w:szCs w:val="24"/>
+        </w:rPr>
+        <w:t xml:space="preserve"> </w:t>
+      </w:r>
+      <w:r>
+        <w:rPr>
+          <w:color w:val="00B050"/>
+          <w:sz w:val="24"/>
+          <w:szCs w:val="24"/>
+        </w:rPr>
+        <w:sym w:font="Wingdings" w:char="F0FE"/>
+      </w:r>
+    </w:p>
+    <w:p>
+      <w:pPr>
+        <w:pStyle w:val="Paragraphedeliste"/>
+        <w:numPr>
+          <w:ilvl w:val="1"/>
+          <w:numId w:val="4"/>
+        </w:numPr>
+        <w:rPr>
+          <w:color w:val="000000" w:themeColor="text1"/>
+          <w:sz w:val="24"/>
+          <w:szCs w:val="24"/>
+        </w:rPr>
+      </w:pPr>
+      <w:r>
+        <w:rPr>
+          <w:color w:val="000000" w:themeColor="text1"/>
+          <w:sz w:val="24"/>
+          <w:szCs w:val="24"/>
+        </w:rPr>
+        <w:t>Formation des utilisateurs</w:t>
+      </w:r>
+      <w:r>
+        <w:rPr>
+          <w:color w:val="000000" w:themeColor="text1"/>
+          <w:sz w:val="24"/>
+          <w:szCs w:val="24"/>
+        </w:rPr>
+        <w:t xml:space="preserve"> </w:t>
+      </w:r>
+      <w:r>
+        <w:rPr>
+          <w:color w:val="00B050"/>
+          <w:sz w:val="24"/>
+          <w:szCs w:val="24"/>
+        </w:rPr>
+        <w:sym w:font="Wingdings" w:char="F0FE"/>
+      </w:r>
+      <w:r>
+        <w:rPr>
+          <w:color w:val="00B050"/>
+          <w:sz w:val="24"/>
+          <w:szCs w:val="24"/>
+        </w:rPr>
+        <w:t xml:space="preserve"> </w:t>
+      </w:r>
+      <w:r>
+        <w:rPr>
+          <w:color w:val="00B050"/>
+          <w:sz w:val="24"/>
+          <w:szCs w:val="24"/>
+        </w:rPr>
+        <w:sym w:font="Wingdings" w:char="F0E0"/>
+      </w:r>
+      <w:r>
+        <w:rPr>
+          <w:color w:val="00B050"/>
+          <w:sz w:val="24"/>
+          <w:szCs w:val="24"/>
+        </w:rPr>
+        <w:t xml:space="preserve"> Manuel d’utilisation</w:t>
+      </w:r>
+    </w:p>
+    <w:p>
+      <w:pPr>
+        <w:pStyle w:val="Titre4"/>
+        <w:rPr>
+          <w:sz w:val="28"/>
+          <w:szCs w:val="28"/>
+        </w:rPr>
+      </w:pPr>
+      <w:r>
+        <w:rPr>
+          <w:sz w:val="28"/>
+          <w:szCs w:val="28"/>
+        </w:rPr>
+        <w:t>Phase 3 : Clôture</w:t>
+      </w:r>
+    </w:p>
+    <w:p>
+      <w:pPr>
+        <w:pStyle w:val="Paragraphedeliste"/>
+        <w:numPr>
+          <w:ilvl w:val="0"/>
+          <w:numId w:val="5"/>
+        </w:numPr>
+        <w:rPr>
+          <w:sz w:val="24"/>
+          <w:szCs w:val="24"/>
+        </w:rPr>
+      </w:pPr>
+      <w:r>
+        <w:rPr>
+          <w:sz w:val="24"/>
+          <w:szCs w:val="24"/>
+        </w:rPr>
+        <w:t xml:space="preserve">3.1 ) </w:t>
+      </w:r>
+      <w:r>
+        <w:rPr>
+          <w:sz w:val="24"/>
+          <w:szCs w:val="24"/>
+        </w:rPr>
+        <w:t>Projet à l’état vivant</w:t>
+      </w:r>
+      <w:r>
+        <w:rPr>
+          <w:sz w:val="24"/>
+          <w:szCs w:val="24"/>
+        </w:rPr>
+        <w:t xml:space="preserve"> (Exploitation)</w:t>
+      </w:r>
+    </w:p>
+    <w:p>
+      <w:pPr>
+        <w:pStyle w:val="Paragraphedeliste"/>
+        <w:numPr>
+          <w:ilvl w:val="1"/>
+          <w:numId w:val="5"/>
+        </w:numPr>
+        <w:rPr>
+          <w:sz w:val="24"/>
+          <w:szCs w:val="24"/>
+        </w:rPr>
+      </w:pPr>
+      <w:r>
+        <w:rPr>
+          <w:sz w:val="24"/>
+          <w:szCs w:val="24"/>
+        </w:rPr>
+        <w:t>Produit en phase opérationnelle</w:t>
+      </w:r>
+      <w:r>
+        <w:rPr>
+          <w:sz w:val="24"/>
+          <w:szCs w:val="24"/>
+        </w:rPr>
+        <w:t xml:space="preserve"> </w:t>
+      </w:r>
+      <w:r>
+        <w:rPr>
+          <w:color w:val="00B050"/>
+          <w:sz w:val="24"/>
+          <w:szCs w:val="24"/>
+        </w:rPr>
+        <w:sym w:font="Wingdings" w:char="F0FE"/>
+      </w:r>
+      <w:r>
+        <w:rPr>
+          <w:color w:val="00B050"/>
+          <w:sz w:val="24"/>
+          <w:szCs w:val="24"/>
+        </w:rPr>
+        <w:t xml:space="preserve"> </w:t>
+      </w:r>
+      <w:r>
+        <w:rPr>
+          <w:color w:val="00B050"/>
+          <w:sz w:val="24"/>
+          <w:szCs w:val="24"/>
+        </w:rPr>
+        <w:sym w:font="Wingdings" w:char="F0E0"/>
+      </w:r>
+      <w:r>
+        <w:rPr>
+          <w:color w:val="00B050"/>
+          <w:sz w:val="24"/>
+          <w:szCs w:val="24"/>
+        </w:rPr>
+        <w:t xml:space="preserve"> Proto final 8x8</w:t>
+      </w:r>
+      <w:r>
+        <w:rPr>
+          <w:color w:val="00B050"/>
+          <w:sz w:val="24"/>
+          <w:szCs w:val="24"/>
+        </w:rPr>
+        <w:t xml:space="preserve"> + Manuel d’utilisation mis à jour</w:t>
+      </w:r>
+    </w:p>
+    <w:p>
+      <w:pPr>
+        <w:pStyle w:val="Paragraphedeliste"/>
+        <w:numPr>
+          <w:ilvl w:val="1"/>
+          <w:numId w:val="5"/>
+        </w:numPr>
+        <w:rPr>
+          <w:sz w:val="24"/>
+          <w:szCs w:val="24"/>
+        </w:rPr>
+      </w:pPr>
+      <w:r>
+        <w:rPr>
+          <w:sz w:val="24"/>
+          <w:szCs w:val="24"/>
+        </w:rPr>
+        <w:t>Soutien industriel: logistique intégrée, MCO (Maintien en condition opérationnel) préventif et curatif, MHO (Mise à Hauteur Ordinaire), MCS</w:t>
+      </w:r>
+      <w:r>
+        <w:rPr>
+          <w:sz w:val="24"/>
+          <w:szCs w:val="24"/>
+        </w:rPr>
+        <w:t xml:space="preserve"> </w:t>
+      </w:r>
+      <w:r>
+        <w:rPr>
+          <w:sz w:val="24"/>
+          <w:szCs w:val="24"/>
+        </w:rPr>
+        <w:t>(Maintien en condition de sécurité), …</w:t>
+      </w:r>
+      <w:r>
+        <w:rPr>
+          <w:sz w:val="24"/>
+          <w:szCs w:val="24"/>
+        </w:rPr>
+        <w:t xml:space="preserve"> </w:t>
+      </w:r>
+      <w:r>
+        <w:rPr>
+          <w:color w:val="00B050"/>
+          <w:sz w:val="24"/>
+          <w:szCs w:val="24"/>
+        </w:rPr>
+        <w:sym w:font="Wingdings" w:char="F0FE"/>
+      </w:r>
+      <w:r>
+        <w:rPr>
+          <w:color w:val="00B050"/>
+          <w:sz w:val="24"/>
+          <w:szCs w:val="24"/>
+        </w:rPr>
+        <w:t xml:space="preserve"> </w:t>
+      </w:r>
+      <w:r>
+        <w:rPr>
+          <w:color w:val="00B050"/>
+          <w:sz w:val="24"/>
+          <w:szCs w:val="24"/>
+        </w:rPr>
+        <w:sym w:font="Wingdings" w:char="F0E0"/>
+      </w:r>
+      <w:r>
+        <w:rPr>
+          <w:color w:val="00B050"/>
+          <w:sz w:val="24"/>
+          <w:szCs w:val="24"/>
+        </w:rPr>
+        <w:t xml:space="preserve">Manuel de maintenance </w:t>
+      </w:r>
+    </w:p>
+    <w:p>
+      <w:pPr>
+        <w:pStyle w:val="Paragraphedeliste"/>
+        <w:numPr>
+          <w:ilvl w:val="0"/>
+          <w:numId w:val="5"/>
+        </w:numPr>
+        <w:rPr>
+          <w:sz w:val="24"/>
+          <w:szCs w:val="24"/>
+        </w:rPr>
+      </w:pPr>
+      <w:r>
+        <w:rPr>
+          <w:sz w:val="24"/>
+          <w:szCs w:val="24"/>
+        </w:rPr>
+        <w:t xml:space="preserve">3.2 ) </w:t>
+      </w:r>
+      <w:r>
+        <w:rPr>
+          <w:sz w:val="24"/>
+          <w:szCs w:val="24"/>
+        </w:rPr>
+        <w:t>Phase de démantèlement: dans certains cas, on doit retirer un projet du service</w:t>
+      </w:r>
+    </w:p>
+    <w:p>
+      <w:pPr>
+        <w:pStyle w:val="Paragraphedeliste"/>
+        <w:numPr>
+          <w:ilvl w:val="1"/>
+          <w:numId w:val="5"/>
+        </w:numPr>
+        <w:rPr>
+          <w:sz w:val="24"/>
+          <w:szCs w:val="24"/>
+        </w:rPr>
+      </w:pPr>
+      <w:r>
+        <w:rPr>
+          <w:sz w:val="24"/>
+          <w:szCs w:val="24"/>
+        </w:rPr>
+        <w:t>Plan de retrait de service ou de démantèlement</w:t>
+      </w:r>
+      <w:r>
+        <w:rPr>
+          <w:color w:val="0070C0"/>
+          <w:sz w:val="24"/>
+          <w:szCs w:val="24"/>
+        </w:rPr>
+        <w:t xml:space="preserve"> </w:t>
+      </w:r>
+      <w:r>
+        <w:rPr>
+          <w:color w:val="0070C0"/>
+          <w:sz w:val="24"/>
+          <w:szCs w:val="24"/>
+        </w:rPr>
+        <w:sym w:font="Wingdings" w:char="F0FE"/>
+      </w:r>
+      <w:r>
+        <w:rPr>
+          <w:color w:val="0070C0"/>
+          <w:sz w:val="24"/>
+          <w:szCs w:val="24"/>
+        </w:rPr>
+        <w:sym w:font="Wingdings" w:char="F0FD"/>
+      </w:r>
+      <w:r>
+        <w:rPr>
+          <w:color w:val="0070C0"/>
+          <w:sz w:val="24"/>
+          <w:szCs w:val="24"/>
+        </w:rPr>
+        <w:t xml:space="preserve"> </w:t>
+      </w:r>
+      <w:r>
+        <w:rPr>
+          <w:color w:val="0070C0"/>
+          <w:sz w:val="24"/>
+          <w:szCs w:val="24"/>
+        </w:rPr>
+        <w:sym w:font="Wingdings" w:char="F0E0"/>
+      </w:r>
+      <w:r>
+        <w:rPr>
+          <w:color w:val="0070C0"/>
+          <w:sz w:val="24"/>
+          <w:szCs w:val="24"/>
+        </w:rPr>
+        <w:t xml:space="preserve"> Bonus</w:t>
+      </w:r>
+    </w:p>
+    <w:p>
+      <w:pPr>
+        <w:pStyle w:val="Paragraphedeliste"/>
+        <w:numPr>
+          <w:ilvl w:val="1"/>
+          <w:numId w:val="5"/>
+        </w:numPr>
+        <w:rPr>
+          <w:sz w:val="24"/>
+          <w:szCs w:val="24"/>
+        </w:rPr>
+      </w:pPr>
+      <w:r>
+        <w:rPr>
+          <w:sz w:val="24"/>
+          <w:szCs w:val="24"/>
+        </w:rPr>
+        <w:t>Récupération et destruction des produits: recyclage, gestion des déchets, destruction des produits, …</w:t>
+      </w:r>
+      <w:r>
+        <w:rPr>
+          <w:sz w:val="24"/>
+          <w:szCs w:val="24"/>
+        </w:rPr>
+        <w:t xml:space="preserve"> </w:t>
+      </w:r>
+      <w:r>
+        <w:rPr>
+          <w:color w:val="0070C0"/>
+          <w:sz w:val="24"/>
+          <w:szCs w:val="24"/>
+        </w:rPr>
+        <w:sym w:font="Wingdings" w:char="F0FE"/>
+      </w:r>
+      <w:r>
+        <w:rPr>
+          <w:color w:val="0070C0"/>
+          <w:sz w:val="24"/>
+          <w:szCs w:val="24"/>
+        </w:rPr>
+        <w:sym w:font="Wingdings" w:char="F0FD"/>
+      </w:r>
+      <w:r>
+        <w:rPr>
+          <w:color w:val="0070C0"/>
+          <w:sz w:val="24"/>
+          <w:szCs w:val="24"/>
+        </w:rPr>
+        <w:t xml:space="preserve"> </w:t>
+      </w:r>
+      <w:r>
+        <w:rPr>
+          <w:color w:val="0070C0"/>
+          <w:sz w:val="24"/>
+          <w:szCs w:val="24"/>
+        </w:rPr>
+        <w:sym w:font="Wingdings" w:char="F0E0"/>
+      </w:r>
+      <w:r>
+        <w:rPr>
+          <w:color w:val="0070C0"/>
+          <w:sz w:val="24"/>
+          <w:szCs w:val="24"/>
+        </w:rPr>
+        <w:t xml:space="preserve"> Bonus</w:t>
+      </w:r>
+    </w:p>
+    <w:p>
+      <w:pPr>
+        <w:pStyle w:val="Paragraphedeliste"/>
+        <w:numPr>
+          <w:ilvl w:val="0"/>
+          <w:numId w:val="5"/>
+        </w:numPr>
+        <w:rPr>
+          <w:sz w:val="24"/>
+          <w:szCs w:val="24"/>
+        </w:rPr>
+      </w:pPr>
+      <w:r>
+        <w:rPr>
+          <w:sz w:val="24"/>
+          <w:szCs w:val="24"/>
+        </w:rPr>
+        <w:t xml:space="preserve">3.3 ) </w:t>
+      </w:r>
+      <w:r>
+        <w:rPr>
+          <w:sz w:val="24"/>
+          <w:szCs w:val="24"/>
+        </w:rPr>
+        <w:t>Capitalisation de l’expérience : la fin d’un projet doit faire systématiquement l’objet d’un RETEX « RETour d’Expérience » dont le but est de restituer des</w:t>
+      </w:r>
+      <w:r>
+        <w:rPr>
+          <w:sz w:val="24"/>
+          <w:szCs w:val="24"/>
+        </w:rPr>
+        <w:t xml:space="preserve"> </w:t>
+      </w:r>
+      <w:r>
+        <w:rPr>
+          <w:sz w:val="24"/>
+          <w:szCs w:val="24"/>
+        </w:rPr>
+        <w:t>informations pertinentes pour rendre plus efficaces la conduite des futurs projets.</w:t>
+      </w:r>
+      <w:r>
+        <w:rPr>
+          <w:sz w:val="24"/>
+          <w:szCs w:val="24"/>
+        </w:rPr>
+        <w:t xml:space="preserve"> </w:t>
+      </w:r>
+      <w:r>
+        <w:rPr>
+          <w:color w:val="00B050"/>
+          <w:sz w:val="24"/>
+          <w:szCs w:val="24"/>
+        </w:rPr>
+        <w:sym w:font="Wingdings" w:char="F0FE"/>
+      </w:r>
+      <w:r>
+        <w:rPr>
+          <w:color w:val="00B050"/>
+          <w:sz w:val="24"/>
+          <w:szCs w:val="24"/>
+        </w:rPr>
+        <w:t xml:space="preserve"> </w:t>
+      </w:r>
+      <w:r>
+        <w:rPr>
+          <w:color w:val="00B050"/>
+          <w:sz w:val="24"/>
+          <w:szCs w:val="24"/>
+        </w:rPr>
+        <w:sym w:font="Wingdings" w:char="F0E0"/>
+      </w:r>
+      <w:r>
+        <w:rPr>
+          <w:color w:val="00B050"/>
+          <w:sz w:val="24"/>
+          <w:szCs w:val="24"/>
+        </w:rPr>
+        <w:t xml:space="preserve"> Faire tester le jeu pendant 1 an et faire un RETEX.</w:t>
+      </w:r>
+    </w:p>
+    <w:p>
+      <w:pPr>
+        <w:pStyle w:val="Titre3"/>
+        <w:rPr>
+          <w:sz w:val="32"/>
+          <w:szCs w:val="32"/>
+        </w:rPr>
+      </w:pPr>
+      <w:r>
+        <w:rPr>
+          <w:sz w:val="32"/>
+          <w:szCs w:val="32"/>
+        </w:rPr>
+        <w:lastRenderedPageBreak/>
+        <w:t>Gestion des tâches (p.40-43)</w:t>
+      </w:r>
+    </w:p>
+    <w:p>
+      <w:pPr>
+        <w:pStyle w:val="Titre4"/>
+        <w:rPr>
+          <w:color w:val="00B050"/>
+          <w:sz w:val="24"/>
+          <w:szCs w:val="24"/>
+        </w:rPr>
+      </w:pPr>
+      <w:r>
+        <w:rPr>
+          <w:sz w:val="24"/>
+          <w:szCs w:val="24"/>
+        </w:rPr>
+        <w:t>Work Breakdown Structure (WBS) (p.40) </w:t>
+      </w:r>
+      <w:r>
+        <w:rPr>
+          <w:b/>
+          <w:bCs/>
+          <w:i w:val="0"/>
+          <w:iCs w:val="0"/>
+          <w:color w:val="00B050"/>
+          <w:sz w:val="28"/>
+          <w:szCs w:val="28"/>
+        </w:rPr>
+        <w:sym w:font="Wingdings" w:char="F0E0"/>
+      </w:r>
+      <w:r>
+        <w:rPr>
+          <w:b/>
+          <w:bCs/>
+          <w:i w:val="0"/>
+          <w:iCs w:val="0"/>
+          <w:color w:val="00B050"/>
+          <w:sz w:val="28"/>
+          <w:szCs w:val="28"/>
+        </w:rPr>
+        <w:t xml:space="preserve"> A faire pour chaque</w:t>
+      </w:r>
+      <w:r>
+        <w:rPr>
+          <w:b/>
+          <w:bCs/>
+          <w:i w:val="0"/>
+          <w:iCs w:val="0"/>
+          <w:color w:val="00B050"/>
+          <w:sz w:val="28"/>
+          <w:szCs w:val="28"/>
+        </w:rPr>
+        <w:t xml:space="preserve"> service et chaque</w:t>
+      </w:r>
+      <w:r>
+        <w:rPr>
+          <w:b/>
+          <w:bCs/>
+          <w:i w:val="0"/>
+          <w:iCs w:val="0"/>
+          <w:color w:val="00B050"/>
+          <w:sz w:val="28"/>
+          <w:szCs w:val="28"/>
+        </w:rPr>
+        <w:t xml:space="preserve"> phase</w:t>
+      </w:r>
+      <w:r>
+        <w:rPr>
+          <w:b/>
+          <w:bCs/>
+          <w:i w:val="0"/>
+          <w:iCs w:val="0"/>
+          <w:color w:val="00B050"/>
+          <w:sz w:val="28"/>
+          <w:szCs w:val="28"/>
+        </w:rPr>
+        <w:t> !</w:t>
+      </w:r>
+      <w:r>
+        <w:rPr>
+          <w:b/>
+          <w:bCs/>
+          <w:i w:val="0"/>
+          <w:iCs w:val="0"/>
+          <w:color w:val="00B050"/>
+          <w:sz w:val="28"/>
+          <w:szCs w:val="28"/>
+        </w:rPr>
+        <w:t xml:space="preserve"> </w:t>
+      </w:r>
+    </w:p>
+    <w:p>
+      <w:pPr>
+        <w:pStyle w:val="Paragraphedeliste"/>
+        <w:numPr>
+          <w:ilvl w:val="0"/>
+          <w:numId w:val="6"/>
+        </w:numPr>
+      </w:pPr>
+      <w:r>
+        <w:t>C’est la décomposition ordonnée et exhaustive de l’ensemble du projet: la division du travail.</w:t>
+      </w:r>
+    </w:p>
+    <w:p>
+      <w:pPr>
+        <w:pStyle w:val="Paragraphedeliste"/>
+        <w:numPr>
+          <w:ilvl w:val="0"/>
+          <w:numId w:val="6"/>
+        </w:numPr>
+      </w:pPr>
+      <w:r>
+        <w:t xml:space="preserve">En partant de </w:t>
+      </w:r>
+      <w:r>
+        <w:rPr>
+          <w:b/>
+          <w:bCs/>
+        </w:rPr>
+        <w:t>l’objectif</w:t>
+      </w:r>
+      <w:r>
+        <w:t>, il référence toutes les tâches nécessaires à l’aboutissement du projet et permet d’identifier les responsabilités.</w:t>
+      </w:r>
+    </w:p>
+    <w:p>
+      <w:pPr>
+        <w:pStyle w:val="Paragraphedeliste"/>
+        <w:numPr>
+          <w:ilvl w:val="0"/>
+          <w:numId w:val="6"/>
+        </w:numPr>
+      </w:pPr>
+      <w:r>
+        <w:t xml:space="preserve">Lister l’ensemble des activités à réaliser pour atteindre l’objectif fixé : </w:t>
+      </w:r>
+      <w:r>
+        <w:rPr>
+          <w:b/>
+          <w:bCs/>
+        </w:rPr>
+        <w:t>Le QUOI</w:t>
+      </w:r>
+      <w:r>
+        <w:rPr>
+          <w:b/>
+          <w:bCs/>
+        </w:rPr>
+        <w:t xml:space="preserve"> </w:t>
+      </w:r>
+      <w:r>
+        <w:rPr>
+          <w:color w:val="00B050"/>
+          <w:sz w:val="24"/>
+          <w:szCs w:val="24"/>
+        </w:rPr>
+        <w:sym w:font="Wingdings" w:char="F0FE"/>
+      </w:r>
+    </w:p>
+    <w:p>
+      <w:pPr>
+        <w:pStyle w:val="Paragraphedeliste"/>
+        <w:numPr>
+          <w:ilvl w:val="1"/>
+          <w:numId w:val="6"/>
+        </w:numPr>
+      </w:pPr>
+      <w:r>
+        <w:t>Arborescence générale des tâches</w:t>
+      </w:r>
+      <w:r>
+        <w:t xml:space="preserve"> </w:t>
+      </w:r>
+      <w:r>
+        <w:rPr>
+          <w:color w:val="00B050"/>
+          <w:sz w:val="24"/>
+          <w:szCs w:val="24"/>
+        </w:rPr>
+        <w:sym w:font="Wingdings" w:char="F0FE"/>
+      </w:r>
+    </w:p>
+    <w:p>
+      <w:pPr>
+        <w:pStyle w:val="Paragraphedeliste"/>
+        <w:numPr>
+          <w:ilvl w:val="1"/>
+          <w:numId w:val="6"/>
+        </w:numPr>
+      </w:pPr>
+      <w:r>
+        <w:t>Déterminer la logique de succession des tâches</w:t>
+      </w:r>
+      <w:r>
+        <w:t xml:space="preserve"> </w:t>
+      </w:r>
+      <w:r>
+        <w:rPr>
+          <w:color w:val="00B050"/>
+          <w:sz w:val="24"/>
+          <w:szCs w:val="24"/>
+        </w:rPr>
+        <w:sym w:font="Wingdings" w:char="F0FE"/>
+      </w:r>
+    </w:p>
+    <w:p>
+      <w:pPr>
+        <w:pStyle w:val="Paragraphedeliste"/>
+        <w:numPr>
+          <w:ilvl w:val="0"/>
+          <w:numId w:val="6"/>
+        </w:numPr>
+      </w:pPr>
+      <w:r>
+        <w:t>Déterminer les moyens qui vont être utilisés pour mener cette tâche à bien :</w:t>
+      </w:r>
+      <w:r>
+        <w:rPr>
+          <w:b/>
+          <w:bCs/>
+        </w:rPr>
+        <w:t xml:space="preserve"> Le COMMENT</w:t>
+      </w:r>
+      <w:r>
+        <w:rPr>
+          <w:b/>
+          <w:bCs/>
+        </w:rPr>
+        <w:t xml:space="preserve"> </w:t>
+      </w:r>
+      <w:r>
+        <w:rPr>
+          <w:color w:val="00B050"/>
+          <w:sz w:val="24"/>
+          <w:szCs w:val="24"/>
+        </w:rPr>
+        <w:sym w:font="Wingdings" w:char="F0FE"/>
+      </w:r>
+    </w:p>
+    <w:p>
+      <w:pPr>
+        <w:pStyle w:val="Paragraphedeliste"/>
+        <w:numPr>
+          <w:ilvl w:val="1"/>
+          <w:numId w:val="6"/>
+        </w:numPr>
+      </w:pPr>
+      <w:r>
+        <w:t>Déterminer les durées des tâches</w:t>
+      </w:r>
+      <w:r>
+        <w:t xml:space="preserve"> </w:t>
+      </w:r>
+      <w:r>
+        <w:rPr>
+          <w:color w:val="00B050"/>
+          <w:sz w:val="24"/>
+          <w:szCs w:val="24"/>
+        </w:rPr>
+        <w:sym w:font="Wingdings" w:char="F0FE"/>
+      </w:r>
+    </w:p>
+    <w:p>
+      <w:pPr>
+        <w:pStyle w:val="Paragraphedeliste"/>
+        <w:numPr>
+          <w:ilvl w:val="1"/>
+          <w:numId w:val="6"/>
+        </w:numPr>
+      </w:pPr>
+      <w:r>
+        <w:t>Identifier les ressources disponibles (humaines, techniques, matérielles…)</w:t>
+      </w:r>
+      <w:r>
+        <w:t xml:space="preserve"> </w:t>
+      </w:r>
+      <w:r>
+        <w:rPr>
+          <w:color w:val="00B050"/>
+          <w:sz w:val="24"/>
+          <w:szCs w:val="24"/>
+        </w:rPr>
+        <w:sym w:font="Wingdings" w:char="F0FE"/>
+      </w:r>
+    </w:p>
+    <w:p>
+      <w:pPr>
+        <w:pStyle w:val="Paragraphedeliste"/>
+        <w:numPr>
+          <w:ilvl w:val="0"/>
+          <w:numId w:val="6"/>
+        </w:numPr>
+        <w:rPr>
+          <w:b/>
+          <w:bCs/>
+        </w:rPr>
+      </w:pPr>
+      <w:r>
+        <w:t xml:space="preserve">Attribuer les responsabilités des tâches aux ressources disponibles: </w:t>
+      </w:r>
+      <w:r>
+        <w:rPr>
+          <w:b/>
+          <w:bCs/>
+        </w:rPr>
+        <w:t>Le QUI</w:t>
+      </w:r>
+      <w:r>
+        <w:rPr>
+          <w:b/>
+          <w:bCs/>
+        </w:rPr>
+        <w:t xml:space="preserve"> </w:t>
+      </w:r>
+      <w:r>
+        <w:rPr>
+          <w:color w:val="00B050"/>
+          <w:sz w:val="24"/>
+          <w:szCs w:val="24"/>
+        </w:rPr>
+        <w:sym w:font="Wingdings" w:char="F0FE"/>
+      </w:r>
+    </w:p>
+    <w:p>
+      <w:pPr>
+        <w:pStyle w:val="Paragraphedeliste"/>
+        <w:numPr>
+          <w:ilvl w:val="0"/>
+          <w:numId w:val="6"/>
+        </w:numPr>
+      </w:pPr>
+      <w:r>
+        <w:t xml:space="preserve">Utilisation de la règle </w:t>
+      </w:r>
+      <w:r>
+        <w:rPr>
+          <w:b/>
+          <w:bCs/>
+        </w:rPr>
+        <w:t>SMART</w:t>
+      </w:r>
+      <w:r>
+        <w:t xml:space="preserve"> pour attribuer aux responsables un objectif :</w:t>
+      </w:r>
+      <w:r>
+        <w:t xml:space="preserve"> </w:t>
+      </w:r>
+      <w:r>
+        <w:rPr>
+          <w:color w:val="00B050"/>
+          <w:sz w:val="24"/>
+          <w:szCs w:val="24"/>
+        </w:rPr>
+        <w:sym w:font="Wingdings" w:char="F0FE"/>
+      </w:r>
+    </w:p>
+    <w:p>
+      <w:pPr>
+        <w:pStyle w:val="Paragraphedeliste"/>
+        <w:numPr>
+          <w:ilvl w:val="1"/>
+          <w:numId w:val="6"/>
+        </w:numPr>
+      </w:pPr>
+      <w:r>
+        <w:rPr>
+          <w:b/>
+          <w:bCs/>
+        </w:rPr>
+        <w:t>Spécifique:</w:t>
+      </w:r>
+      <w:r>
+        <w:t xml:space="preserve"> suffisamment précis, individualisé et orienté vers une action</w:t>
+      </w:r>
+    </w:p>
+    <w:p>
+      <w:pPr>
+        <w:pStyle w:val="Paragraphedeliste"/>
+        <w:numPr>
+          <w:ilvl w:val="1"/>
+          <w:numId w:val="6"/>
+        </w:numPr>
+      </w:pPr>
+      <w:r>
+        <w:rPr>
+          <w:b/>
+          <w:bCs/>
+        </w:rPr>
+        <w:t>Mesurable:</w:t>
+      </w:r>
+      <w:r>
+        <w:t xml:space="preserve"> il faut pouvoir vérifier que l’objectif est atteint au moyen d’un indicateur fiable</w:t>
+      </w:r>
+    </w:p>
+    <w:p>
+      <w:pPr>
+        <w:pStyle w:val="Paragraphedeliste"/>
+        <w:numPr>
+          <w:ilvl w:val="1"/>
+          <w:numId w:val="6"/>
+        </w:numPr>
+      </w:pPr>
+      <w:r>
+        <w:rPr>
+          <w:b/>
+          <w:bCs/>
+        </w:rPr>
+        <w:t>Atteignable:</w:t>
+      </w:r>
+      <w:r>
+        <w:t xml:space="preserve"> il faut qu’il permette une mise en tension sans stress</w:t>
+      </w:r>
+    </w:p>
+    <w:p>
+      <w:pPr>
+        <w:pStyle w:val="Paragraphedeliste"/>
+        <w:numPr>
+          <w:ilvl w:val="1"/>
+          <w:numId w:val="6"/>
+        </w:numPr>
+      </w:pPr>
+      <w:r>
+        <w:rPr>
+          <w:b/>
+          <w:bCs/>
+        </w:rPr>
+        <w:t xml:space="preserve">Réaliste: </w:t>
+      </w:r>
+      <w:r>
+        <w:t>il est atteignable et accessible</w:t>
+      </w:r>
+    </w:p>
+    <w:p>
+      <w:pPr>
+        <w:pStyle w:val="Paragraphedeliste"/>
+        <w:numPr>
+          <w:ilvl w:val="1"/>
+          <w:numId w:val="6"/>
+        </w:numPr>
+      </w:pPr>
+      <w:r>
+        <w:rPr>
+          <w:b/>
+          <w:bCs/>
+        </w:rPr>
+        <w:t>Temporel:</w:t>
+      </w:r>
+      <w:r>
+        <w:t xml:space="preserve"> il est défini dans le temps</w:t>
+      </w:r>
+    </w:p>
+    <w:p>
+      <w:pPr>
+        <w:pStyle w:val="Titre4"/>
+        <w:rPr>
+          <w:sz w:val="24"/>
+          <w:szCs w:val="24"/>
+        </w:rPr>
+      </w:pPr>
+      <w:r>
+        <w:rPr>
+          <w:sz w:val="24"/>
+          <w:szCs w:val="24"/>
+        </w:rPr>
+        <w:t>Organigramme des Tâches (p.42)</w:t>
+      </w:r>
+    </w:p>
+    <w:p>
+      <w:r>
+        <w:t>Réaliser un OT de la même forme que celui-ci :</w:t>
+      </w:r>
+      <w:r>
+        <w:t xml:space="preserve"> </w:t>
+      </w:r>
+      <w:r>
+        <w:rPr>
+          <w:color w:val="00B050"/>
+          <w:sz w:val="24"/>
+          <w:szCs w:val="24"/>
+        </w:rPr>
+        <w:sym w:font="Wingdings" w:char="F0FE"/>
+      </w:r>
+    </w:p>
+    <w:p>
+      <w:r>
+        <w:rPr>
+          <w:noProof/>
+        </w:rPr>
+        <w:drawing>
+          <wp:inline distT="0" distB="0" distL="0" distR="0" wp14:anchorId="6E577F17" wp14:editId="207434BE">
+            <wp:extent cx="4221480" cy="2196826"/>
+            <wp:effectExtent l="0" t="0" r="7620" b="0"/>
+            <wp:docPr id="1371709211" name="Image 1"/>
+            <wp:cNvGraphicFramePr>
+              <a:graphicFrameLocks xmlns:a="http://schemas.openxmlformats.org/drawingml/2006/main" noChangeAspect="1"/>
+            </wp:cNvGraphicFramePr>
+            <a:graphic xmlns:a="http://schemas.openxmlformats.org/drawingml/2006/main">
+              <a:graphicData uri="http://schemas.openxmlformats.org/drawingml/2006/picture">
+                <pic:pic xmlns:pic="http://schemas.openxmlformats.org/drawingml/2006/picture">
+                  <pic:nvPicPr>
+                    <pic:cNvPr id="0" name="Picture 1"/>
+                    <pic:cNvPicPr>
+                      <a:picLocks noChangeAspect="1" noChangeArrowheads="1"/>
+                    </pic:cNvPicPr>
+                  </pic:nvPicPr>
+                  <pic:blipFill>
+                    <a:blip r:embed="rId6">
+                      <a:extLst>
+                        <a:ext uri="{28A0092B-C50C-407E-A947-70E740481C1C}">
+                          <a14:useLocalDpi xmlns:a14="http://schemas.microsoft.com/office/drawing/2010/main" val="0"/>
+                        </a:ext>
+                      </a:extLst>
+                    </a:blip>
+                    <a:srcRect/>
+                    <a:stretch>
+                      <a:fillRect/>
+                    </a:stretch>
+                  </pic:blipFill>
+                  <pic:spPr bwMode="auto">
+                    <a:xfrm>
+                      <a:off x="0" y="0"/>
+                      <a:ext cx="4223184" cy="2197713"/>
+                    </a:xfrm>
+                    <a:prstGeom prst="rect">
+                      <a:avLst/>
+                    </a:prstGeom>
+                    <a:noFill/>
+                    <a:ln>
+                      <a:noFill/>
+                    </a:ln>
+                  </pic:spPr>
+                </pic:pic>
+              </a:graphicData>
+            </a:graphic>
+          </wp:inline>
+        </w:drawing>
+      </w:r>
+    </w:p>
+    <w:p>
+      <w:pPr>
+        <w:pStyle w:val="Titre3"/>
+        <w:rPr>
+          <w:sz w:val="32"/>
+          <w:szCs w:val="32"/>
+        </w:rPr>
+      </w:pPr>
+      <w:r>
+        <w:rPr>
+          <w:sz w:val="32"/>
+          <w:szCs w:val="32"/>
+        </w:rPr>
+        <w:lastRenderedPageBreak/>
+        <w:t>Planning</w:t>
+      </w:r>
+      <w:r>
+        <w:rPr>
+          <w:sz w:val="32"/>
+          <w:szCs w:val="32"/>
+        </w:rPr>
+        <w:t xml:space="preserve"> </w:t>
+      </w:r>
+      <w:r>
+        <w:rPr>
+          <w:color w:val="00B050"/>
+          <w:sz w:val="32"/>
+          <w:szCs w:val="32"/>
+        </w:rPr>
+        <w:sym w:font="Wingdings" w:char="F0FE"/>
+      </w:r>
+      <w:r>
+        <w:rPr>
+          <w:color w:val="00B050"/>
+          <w:sz w:val="32"/>
+          <w:szCs w:val="32"/>
+        </w:rPr>
+        <w:t xml:space="preserve"> </w:t>
+      </w:r>
+      <w:r>
+        <w:rPr>
+          <w:color w:val="00B050"/>
+          <w:sz w:val="32"/>
+          <w:szCs w:val="32"/>
+        </w:rPr>
+        <w:sym w:font="Wingdings" w:char="F0E0"/>
+      </w:r>
+      <w:r>
+        <w:rPr>
+          <w:color w:val="00B050"/>
+          <w:sz w:val="32"/>
+          <w:szCs w:val="32"/>
+        </w:rPr>
+        <w:t xml:space="preserve"> Gantt</w:t>
+      </w:r>
+    </w:p>
+    <w:p>
+      <w:pPr>
+        <w:pStyle w:val="Titre3"/>
+        <w:rPr>
+          <w:sz w:val="32"/>
+          <w:szCs w:val="32"/>
+        </w:rPr>
+      </w:pPr>
+      <w:r>
+        <w:rPr>
+          <w:noProof/>
+        </w:rPr>
+        <w:drawing>
+          <wp:anchor distT="0" distB="0" distL="114300" distR="114300" simplePos="0" relativeHeight="251658240" behindDoc="0" locked="0" layoutInCell="1" allowOverlap="1" wp14:anchorId="021ED135" wp14:editId="2B706034">
+            <wp:simplePos x="0" y="0"/>
+            <wp:positionH relativeFrom="column">
+              <wp:posOffset>3481705</wp:posOffset>
+            </wp:positionH>
+            <wp:positionV relativeFrom="paragraph">
+              <wp:posOffset>626110</wp:posOffset>
+            </wp:positionV>
+            <wp:extent cx="2933700" cy="2701290"/>
+            <wp:effectExtent l="0" t="0" r="0" b="3810"/>
+            <wp:wrapThrough wrapText="bothSides">
+              <wp:wrapPolygon edited="0">
+                <wp:start x="0" y="0"/>
+                <wp:lineTo x="0" y="21478"/>
+                <wp:lineTo x="21460" y="21478"/>
+                <wp:lineTo x="21460" y="0"/>
+                <wp:lineTo x="0" y="0"/>
+              </wp:wrapPolygon>
+            </wp:wrapThrough>
+            <wp:docPr id="1848499649" name="Image 2"/>
+            <wp:cNvGraphicFramePr>
+              <a:graphicFrameLocks xmlns:a="http://schemas.openxmlformats.org/drawingml/2006/main" noChangeAspect="1"/>
+            </wp:cNvGraphicFramePr>
+            <a:graphic xmlns:a="http://schemas.openxmlformats.org/drawingml/2006/main">
+              <a:graphicData uri="http://schemas.openxmlformats.org/drawingml/2006/picture">
+                <pic:pic xmlns:pic="http://schemas.openxmlformats.org/drawingml/2006/picture">
+                  <pic:nvPicPr>
+                    <pic:cNvPr id="0" name="Picture 2"/>
+                    <pic:cNvPicPr>
+                      <a:picLocks noChangeAspect="1" noChangeArrowheads="1"/>
+                    </pic:cNvPicPr>
+                  </pic:nvPicPr>
+                  <pic:blipFill>
+                    <a:blip r:embed="rId7">
+                      <a:extLst>
+                        <a:ext uri="{28A0092B-C50C-407E-A947-70E740481C1C}">
+                          <a14:useLocalDpi xmlns:a14="http://schemas.microsoft.com/office/drawing/2010/main" val="0"/>
+                        </a:ext>
+                      </a:extLst>
+                    </a:blip>
+                    <a:srcRect/>
+                    <a:stretch>
+                      <a:fillRect/>
+                    </a:stretch>
+                  </pic:blipFill>
+                  <pic:spPr bwMode="auto">
+                    <a:xfrm>
+                      <a:off x="0" y="0"/>
+                      <a:ext cx="2933700" cy="2701290"/>
+                    </a:xfrm>
+                    <a:prstGeom prst="rect">
+                      <a:avLst/>
+                    </a:prstGeom>
+                    <a:noFill/>
+                    <a:ln>
+                      <a:noFill/>
+                    </a:ln>
+                  </pic:spPr>
+                </pic:pic>
+              </a:graphicData>
+            </a:graphic>
+          </wp:anchor>
+        </w:drawing>
+      </w:r>
+      <w:r>
+        <w:rPr>
+          <w:sz w:val="32"/>
+          <w:szCs w:val="32"/>
+        </w:rPr>
+        <w:t>Suivi des coûts</w:t>
+      </w:r>
+      <w:r>
+        <w:rPr>
+          <w:sz w:val="32"/>
+          <w:szCs w:val="32"/>
+        </w:rPr>
+        <w:t xml:space="preserve"> (p.53)</w:t>
+      </w:r>
+      <w:r>
+        <w:rPr>
+          <w:sz w:val="32"/>
+          <w:szCs w:val="32"/>
+        </w:rPr>
+        <w:t xml:space="preserve"> </w:t>
+      </w:r>
+      <w:r>
+        <w:rPr>
+          <w:color w:val="00B050"/>
+          <w:sz w:val="32"/>
+          <w:szCs w:val="32"/>
+        </w:rPr>
+        <w:sym w:font="Wingdings" w:char="F0FE"/>
+      </w:r>
+      <w:r>
+        <w:rPr>
+          <w:color w:val="00B050"/>
+          <w:sz w:val="32"/>
+          <w:szCs w:val="32"/>
+        </w:rPr>
+        <w:t xml:space="preserve"> </w:t>
+      </w:r>
+      <w:r>
+        <w:rPr>
+          <w:color w:val="00B050"/>
+          <w:sz w:val="32"/>
+          <w:szCs w:val="32"/>
+        </w:rPr>
+        <w:sym w:font="Wingdings" w:char="F0E0"/>
+      </w:r>
+      <w:r>
+        <w:rPr>
+          <w:color w:val="00B050"/>
+          <w:sz w:val="32"/>
+          <w:szCs w:val="32"/>
+        </w:rPr>
+        <w:t xml:space="preserve"> </w:t>
+      </w:r>
+      <w:r>
+        <w:rPr>
+          <w:color w:val="00B050"/>
+          <w:sz w:val="32"/>
+          <w:szCs w:val="32"/>
+        </w:rPr>
+        <w:t>Suivi tout au long de l’année, 1 seul document Excel qui récapitule les coûts ?</w:t>
+      </w:r>
+    </w:p>
+    <w:p>
+      <w:pPr>
+        <w:pStyle w:val="Paragraphedeliste"/>
+        <w:numPr>
+          <w:ilvl w:val="0"/>
+          <w:numId w:val="8"/>
+        </w:numPr>
+      </w:pPr>
+      <w:r>
+        <w:rPr>
+          <w:b/>
+          <w:bCs/>
+        </w:rPr>
+        <w:t>3 courbes</w:t>
+      </w:r>
+      <w:r>
+        <w:t xml:space="preserve"> interviennent dans le suivi budgétaire d’un projet</w:t>
+      </w:r>
+    </w:p>
+    <w:p>
+      <w:pPr>
+        <w:pStyle w:val="Paragraphedeliste"/>
+        <w:numPr>
+          <w:ilvl w:val="1"/>
+          <w:numId w:val="8"/>
+        </w:numPr>
+        <w:ind w:left="1134"/>
+      </w:pPr>
+      <w:r>
+        <w:rPr>
+          <w:b/>
+          <w:bCs/>
+        </w:rPr>
+        <w:t>La courbe prévisionnelle de réalisation</w:t>
+      </w:r>
+      <w:r>
+        <w:t xml:space="preserve"> (courbe 1):</w:t>
+      </w:r>
+    </w:p>
+    <w:p>
+      <w:pPr>
+        <w:pStyle w:val="Paragraphedeliste"/>
+        <w:numPr>
+          <w:ilvl w:val="2"/>
+          <w:numId w:val="8"/>
+        </w:numPr>
+        <w:ind w:left="1560"/>
+      </w:pPr>
+      <w:r>
+        <w:rPr>
+          <w:b/>
+          <w:bCs/>
+        </w:rPr>
+        <w:t>CBTP</w:t>
+      </w:r>
+      <w:r>
+        <w:t>: Coût Budgété du Travail Prévu (dépenses initialement prévues)</w:t>
+      </w:r>
+    </w:p>
+    <w:p>
+      <w:pPr>
+        <w:pStyle w:val="Paragraphedeliste"/>
+        <w:numPr>
+          <w:ilvl w:val="1"/>
+          <w:numId w:val="8"/>
+        </w:numPr>
+        <w:ind w:left="1134"/>
+      </w:pPr>
+      <w:r>
+        <w:rPr>
+          <w:b/>
+          <w:bCs/>
+        </w:rPr>
+        <w:t>La courbe réelle de réalisation</w:t>
+      </w:r>
+      <w:r>
+        <w:t xml:space="preserve"> (courbe 2):</w:t>
+      </w:r>
+    </w:p>
+    <w:p>
+      <w:pPr>
+        <w:pStyle w:val="Paragraphedeliste"/>
+        <w:numPr>
+          <w:ilvl w:val="2"/>
+          <w:numId w:val="8"/>
+        </w:numPr>
+        <w:ind w:left="1560"/>
+      </w:pPr>
+      <w:r>
+        <w:rPr>
+          <w:b/>
+          <w:bCs/>
+        </w:rPr>
+        <w:t>CRTE</w:t>
+      </w:r>
+      <w:r>
+        <w:t>: Coût Réel du Travail Effectué (coût encouru au jour J, au coût prévisionnel</w:t>
+      </w:r>
+      <w:r>
+        <w:t xml:space="preserve"> </w:t>
+      </w:r>
+      <w:r>
+        <w:t xml:space="preserve">CP et la date prévisionnelle d’achèvement </w:t>
+      </w:r>
+      <w:proofErr w:type="spellStart"/>
+      <w:r>
+        <w:t>Jp</w:t>
+      </w:r>
+      <w:proofErr w:type="spellEnd"/>
+      <w:r>
+        <w:t>)</w:t>
+      </w:r>
+    </w:p>
+    <w:p>
+      <w:pPr>
+        <w:pStyle w:val="Paragraphedeliste"/>
+        <w:numPr>
+          <w:ilvl w:val="1"/>
+          <w:numId w:val="8"/>
+        </w:numPr>
+        <w:ind w:left="1134"/>
+      </w:pPr>
+      <w:r>
+        <w:rPr>
+          <w:b/>
+          <w:bCs/>
+        </w:rPr>
+        <w:t>La courbe d’avancement physique</w:t>
+      </w:r>
+      <w:r>
+        <w:t xml:space="preserve"> </w:t>
+      </w:r>
+      <w:r>
+        <w:t>(</w:t>
+      </w:r>
+      <w:r>
+        <w:t>courbe 3):</w:t>
+      </w:r>
+    </w:p>
+    <w:p>
+      <w:pPr>
+        <w:pStyle w:val="Paragraphedeliste"/>
+        <w:numPr>
+          <w:ilvl w:val="2"/>
+          <w:numId w:val="8"/>
+        </w:numPr>
+        <w:ind w:left="1560"/>
+      </w:pPr>
+      <w:r>
+        <w:rPr>
+          <w:b/>
+          <w:bCs/>
+        </w:rPr>
+        <w:t>CBTE</w:t>
+      </w:r>
+      <w:r>
+        <w:t>: Coût Budgété du Travail Effectué (valeur budgétaire du travail réalisé; dépenses</w:t>
+      </w:r>
+      <w:r>
+        <w:t xml:space="preserve"> </w:t>
+      </w:r>
+      <w:r>
+        <w:t>qui auraient dû être engagées pour le travail réalisé au jour J)</w:t>
+      </w:r>
+    </w:p>
+    <w:tbl>
+      <w:tblPr>
+        <w:tblStyle w:val="Tableausimple4"/>
+        <w:tblW w:w="0" w:type="auto"/>
+        <w:tblLook w:val="04A0" w:firstRow="1" w:lastRow="0" w:firstColumn="1" w:lastColumn="0" w:noHBand="0" w:noVBand="1"/>
+      </w:tblPr>
+      <w:tblGrid>
+        <w:gridCol w:w="4815"/>
+        <w:gridCol w:w="4247"/>
+      </w:tblGrid>
+      <w:tr>
+        <w:trPr>
+          <w:cnfStyle w:val="100000000000" w:firstRow="1" w:lastRow="0" w:firstColumn="0" w:lastColumn="0" w:oddVBand="0" w:evenVBand="0" w:oddHBand="0" w:evenHBand="0" w:firstRowFirstColumn="0" w:firstRowLastColumn="0" w:lastRowFirstColumn="0" w:lastRowLastColumn="0"/>
+        </w:trPr>
+        <w:tc>
+          <w:tcPr>
+            <w:cnfStyle w:val="001000000000" w:firstRow="0" w:lastRow="0" w:firstColumn="1" w:lastColumn="0" w:oddVBand="0" w:evenVBand="0" w:oddHBand="0" w:evenHBand="0" w:firstRowFirstColumn="0" w:firstRowLastColumn="0" w:lastRowFirstColumn="0" w:lastRowLastColumn="0"/>
+            <w:tcW w:w="4815" w:type="dxa"/>
+          </w:tcPr>
+          <w:p>
+            <w:pPr>
+              <w:pStyle w:val="Paragraphedeliste"/>
+              <w:numPr>
+                <w:ilvl w:val="0"/>
+                <w:numId w:val="8"/>
+              </w:numPr>
+              <w:ind w:left="459"/>
+            </w:pPr>
+            <w:r>
+              <w:t>En abscisse :</w:t>
+            </w:r>
+          </w:p>
+          <w:p>
+            <w:pPr>
+              <w:pStyle w:val="Paragraphedeliste"/>
+              <w:numPr>
+                <w:ilvl w:val="1"/>
+                <w:numId w:val="8"/>
+              </w:numPr>
+              <w:ind w:left="743"/>
+              <w:rPr>
+                <w:b w:val="0"/>
+                <w:bCs w:val="0"/>
+              </w:rPr>
+            </w:pPr>
+            <w:r>
+              <w:rPr>
+                <w:b w:val="0"/>
+                <w:bCs w:val="0"/>
+              </w:rPr>
+              <w:t>J0: date contractuelle de début de projet;</w:t>
+            </w:r>
+          </w:p>
+          <w:p>
+            <w:pPr>
+              <w:pStyle w:val="Paragraphedeliste"/>
+              <w:numPr>
+                <w:ilvl w:val="1"/>
+                <w:numId w:val="8"/>
+              </w:numPr>
+              <w:ind w:left="743"/>
+              <w:rPr>
+                <w:b w:val="0"/>
+                <w:bCs w:val="0"/>
+              </w:rPr>
+            </w:pPr>
+            <w:proofErr w:type="spellStart"/>
+            <w:r>
+              <w:rPr>
+                <w:b w:val="0"/>
+                <w:bCs w:val="0"/>
+              </w:rPr>
+              <w:t>Jc</w:t>
+            </w:r>
+            <w:proofErr w:type="spellEnd"/>
+            <w:r>
+              <w:rPr>
+                <w:b w:val="0"/>
+                <w:bCs w:val="0"/>
+              </w:rPr>
+              <w:t>: date contractuelle de fin de projet;</w:t>
+            </w:r>
+          </w:p>
+          <w:p>
+            <w:pPr>
+              <w:pStyle w:val="Paragraphedeliste"/>
+              <w:numPr>
+                <w:ilvl w:val="1"/>
+                <w:numId w:val="8"/>
+              </w:numPr>
+              <w:ind w:left="743"/>
+              <w:rPr>
+                <w:b w:val="0"/>
+                <w:bCs w:val="0"/>
+              </w:rPr>
+            </w:pPr>
+            <w:proofErr w:type="spellStart"/>
+            <w:r>
+              <w:rPr>
+                <w:b w:val="0"/>
+                <w:bCs w:val="0"/>
+              </w:rPr>
+              <w:t>Jp</w:t>
+            </w:r>
+            <w:proofErr w:type="spellEnd"/>
+            <w:r>
+              <w:rPr>
+                <w:b w:val="0"/>
+                <w:bCs w:val="0"/>
+              </w:rPr>
+              <w:t>: date de prévisionnelle d’achèvement estimée au jour J;</w:t>
+            </w:r>
+          </w:p>
+          <w:p>
+            <w:pPr>
+              <w:pStyle w:val="Paragraphedeliste"/>
+              <w:numPr>
+                <w:ilvl w:val="1"/>
+                <w:numId w:val="8"/>
+              </w:numPr>
+              <w:ind w:left="743"/>
+              <w:rPr>
+                <w:b w:val="0"/>
+                <w:bCs w:val="0"/>
+              </w:rPr>
+            </w:pPr>
+            <w:r>
+              <w:rPr>
+                <w:b w:val="0"/>
+                <w:bCs w:val="0"/>
+              </w:rPr>
+              <w:t>J: analyse des coûts au jour J</w:t>
+            </w:r>
+          </w:p>
+        </w:tc>
+        <w:tc>
+          <w:tcPr>
+            <w:tcW w:w="4247" w:type="dxa"/>
+          </w:tcPr>
+          <w:p>
+            <w:pPr>
+              <w:pStyle w:val="Paragraphedeliste"/>
+              <w:numPr>
+                <w:ilvl w:val="0"/>
+                <w:numId w:val="8"/>
+              </w:numPr>
+              <w:spacing w:after="160" w:line="259" w:lineRule="auto"/>
+              <w:ind w:left="455"/>
+              <w:cnfStyle w:val="100000000000" w:firstRow="1" w:lastRow="0" w:firstColumn="0" w:lastColumn="0" w:oddVBand="0" w:evenVBand="0" w:oddHBand="0" w:evenHBand="0" w:firstRowFirstColumn="0" w:firstRowLastColumn="0" w:lastRowFirstColumn="0" w:lastRowLastColumn="0"/>
+            </w:pPr>
+            <w:r>
+              <w:t>En ordonnée :</w:t>
+            </w:r>
+          </w:p>
+          <w:p>
+            <w:pPr>
+              <w:pStyle w:val="Paragraphedeliste"/>
+              <w:numPr>
+                <w:ilvl w:val="1"/>
+                <w:numId w:val="8"/>
+              </w:numPr>
+              <w:spacing w:after="160" w:line="259" w:lineRule="auto"/>
+              <w:ind w:left="738"/>
+              <w:cnfStyle w:val="100000000000" w:firstRow="1" w:lastRow="0" w:firstColumn="0" w:lastColumn="0" w:oddVBand="0" w:evenVBand="0" w:oddHBand="0" w:evenHBand="0" w:firstRowFirstColumn="0" w:firstRowLastColumn="0" w:lastRowFirstColumn="0" w:lastRowLastColumn="0"/>
+              <w:rPr>
+                <w:b w:val="0"/>
+                <w:bCs w:val="0"/>
+              </w:rPr>
+            </w:pPr>
+            <w:r>
+              <w:rPr>
+                <w:b w:val="0"/>
+                <w:bCs w:val="0"/>
+              </w:rPr>
+              <w:t>C: valeur budgétaire du travail réalisé conduisant au budget à date BD</w:t>
+            </w:r>
+          </w:p>
+          <w:p>
+            <w:pPr>
+              <w:pStyle w:val="Paragraphedeliste"/>
+              <w:numPr>
+                <w:ilvl w:val="1"/>
+                <w:numId w:val="8"/>
+              </w:numPr>
+              <w:spacing w:after="160" w:line="259" w:lineRule="auto"/>
+              <w:ind w:left="738"/>
+              <w:cnfStyle w:val="100000000000" w:firstRow="1" w:lastRow="0" w:firstColumn="0" w:lastColumn="0" w:oddVBand="0" w:evenVBand="0" w:oddHBand="0" w:evenHBand="0" w:firstRowFirstColumn="0" w:firstRowLastColumn="0" w:lastRowFirstColumn="0" w:lastRowLastColumn="0"/>
+              <w:rPr>
+                <w:b w:val="0"/>
+                <w:bCs w:val="0"/>
+              </w:rPr>
+            </w:pPr>
+            <w:r>
+              <w:rPr>
+                <w:b w:val="0"/>
+                <w:bCs w:val="0"/>
+              </w:rPr>
+              <w:t>B: budget au jour J</w:t>
+            </w:r>
+          </w:p>
+          <w:p>
+            <w:pPr>
+              <w:pStyle w:val="Paragraphedeliste"/>
+              <w:numPr>
+                <w:ilvl w:val="1"/>
+                <w:numId w:val="8"/>
+              </w:numPr>
+              <w:spacing w:after="160" w:line="259" w:lineRule="auto"/>
+              <w:ind w:left="738"/>
+              <w:cnfStyle w:val="100000000000" w:firstRow="1" w:lastRow="0" w:firstColumn="0" w:lastColumn="0" w:oddVBand="0" w:evenVBand="0" w:oddHBand="0" w:evenHBand="0" w:firstRowFirstColumn="0" w:firstRowLastColumn="0" w:lastRowFirstColumn="0" w:lastRowLastColumn="0"/>
+              <w:rPr>
+                <w:b w:val="0"/>
+                <w:bCs w:val="0"/>
+              </w:rPr>
+            </w:pPr>
+            <w:r>
+              <w:rPr>
+                <w:b w:val="0"/>
+                <w:bCs w:val="0"/>
+              </w:rPr>
+              <w:t>D: coût encouru</w:t>
+            </w:r>
+          </w:p>
+          <w:p>
+            <w:pPr>
+              <w:pStyle w:val="Paragraphedeliste"/>
+              <w:numPr>
+                <w:ilvl w:val="1"/>
+                <w:numId w:val="8"/>
+              </w:numPr>
+              <w:spacing w:after="160" w:line="259" w:lineRule="auto"/>
+              <w:ind w:left="738"/>
+              <w:cnfStyle w:val="100000000000" w:firstRow="1" w:lastRow="0" w:firstColumn="0" w:lastColumn="0" w:oddVBand="0" w:evenVBand="0" w:oddHBand="0" w:evenHBand="0" w:firstRowFirstColumn="0" w:firstRowLastColumn="0" w:lastRowFirstColumn="0" w:lastRowLastColumn="0"/>
+              <w:rPr>
+                <w:b w:val="0"/>
+                <w:bCs w:val="0"/>
+              </w:rPr>
+            </w:pPr>
+            <w:r>
+              <w:rPr>
+                <w:b w:val="0"/>
+                <w:bCs w:val="0"/>
+              </w:rPr>
+              <w:t>BD: Budget à date</w:t>
+            </w:r>
+          </w:p>
+          <w:p>
+            <w:pPr>
+              <w:pStyle w:val="Paragraphedeliste"/>
+              <w:numPr>
+                <w:ilvl w:val="1"/>
+                <w:numId w:val="8"/>
+              </w:numPr>
+              <w:ind w:left="738"/>
+              <w:cnfStyle w:val="100000000000" w:firstRow="1" w:lastRow="0" w:firstColumn="0" w:lastColumn="0" w:oddVBand="0" w:evenVBand="0" w:oddHBand="0" w:evenHBand="0" w:firstRowFirstColumn="0" w:firstRowLastColumn="0" w:lastRowFirstColumn="0" w:lastRowLastColumn="0"/>
+              <w:rPr>
+                <w:b w:val="0"/>
+                <w:bCs w:val="0"/>
+              </w:rPr>
+            </w:pPr>
+            <w:r>
+              <w:rPr>
+                <w:b w:val="0"/>
+                <w:bCs w:val="0"/>
+              </w:rPr>
+              <w:t>CP: coût prévisionnel de l’affaire complète réévalué au jour J</w:t>
+            </w:r>
+          </w:p>
+          <w:p>
+            <w:pPr>
+              <w:cnfStyle w:val="100000000000" w:firstRow="1" w:lastRow="0" w:firstColumn="0" w:lastColumn="0" w:oddVBand="0" w:evenVBand="0" w:oddHBand="0" w:evenHBand="0" w:firstRowFirstColumn="0" w:firstRowLastColumn="0" w:lastRowFirstColumn="0" w:lastRowLastColumn="0"/>
+              <w:rPr>
+                <w:b w:val="0"/>
+                <w:bCs w:val="0"/>
+              </w:rPr>
+            </w:pPr>
+          </w:p>
+        </w:tc>
+      </w:tr>
+    </w:tbl>
+    <w:p>
+      <w:pPr>
+        <w:pStyle w:val="Paragraphedeliste"/>
+        <w:spacing w:after="0" w:line="240" w:lineRule="auto"/>
+        <w:ind w:left="743"/>
+        <w:cnfStyle w:val="101000000000" w:firstRow="1" w:lastRow="0" w:firstColumn="1" w:lastColumn="0" w:oddVBand="0" w:evenVBand="0" w:oddHBand="0" w:evenHBand="0" w:firstRowFirstColumn="0" w:firstRowLastColumn="0" w:lastRowFirstColumn="0" w:lastRowLastColumn="0"/>
+      </w:pPr>
+      <w:r>
+        <w:t>D-C = surcoût / J-R= retard au jour J / D-O= coût encouru / CP-D=reste à encourir / CP-BD= Ecart de coût final prévisionnel au jour J / JP-JC=retard final au jour J</w:t>
+      </w:r>
+    </w:p>
+    <w:p>
+      <w:pPr>
+        <w:pStyle w:val="Titre3"/>
+        <w:rPr>
+          <w:sz w:val="32"/>
+          <w:szCs w:val="32"/>
+        </w:rPr>
+      </w:pPr>
+      <w:r>
+        <w:rPr>
+          <w:sz w:val="32"/>
+          <w:szCs w:val="32"/>
+        </w:rPr>
+        <w:t>Gestion des risques</w:t>
+      </w:r>
+      <w:r>
+        <w:rPr>
+          <w:sz w:val="32"/>
+          <w:szCs w:val="32"/>
+        </w:rPr>
+        <w:t xml:space="preserve"> (</w:t>
+      </w:r>
+      <w:r>
+        <w:rPr>
+          <w:sz w:val="32"/>
+          <w:szCs w:val="32"/>
+        </w:rPr>
+        <w:t>p.54 à 59)</w:t>
+      </w:r>
+    </w:p>
+    <w:p>
+      <w:pPr>
+        <w:pStyle w:val="Paragraphedeliste"/>
+        <w:numPr>
+          <w:ilvl w:val="0"/>
+          <w:numId w:val="10"/>
+        </w:numPr>
+        <w:rPr>
+          <w:color w:val="00B050"/>
+          <w:sz w:val="24"/>
+          <w:szCs w:val="24"/>
+        </w:rPr>
+      </w:pPr>
+      <w:r>
+        <w:rPr>
+          <w:color w:val="00B050"/>
+          <w:sz w:val="24"/>
+          <w:szCs w:val="24"/>
+        </w:rPr>
+        <w:t>Identification des risques :</w:t>
+      </w:r>
+    </w:p>
+    <w:p>
+      <w:pPr>
+        <w:pStyle w:val="Paragraphedeliste"/>
+        <w:numPr>
+          <w:ilvl w:val="1"/>
+          <w:numId w:val="10"/>
+        </w:numPr>
+        <w:rPr>
+          <w:color w:val="00B050"/>
+          <w:sz w:val="24"/>
+          <w:szCs w:val="24"/>
+        </w:rPr>
+      </w:pPr>
+      <w:r>
+        <w:rPr>
+          <w:color w:val="00B050"/>
+          <w:sz w:val="24"/>
+          <w:szCs w:val="24"/>
+        </w:rPr>
+        <w:t xml:space="preserve">Motivation des acteurs </w:t>
+      </w:r>
+      <w:r>
+        <w:rPr>
+          <w:color w:val="00B050"/>
+          <w:sz w:val="24"/>
+          <w:szCs w:val="24"/>
+        </w:rPr>
+        <w:sym w:font="Wingdings" w:char="F0E0"/>
+      </w:r>
+      <w:r>
+        <w:rPr>
+          <w:color w:val="00B050"/>
+          <w:sz w:val="24"/>
+          <w:szCs w:val="24"/>
+        </w:rPr>
+        <w:t xml:space="preserve"> RDV Social régulier (hebdomadaire ?)</w:t>
+      </w:r>
+    </w:p>
+    <w:p>
+      <w:pPr>
+        <w:pStyle w:val="Paragraphedeliste"/>
+        <w:numPr>
+          <w:ilvl w:val="1"/>
+          <w:numId w:val="10"/>
+        </w:numPr>
+        <w:rPr>
+          <w:color w:val="00B050"/>
+          <w:sz w:val="24"/>
+          <w:szCs w:val="24"/>
+        </w:rPr>
+      </w:pPr>
+      <w:r>
+        <w:rPr>
+          <w:color w:val="00B050"/>
+          <w:sz w:val="24"/>
+          <w:szCs w:val="24"/>
+        </w:rPr>
+        <w:t xml:space="preserve">Études </w:t>
+      </w:r>
+      <w:r>
+        <w:rPr>
+          <w:color w:val="00B050"/>
+          <w:sz w:val="24"/>
+          <w:szCs w:val="24"/>
+        </w:rPr>
+        <w:sym w:font="Wingdings" w:char="F0E0"/>
+      </w:r>
+      <w:r>
+        <w:rPr>
+          <w:color w:val="00B050"/>
+          <w:sz w:val="24"/>
+          <w:szCs w:val="24"/>
+        </w:rPr>
+        <w:t xml:space="preserve"> Optimisation/Prévision</w:t>
+      </w:r>
+    </w:p>
+    <w:p>
+      <w:pPr>
+        <w:pStyle w:val="Paragraphedeliste"/>
+        <w:numPr>
+          <w:ilvl w:val="1"/>
+          <w:numId w:val="10"/>
+        </w:numPr>
+        <w:rPr>
+          <w:color w:val="00B050"/>
+          <w:sz w:val="24"/>
+          <w:szCs w:val="24"/>
+        </w:rPr>
+      </w:pPr>
+      <w:r>
+        <w:rPr>
+          <w:color w:val="00B050"/>
+          <w:sz w:val="24"/>
+          <w:szCs w:val="24"/>
+        </w:rPr>
+        <w:t xml:space="preserve">Matériels </w:t>
+      </w:r>
+      <w:r>
+        <w:rPr>
+          <w:color w:val="00B050"/>
+          <w:sz w:val="24"/>
+          <w:szCs w:val="24"/>
+        </w:rPr>
+        <w:sym w:font="Wingdings" w:char="F0E0"/>
+      </w:r>
+      <w:r>
+        <w:rPr>
+          <w:color w:val="00B050"/>
+          <w:sz w:val="24"/>
+          <w:szCs w:val="24"/>
+        </w:rPr>
+        <w:t xml:space="preserve"> Stockage, Manipulation </w:t>
+      </w:r>
+      <w:r>
+        <w:rPr>
+          <w:color w:val="00B050"/>
+          <w:sz w:val="24"/>
+          <w:szCs w:val="24"/>
+        </w:rPr>
+        <w:sym w:font="Wingdings" w:char="F0E0"/>
+      </w:r>
+      <w:r>
+        <w:rPr>
+          <w:color w:val="00B050"/>
+          <w:sz w:val="24"/>
+          <w:szCs w:val="24"/>
+        </w:rPr>
+        <w:t xml:space="preserve"> Faire attention à ce qu’on fait</w:t>
+      </w:r>
+    </w:p>
+    <w:p>
+      <w:pPr>
+        <w:pStyle w:val="Titre3"/>
+        <w:rPr>
+          <w:sz w:val="32"/>
+          <w:szCs w:val="32"/>
+        </w:rPr>
+      </w:pPr>
+      <w:r>
+        <w:rPr>
+          <w:sz w:val="32"/>
+          <w:szCs w:val="32"/>
+        </w:rPr>
+        <w:t>Tableau de bord</w:t>
+      </w:r>
+      <w:r>
+        <w:rPr>
+          <w:sz w:val="32"/>
+          <w:szCs w:val="32"/>
+        </w:rPr>
+        <w:t xml:space="preserve"> (p.60 à 62)</w:t>
+      </w:r>
+    </w:p>
+    <w:p>
+      <w:pPr>
+        <w:pStyle w:val="Paragraphedeliste"/>
+        <w:numPr>
+          <w:ilvl w:val="0"/>
+          <w:numId w:val="10"/>
+        </w:numPr>
+      </w:pPr>
+      <w:r>
+        <w:t xml:space="preserve">Il faut sélectionner les informations « juste nécessaires » : Trop d’indicateurs tuent </w:t>
+      </w:r>
+      <w:r>
+        <w:t>le tableau de bord</w:t>
+      </w:r>
+      <w:r>
+        <w:t xml:space="preserve"> !</w:t>
+      </w:r>
+    </w:p>
+    <w:p>
+      <w:pPr>
+        <w:pStyle w:val="Paragraphedeliste"/>
+        <w:numPr>
+          <w:ilvl w:val="0"/>
+          <w:numId w:val="10"/>
+        </w:numPr>
+      </w:pPr>
+      <w:r>
+        <w:t>Les indicateurs doivent être :</w:t>
+      </w:r>
+    </w:p>
+    <w:p>
+      <w:pPr>
+        <w:pStyle w:val="Paragraphedeliste"/>
+        <w:numPr>
+          <w:ilvl w:val="1"/>
+          <w:numId w:val="10"/>
+        </w:numPr>
+      </w:pPr>
+      <w:r>
+        <w:t>Simples</w:t>
+      </w:r>
+    </w:p>
+    <w:p>
+      <w:pPr>
+        <w:pStyle w:val="Paragraphedeliste"/>
+        <w:numPr>
+          <w:ilvl w:val="1"/>
+          <w:numId w:val="10"/>
+        </w:numPr>
+      </w:pPr>
+      <w:r>
+        <w:t>Facilement chiffrables sans contestation</w:t>
+      </w:r>
+    </w:p>
+    <w:p>
+      <w:pPr>
+        <w:pStyle w:val="Paragraphedeliste"/>
+        <w:numPr>
+          <w:ilvl w:val="1"/>
+          <w:numId w:val="10"/>
+        </w:numPr>
+      </w:pPr>
+      <w:r>
+        <w:t>Structurés selon les objectifs pour le suivi</w:t>
+      </w:r>
+    </w:p>
+    <w:p>
+      <w:pPr>
+        <w:pStyle w:val="Paragraphedeliste"/>
+        <w:numPr>
+          <w:ilvl w:val="1"/>
+          <w:numId w:val="10"/>
+        </w:numPr>
+      </w:pPr>
+      <w:r>
+        <w:lastRenderedPageBreak/>
+        <w:t xml:space="preserve">Globalisés par tâche pour synthétiser les </w:t>
+      </w:r>
+      <w:r>
+        <w:t>information</w:t>
+      </w:r>
+      <w:r>
+        <w:t>s</w:t>
+      </w:r>
+    </w:p>
+    <w:p>
+      <w:pPr>
+        <w:pStyle w:val="Paragraphedeliste"/>
+        <w:numPr>
+          <w:ilvl w:val="0"/>
+          <w:numId w:val="11"/>
+        </w:numPr>
+        <w:rPr>
+          <w:sz w:val="24"/>
+          <w:szCs w:val="24"/>
+        </w:rPr>
+      </w:pPr>
+      <w:r>
+        <w:rPr>
+          <w:color w:val="00B050"/>
+          <w:sz w:val="24"/>
+          <w:szCs w:val="24"/>
+        </w:rPr>
+        <w:t>Respect des deadlines vis-à-vis des tâches</w:t>
+      </w:r>
+    </w:p>
+    <w:p>
+      <w:pPr>
+        <w:pStyle w:val="Paragraphedeliste"/>
+        <w:numPr>
+          <w:ilvl w:val="0"/>
+          <w:numId w:val="11"/>
+        </w:numPr>
+        <w:rPr>
+          <w:sz w:val="24"/>
+          <w:szCs w:val="24"/>
+        </w:rPr>
+      </w:pPr>
+      <w:r>
+        <w:rPr>
+          <w:color w:val="00B050"/>
+          <w:sz w:val="24"/>
+          <w:szCs w:val="24"/>
+        </w:rPr>
+        <w:t>Suivi des coûts</w:t>
+      </w:r>
+    </w:p>
+    <w:p>
+      <w:pPr>
+        <w:pStyle w:val="Paragraphedeliste"/>
+        <w:numPr>
+          <w:ilvl w:val="0"/>
+          <w:numId w:val="11"/>
+        </w:numPr>
+        <w:rPr>
+          <w:sz w:val="24"/>
+          <w:szCs w:val="24"/>
+        </w:rPr>
+      </w:pPr>
+      <w:r>
+        <w:rPr>
+          <w:color w:val="00B050"/>
+          <w:sz w:val="24"/>
+          <w:szCs w:val="24"/>
+        </w:rPr>
+        <w:t> ???</w:t>
       </w:r>
     </w:p>
     <w:sectPr>
@@ -1013,6 +3766,321 @@
 <file path=word/numbering.xml><?xml version="1.0" encoding="utf-8"?>
 <w:numbering xmlns:wpc="http://schemas.microsoft.com/office/word/2010/wordprocessingCanvas" xmlns:cx="http://schemas.microsoft.com/office/drawing/2014/chartex" xmlns:cx1="http://schemas.microsoft.com/office/drawing/2015/9/8/chartex" xmlns:cx2="http://schemas.microsoft.com/office/drawing/2015/10/21/chartex" xmlns:cx3="http://schemas.microsoft.com/office/drawing/2016/5/9/chartex" xmlns:cx4="http://schemas.microsoft.com/office/drawing/2016/5/10/chartex" xmlns:cx5="http://schemas.microsoft.com/office/drawing/2016/5/11/chartex" xmlns:cx6="http://schemas.microsoft.com/office/drawing/2016/5/12/chartex" xmlns:cx7="http://schemas.microsoft.com/office/drawing/2016/5/13/chartex" xmlns:cx8="http://schemas.microsoft.com/office/drawing/2016/5/14/chartex" xmlns:mc="http://schemas.openxmlformats.org/markup-compatibility/2006" xmlns:aink="http://schemas.microsoft.com/office/drawing/2016/ink" xmlns:am3d="http://schemas.microsoft.com/office/drawing/2017/model3d" xmlns:o="urn:schemas-microsoft-com:office:office" xmlns:oel="http://schemas.microsoft.com/office/2019/extlst" xmlns:r="http://schemas.openxmlformats.org/officeDocument/2006/relationships" xmlns:m="http://schemas.openxmlformats.org/officeDocument/2006/math" xmlns:v="urn:schemas-microsoft-com:vml" xmlns:wp14="http://schemas.microsoft.com/office/word/2010/wordprocessingDrawing" xmlns:wp="http://schemas.openxmlformats.org/drawingml/2006/wordprocessingDrawing" xmlns:w10="urn:schemas-microsoft-com:office:word" xmlns:w="http://schemas.openxmlformats.org/wordprocessingml/2006/main" xmlns:w14="http://schemas.microsoft.com/office/word/2010/wordml" xmlns:w15="http://schemas.microsoft.com/office/word/2012/wordml" xmlns:w16cex="http://schemas.microsoft.com/office/word/2018/wordml/cex" xmlns:w16cid="http://schemas.microsoft.com/office/word/2016/wordml/cid" xmlns:w16="http://schemas.microsoft.com/office/word/2018/wordml" xmlns:w16du="http://schemas.microsoft.com/office/word/2023/wordml/word16du" xmlns:w16sdtdh="http://schemas.microsoft.com/office/word/2020/wordml/sdtdatahash" xmlns:w16sdtfl="http://schemas.microsoft.com/office/word/2024/wordml/sdtformatlock" xmlns:w16se="http://schemas.microsoft.com/office/word/2015/wordml/symex" xmlns:wpg="http://schemas.microsoft.com/office/word/2010/wordprocessingGroup" xmlns:wpi="http://schemas.microsoft.com/office/word/2010/wordprocessingInk" xmlns:wne="http://schemas.microsoft.com/office/word/2006/wordml" xmlns:wps="http://schemas.microsoft.com/office/word/2010/wordprocessingShape" mc:Ignorable="w14 w15 w16se w16cid w16 w16cex w16sdtdh w16sdtfl w16du wp14">
   <w:abstractNum w:abstractNumId="0" w15:restartNumberingAfterBreak="0">
+    <w:nsid w:val="01F84088"/>
+    <w:multiLevelType w:val="hybridMultilevel"/>
+    <w:tmpl w:val="B5B0A212"/>
+    <w:lvl w:ilvl="0" w:tplc="040C0001">
+      <w:start w:val="1"/>
+      <w:numFmt w:val="bullet"/>
+      <w:lvlText w:val=""/>
+      <w:lvlJc w:val="left"/>
+      <w:pPr>
+        <w:ind w:left="720" w:hanging="360"/>
+      </w:pPr>
+      <w:rPr>
+        <w:rFonts w:ascii="Symbol" w:hAnsi="Symbol" w:hint="default"/>
+      </w:rPr>
+    </w:lvl>
+    <w:lvl w:ilvl="1" w:tplc="040C0003">
+      <w:start w:val="1"/>
+      <w:numFmt w:val="bullet"/>
+      <w:lvlText w:val="o"/>
+      <w:lvlJc w:val="left"/>
+      <w:pPr>
+        <w:ind w:left="1440" w:hanging="360"/>
+      </w:pPr>
+      <w:rPr>
+        <w:rFonts w:ascii="Courier New" w:hAnsi="Courier New" w:cs="Courier New" w:hint="default"/>
+      </w:rPr>
+    </w:lvl>
+    <w:lvl w:ilvl="2" w:tplc="040C0005">
+      <w:start w:val="1"/>
+      <w:numFmt w:val="bullet"/>
+      <w:lvlText w:val=""/>
+      <w:lvlJc w:val="left"/>
+      <w:pPr>
+        <w:ind w:left="2160" w:hanging="360"/>
+      </w:pPr>
+      <w:rPr>
+        <w:rFonts w:ascii="Wingdings" w:hAnsi="Wingdings" w:hint="default"/>
+      </w:rPr>
+    </w:lvl>
+    <w:lvl w:ilvl="3" w:tplc="040C0001">
+      <w:start w:val="1"/>
+      <w:numFmt w:val="bullet"/>
+      <w:lvlText w:val=""/>
+      <w:lvlJc w:val="left"/>
+      <w:pPr>
+        <w:ind w:left="2880" w:hanging="360"/>
+      </w:pPr>
+      <w:rPr>
+        <w:rFonts w:ascii="Symbol" w:hAnsi="Symbol" w:hint="default"/>
+      </w:rPr>
+    </w:lvl>
+    <w:lvl w:ilvl="4" w:tplc="040C0003" w:tentative="1">
+      <w:start w:val="1"/>
+      <w:numFmt w:val="bullet"/>
+      <w:lvlText w:val="o"/>
+      <w:lvlJc w:val="left"/>
+      <w:pPr>
+        <w:ind w:left="3600" w:hanging="360"/>
+      </w:pPr>
+      <w:rPr>
+        <w:rFonts w:ascii="Courier New" w:hAnsi="Courier New" w:cs="Courier New" w:hint="default"/>
+      </w:rPr>
+    </w:lvl>
+    <w:lvl w:ilvl="5" w:tplc="040C0005" w:tentative="1">
+      <w:start w:val="1"/>
+      <w:numFmt w:val="bullet"/>
+      <w:lvlText w:val=""/>
+      <w:lvlJc w:val="left"/>
+      <w:pPr>
+        <w:ind w:left="4320" w:hanging="360"/>
+      </w:pPr>
+      <w:rPr>
+        <w:rFonts w:ascii="Wingdings" w:hAnsi="Wingdings" w:hint="default"/>
+      </w:rPr>
+    </w:lvl>
+    <w:lvl w:ilvl="6" w:tplc="040C0001" w:tentative="1">
+      <w:start w:val="1"/>
+      <w:numFmt w:val="bullet"/>
+      <w:lvlText w:val=""/>
+      <w:lvlJc w:val="left"/>
+      <w:pPr>
+        <w:ind w:left="5040" w:hanging="360"/>
+      </w:pPr>
+      <w:rPr>
+        <w:rFonts w:ascii="Symbol" w:hAnsi="Symbol" w:hint="default"/>
+      </w:rPr>
+    </w:lvl>
+    <w:lvl w:ilvl="7" w:tplc="040C0003" w:tentative="1">
+      <w:start w:val="1"/>
+      <w:numFmt w:val="bullet"/>
+      <w:lvlText w:val="o"/>
+      <w:lvlJc w:val="left"/>
+      <w:pPr>
+        <w:ind w:left="5760" w:hanging="360"/>
+      </w:pPr>
+      <w:rPr>
+        <w:rFonts w:ascii="Courier New" w:hAnsi="Courier New" w:cs="Courier New" w:hint="default"/>
+      </w:rPr>
+    </w:lvl>
+    <w:lvl w:ilvl="8" w:tplc="040C0005" w:tentative="1">
+      <w:start w:val="1"/>
+      <w:numFmt w:val="bullet"/>
+      <w:lvlText w:val=""/>
+      <w:lvlJc w:val="left"/>
+      <w:pPr>
+        <w:ind w:left="6480" w:hanging="360"/>
+      </w:pPr>
+      <w:rPr>
+        <w:rFonts w:ascii="Wingdings" w:hAnsi="Wingdings" w:hint="default"/>
+      </w:rPr>
+    </w:lvl>
+  </w:abstractNum>
+  <w:abstractNum w:abstractNumId="1" w15:restartNumberingAfterBreak="0">
+    <w:nsid w:val="26AF50DE"/>
+    <w:multiLevelType w:val="hybridMultilevel"/>
+    <w:tmpl w:val="2B4661C0"/>
+    <w:lvl w:ilvl="0" w:tplc="040C0001">
+      <w:start w:val="1"/>
+      <w:numFmt w:val="bullet"/>
+      <w:lvlText w:val=""/>
+      <w:lvlJc w:val="left"/>
+      <w:pPr>
+        <w:ind w:left="720" w:hanging="360"/>
+      </w:pPr>
+      <w:rPr>
+        <w:rFonts w:ascii="Symbol" w:hAnsi="Symbol" w:hint="default"/>
+      </w:rPr>
+    </w:lvl>
+    <w:lvl w:ilvl="1" w:tplc="040C0003">
+      <w:start w:val="1"/>
+      <w:numFmt w:val="bullet"/>
+      <w:lvlText w:val="o"/>
+      <w:lvlJc w:val="left"/>
+      <w:pPr>
+        <w:ind w:left="1440" w:hanging="360"/>
+      </w:pPr>
+      <w:rPr>
+        <w:rFonts w:ascii="Courier New" w:hAnsi="Courier New" w:cs="Courier New" w:hint="default"/>
+      </w:rPr>
+    </w:lvl>
+    <w:lvl w:ilvl="2" w:tplc="040C0005" w:tentative="1">
+      <w:start w:val="1"/>
+      <w:numFmt w:val="bullet"/>
+      <w:lvlText w:val=""/>
+      <w:lvlJc w:val="left"/>
+      <w:pPr>
+        <w:ind w:left="2160" w:hanging="360"/>
+      </w:pPr>
+      <w:rPr>
+        <w:rFonts w:ascii="Wingdings" w:hAnsi="Wingdings" w:hint="default"/>
+      </w:rPr>
+    </w:lvl>
+    <w:lvl w:ilvl="3" w:tplc="040C0001" w:tentative="1">
+      <w:start w:val="1"/>
+      <w:numFmt w:val="bullet"/>
+      <w:lvlText w:val=""/>
+      <w:lvlJc w:val="left"/>
+      <w:pPr>
+        <w:ind w:left="2880" w:hanging="360"/>
+      </w:pPr>
+      <w:rPr>
+        <w:rFonts w:ascii="Symbol" w:hAnsi="Symbol" w:hint="default"/>
+      </w:rPr>
+    </w:lvl>
+    <w:lvl w:ilvl="4" w:tplc="040C0003" w:tentative="1">
+      <w:start w:val="1"/>
+      <w:numFmt w:val="bullet"/>
+      <w:lvlText w:val="o"/>
+      <w:lvlJc w:val="left"/>
+      <w:pPr>
+        <w:ind w:left="3600" w:hanging="360"/>
+      </w:pPr>
+      <w:rPr>
+        <w:rFonts w:ascii="Courier New" w:hAnsi="Courier New" w:cs="Courier New" w:hint="default"/>
+      </w:rPr>
+    </w:lvl>
+    <w:lvl w:ilvl="5" w:tplc="040C0005" w:tentative="1">
+      <w:start w:val="1"/>
+      <w:numFmt w:val="bullet"/>
+      <w:lvlText w:val=""/>
+      <w:lvlJc w:val="left"/>
+      <w:pPr>
+        <w:ind w:left="4320" w:hanging="360"/>
+      </w:pPr>
+      <w:rPr>
+        <w:rFonts w:ascii="Wingdings" w:hAnsi="Wingdings" w:hint="default"/>
+      </w:rPr>
+    </w:lvl>
+    <w:lvl w:ilvl="6" w:tplc="040C0001" w:tentative="1">
+      <w:start w:val="1"/>
+      <w:numFmt w:val="bullet"/>
+      <w:lvlText w:val=""/>
+      <w:lvlJc w:val="left"/>
+      <w:pPr>
+        <w:ind w:left="5040" w:hanging="360"/>
+      </w:pPr>
+      <w:rPr>
+        <w:rFonts w:ascii="Symbol" w:hAnsi="Symbol" w:hint="default"/>
+      </w:rPr>
+    </w:lvl>
+    <w:lvl w:ilvl="7" w:tplc="040C0003" w:tentative="1">
+      <w:start w:val="1"/>
+      <w:numFmt w:val="bullet"/>
+      <w:lvlText w:val="o"/>
+      <w:lvlJc w:val="left"/>
+      <w:pPr>
+        <w:ind w:left="5760" w:hanging="360"/>
+      </w:pPr>
+      <w:rPr>
+        <w:rFonts w:ascii="Courier New" w:hAnsi="Courier New" w:cs="Courier New" w:hint="default"/>
+      </w:rPr>
+    </w:lvl>
+    <w:lvl w:ilvl="8" w:tplc="040C0005" w:tentative="1">
+      <w:start w:val="1"/>
+      <w:numFmt w:val="bullet"/>
+      <w:lvlText w:val=""/>
+      <w:lvlJc w:val="left"/>
+      <w:pPr>
+        <w:ind w:left="6480" w:hanging="360"/>
+      </w:pPr>
+      <w:rPr>
+        <w:rFonts w:ascii="Wingdings" w:hAnsi="Wingdings" w:hint="default"/>
+      </w:rPr>
+    </w:lvl>
+  </w:abstractNum>
+  <w:abstractNum w:abstractNumId="2" w15:restartNumberingAfterBreak="0">
+    <w:nsid w:val="45AA4191"/>
+    <w:multiLevelType w:val="hybridMultilevel"/>
+    <w:tmpl w:val="C590E0F4"/>
+    <w:lvl w:ilvl="0" w:tplc="8CEA5CC2">
+      <w:start w:val="1"/>
+      <w:numFmt w:val="decimal"/>
+      <w:lvlText w:val="%1."/>
+      <w:lvlJc w:val="left"/>
+      <w:pPr>
+        <w:ind w:left="720" w:hanging="360"/>
+      </w:pPr>
+      <w:rPr>
+        <w:color w:val="00B050"/>
+      </w:rPr>
+    </w:lvl>
+    <w:lvl w:ilvl="1" w:tplc="040C0019" w:tentative="1">
+      <w:start w:val="1"/>
+      <w:numFmt w:val="lowerLetter"/>
+      <w:lvlText w:val="%2."/>
+      <w:lvlJc w:val="left"/>
+      <w:pPr>
+        <w:ind w:left="1440" w:hanging="360"/>
+      </w:pPr>
+    </w:lvl>
+    <w:lvl w:ilvl="2" w:tplc="040C001B" w:tentative="1">
+      <w:start w:val="1"/>
+      <w:numFmt w:val="lowerRoman"/>
+      <w:lvlText w:val="%3."/>
+      <w:lvlJc w:val="right"/>
+      <w:pPr>
+        <w:ind w:left="2160" w:hanging="180"/>
+      </w:pPr>
+    </w:lvl>
+    <w:lvl w:ilvl="3" w:tplc="040C000F" w:tentative="1">
+      <w:start w:val="1"/>
+      <w:numFmt w:val="decimal"/>
+      <w:lvlText w:val="%4."/>
+      <w:lvlJc w:val="left"/>
+      <w:pPr>
+        <w:ind w:left="2880" w:hanging="360"/>
+      </w:pPr>
+    </w:lvl>
+    <w:lvl w:ilvl="4" w:tplc="040C0019" w:tentative="1">
+      <w:start w:val="1"/>
+      <w:numFmt w:val="lowerLetter"/>
+      <w:lvlText w:val="%5."/>
+      <w:lvlJc w:val="left"/>
+      <w:pPr>
+        <w:ind w:left="3600" w:hanging="360"/>
+      </w:pPr>
+    </w:lvl>
+    <w:lvl w:ilvl="5" w:tplc="040C001B" w:tentative="1">
+      <w:start w:val="1"/>
+      <w:numFmt w:val="lowerRoman"/>
+      <w:lvlText w:val="%6."/>
+      <w:lvlJc w:val="right"/>
+      <w:pPr>
+        <w:ind w:left="4320" w:hanging="180"/>
+      </w:pPr>
+    </w:lvl>
+    <w:lvl w:ilvl="6" w:tplc="040C000F" w:tentative="1">
+      <w:start w:val="1"/>
+      <w:numFmt w:val="decimal"/>
+      <w:lvlText w:val="%7."/>
+      <w:lvlJc w:val="left"/>
+      <w:pPr>
+        <w:ind w:left="5040" w:hanging="360"/>
+      </w:pPr>
+    </w:lvl>
+    <w:lvl w:ilvl="7" w:tplc="040C0019" w:tentative="1">
+      <w:start w:val="1"/>
+      <w:numFmt w:val="lowerLetter"/>
+      <w:lvlText w:val="%8."/>
+      <w:lvlJc w:val="left"/>
+      <w:pPr>
+        <w:ind w:left="5760" w:hanging="360"/>
+      </w:pPr>
+    </w:lvl>
+    <w:lvl w:ilvl="8" w:tplc="040C001B" w:tentative="1">
+      <w:start w:val="1"/>
+      <w:numFmt w:val="lowerRoman"/>
+      <w:lvlText w:val="%9."/>
+      <w:lvlJc w:val="right"/>
+      <w:pPr>
+        <w:ind w:left="6480" w:hanging="180"/>
+      </w:pPr>
+    </w:lvl>
+  </w:abstractNum>
+  <w:abstractNum w:abstractNumId="3" w15:restartNumberingAfterBreak="0">
     <w:nsid w:val="46D04D29"/>
     <w:multiLevelType w:val="hybridMultilevel"/>
     <w:tmpl w:val="E904E038"/>
@@ -1125,7 +4193,99 @@
       </w:rPr>
     </w:lvl>
   </w:abstractNum>
-  <w:abstractNum w:abstractNumId="1" w15:restartNumberingAfterBreak="0">
+  <w:abstractNum w:abstractNumId="4" w15:restartNumberingAfterBreak="0">
+    <w:nsid w:val="51B30E5E"/>
+    <w:multiLevelType w:val="hybridMultilevel"/>
+    <w:tmpl w:val="8DDA71F8"/>
+    <w:lvl w:ilvl="0" w:tplc="040C000F">
+      <w:start w:val="1"/>
+      <w:numFmt w:val="decimal"/>
+      <w:lvlText w:val="%1."/>
+      <w:lvlJc w:val="left"/>
+      <w:pPr>
+        <w:ind w:left="720" w:hanging="360"/>
+      </w:pPr>
+      <w:rPr>
+        <w:rFonts w:hint="default"/>
+      </w:rPr>
+    </w:lvl>
+    <w:lvl w:ilvl="1" w:tplc="AC8848B8">
+      <w:start w:val="1"/>
+      <w:numFmt w:val="lowerLetter"/>
+      <w:lvlText w:val="%2)"/>
+      <w:lvlJc w:val="left"/>
+      <w:pPr>
+        <w:ind w:left="1440" w:hanging="360"/>
+      </w:pPr>
+      <w:rPr>
+        <w:rFonts w:hint="default"/>
+      </w:rPr>
+    </w:lvl>
+    <w:lvl w:ilvl="2" w:tplc="040C001B" w:tentative="1">
+      <w:start w:val="1"/>
+      <w:numFmt w:val="lowerRoman"/>
+      <w:lvlText w:val="%3."/>
+      <w:lvlJc w:val="right"/>
+      <w:pPr>
+        <w:ind w:left="2160" w:hanging="180"/>
+      </w:pPr>
+    </w:lvl>
+    <w:lvl w:ilvl="3" w:tplc="040C000F" w:tentative="1">
+      <w:start w:val="1"/>
+      <w:numFmt w:val="decimal"/>
+      <w:lvlText w:val="%4."/>
+      <w:lvlJc w:val="left"/>
+      <w:pPr>
+        <w:ind w:left="2880" w:hanging="360"/>
+      </w:pPr>
+    </w:lvl>
+    <w:lvl w:ilvl="4" w:tplc="040C0019" w:tentative="1">
+      <w:start w:val="1"/>
+      <w:numFmt w:val="lowerLetter"/>
+      <w:lvlText w:val="%5."/>
+      <w:lvlJc w:val="left"/>
+      <w:pPr>
+        <w:ind w:left="3600" w:hanging="360"/>
+      </w:pPr>
+    </w:lvl>
+    <w:lvl w:ilvl="5" w:tplc="040C001B" w:tentative="1">
+      <w:start w:val="1"/>
+      <w:numFmt w:val="lowerRoman"/>
+      <w:lvlText w:val="%6."/>
+      <w:lvlJc w:val="right"/>
+      <w:pPr>
+        <w:ind w:left="4320" w:hanging="180"/>
+      </w:pPr>
+    </w:lvl>
+    <w:lvl w:ilvl="6" w:tplc="040C000F" w:tentative="1">
+      <w:start w:val="1"/>
+      <w:numFmt w:val="decimal"/>
+      <w:lvlText w:val="%7."/>
+      <w:lvlJc w:val="left"/>
+      <w:pPr>
+        <w:ind w:left="5040" w:hanging="360"/>
+      </w:pPr>
+    </w:lvl>
+    <w:lvl w:ilvl="7" w:tplc="040C0019" w:tentative="1">
+      <w:start w:val="1"/>
+      <w:numFmt w:val="lowerLetter"/>
+      <w:lvlText w:val="%8."/>
+      <w:lvlJc w:val="left"/>
+      <w:pPr>
+        <w:ind w:left="5760" w:hanging="360"/>
+      </w:pPr>
+    </w:lvl>
+    <w:lvl w:ilvl="8" w:tplc="040C001B" w:tentative="1">
+      <w:start w:val="1"/>
+      <w:numFmt w:val="lowerRoman"/>
+      <w:lvlText w:val="%9."/>
+      <w:lvlJc w:val="right"/>
+      <w:pPr>
+        <w:ind w:left="6480" w:hanging="180"/>
+      </w:pPr>
+    </w:lvl>
+  </w:abstractNum>
+  <w:abstractNum w:abstractNumId="5" w15:restartNumberingAfterBreak="0">
     <w:nsid w:val="55990EEA"/>
     <w:multiLevelType w:val="hybridMultilevel"/>
     <w:tmpl w:val="BDBC4830"/>
@@ -1238,7 +4398,346 @@
       </w:rPr>
     </w:lvl>
   </w:abstractNum>
-  <w:abstractNum w:abstractNumId="2" w15:restartNumberingAfterBreak="0">
+  <w:abstractNum w:abstractNumId="6" w15:restartNumberingAfterBreak="0">
+    <w:nsid w:val="58BB4823"/>
+    <w:multiLevelType w:val="hybridMultilevel"/>
+    <w:tmpl w:val="69348C7E"/>
+    <w:lvl w:ilvl="0" w:tplc="040C0001">
+      <w:start w:val="1"/>
+      <w:numFmt w:val="bullet"/>
+      <w:lvlText w:val=""/>
+      <w:lvlJc w:val="left"/>
+      <w:pPr>
+        <w:ind w:left="720" w:hanging="360"/>
+      </w:pPr>
+      <w:rPr>
+        <w:rFonts w:ascii="Symbol" w:hAnsi="Symbol" w:hint="default"/>
+      </w:rPr>
+    </w:lvl>
+    <w:lvl w:ilvl="1" w:tplc="040C0003">
+      <w:start w:val="1"/>
+      <w:numFmt w:val="bullet"/>
+      <w:lvlText w:val="o"/>
+      <w:lvlJc w:val="left"/>
+      <w:pPr>
+        <w:ind w:left="1440" w:hanging="360"/>
+      </w:pPr>
+      <w:rPr>
+        <w:rFonts w:ascii="Courier New" w:hAnsi="Courier New" w:cs="Courier New" w:hint="default"/>
+      </w:rPr>
+    </w:lvl>
+    <w:lvl w:ilvl="2" w:tplc="040C0005" w:tentative="1">
+      <w:start w:val="1"/>
+      <w:numFmt w:val="bullet"/>
+      <w:lvlText w:val=""/>
+      <w:lvlJc w:val="left"/>
+      <w:pPr>
+        <w:ind w:left="2160" w:hanging="360"/>
+      </w:pPr>
+      <w:rPr>
+        <w:rFonts w:ascii="Wingdings" w:hAnsi="Wingdings" w:hint="default"/>
+      </w:rPr>
+    </w:lvl>
+    <w:lvl w:ilvl="3" w:tplc="040C0001" w:tentative="1">
+      <w:start w:val="1"/>
+      <w:numFmt w:val="bullet"/>
+      <w:lvlText w:val=""/>
+      <w:lvlJc w:val="left"/>
+      <w:pPr>
+        <w:ind w:left="2880" w:hanging="360"/>
+      </w:pPr>
+      <w:rPr>
+        <w:rFonts w:ascii="Symbol" w:hAnsi="Symbol" w:hint="default"/>
+      </w:rPr>
+    </w:lvl>
+    <w:lvl w:ilvl="4" w:tplc="040C0003" w:tentative="1">
+      <w:start w:val="1"/>
+      <w:numFmt w:val="bullet"/>
+      <w:lvlText w:val="o"/>
+      <w:lvlJc w:val="left"/>
+      <w:pPr>
+        <w:ind w:left="3600" w:hanging="360"/>
+      </w:pPr>
+      <w:rPr>
+        <w:rFonts w:ascii="Courier New" w:hAnsi="Courier New" w:cs="Courier New" w:hint="default"/>
+      </w:rPr>
+    </w:lvl>
+    <w:lvl w:ilvl="5" w:tplc="040C0005" w:tentative="1">
+      <w:start w:val="1"/>
+      <w:numFmt w:val="bullet"/>
+      <w:lvlText w:val=""/>
+      <w:lvlJc w:val="left"/>
+      <w:pPr>
+        <w:ind w:left="4320" w:hanging="360"/>
+      </w:pPr>
+      <w:rPr>
+        <w:rFonts w:ascii="Wingdings" w:hAnsi="Wingdings" w:hint="default"/>
+      </w:rPr>
+    </w:lvl>
+    <w:lvl w:ilvl="6" w:tplc="040C0001" w:tentative="1">
+      <w:start w:val="1"/>
+      <w:numFmt w:val="bullet"/>
+      <w:lvlText w:val=""/>
+      <w:lvlJc w:val="left"/>
+      <w:pPr>
+        <w:ind w:left="5040" w:hanging="360"/>
+      </w:pPr>
+      <w:rPr>
+        <w:rFonts w:ascii="Symbol" w:hAnsi="Symbol" w:hint="default"/>
+      </w:rPr>
+    </w:lvl>
+    <w:lvl w:ilvl="7" w:tplc="040C0003" w:tentative="1">
+      <w:start w:val="1"/>
+      <w:numFmt w:val="bullet"/>
+      <w:lvlText w:val="o"/>
+      <w:lvlJc w:val="left"/>
+      <w:pPr>
+        <w:ind w:left="5760" w:hanging="360"/>
+      </w:pPr>
+      <w:rPr>
+        <w:rFonts w:ascii="Courier New" w:hAnsi="Courier New" w:cs="Courier New" w:hint="default"/>
+      </w:rPr>
+    </w:lvl>
+    <w:lvl w:ilvl="8" w:tplc="040C0005" w:tentative="1">
+      <w:start w:val="1"/>
+      <w:numFmt w:val="bullet"/>
+      <w:lvlText w:val=""/>
+      <w:lvlJc w:val="left"/>
+      <w:pPr>
+        <w:ind w:left="6480" w:hanging="360"/>
+      </w:pPr>
+      <w:rPr>
+        <w:rFonts w:ascii="Wingdings" w:hAnsi="Wingdings" w:hint="default"/>
+      </w:rPr>
+    </w:lvl>
+  </w:abstractNum>
+  <w:abstractNum w:abstractNumId="7" w15:restartNumberingAfterBreak="0">
+    <w:nsid w:val="5FAD3978"/>
+    <w:multiLevelType w:val="hybridMultilevel"/>
+    <w:tmpl w:val="BFB05054"/>
+    <w:lvl w:ilvl="0" w:tplc="040C0001">
+      <w:start w:val="1"/>
+      <w:numFmt w:val="bullet"/>
+      <w:lvlText w:val=""/>
+      <w:lvlJc w:val="left"/>
+      <w:pPr>
+        <w:ind w:left="1068" w:hanging="360"/>
+      </w:pPr>
+      <w:rPr>
+        <w:rFonts w:ascii="Symbol" w:hAnsi="Symbol" w:hint="default"/>
+      </w:rPr>
+    </w:lvl>
+    <w:lvl w:ilvl="1" w:tplc="040C0003" w:tentative="1">
+      <w:start w:val="1"/>
+      <w:numFmt w:val="bullet"/>
+      <w:lvlText w:val="o"/>
+      <w:lvlJc w:val="left"/>
+      <w:pPr>
+        <w:ind w:left="1788" w:hanging="360"/>
+      </w:pPr>
+      <w:rPr>
+        <w:rFonts w:ascii="Courier New" w:hAnsi="Courier New" w:cs="Courier New" w:hint="default"/>
+      </w:rPr>
+    </w:lvl>
+    <w:lvl w:ilvl="2" w:tplc="040C0005" w:tentative="1">
+      <w:start w:val="1"/>
+      <w:numFmt w:val="bullet"/>
+      <w:lvlText w:val=""/>
+      <w:lvlJc w:val="left"/>
+      <w:pPr>
+        <w:ind w:left="2508" w:hanging="360"/>
+      </w:pPr>
+      <w:rPr>
+        <w:rFonts w:ascii="Wingdings" w:hAnsi="Wingdings" w:hint="default"/>
+      </w:rPr>
+    </w:lvl>
+    <w:lvl w:ilvl="3" w:tplc="040C0001" w:tentative="1">
+      <w:start w:val="1"/>
+      <w:numFmt w:val="bullet"/>
+      <w:lvlText w:val=""/>
+      <w:lvlJc w:val="left"/>
+      <w:pPr>
+        <w:ind w:left="3228" w:hanging="360"/>
+      </w:pPr>
+      <w:rPr>
+        <w:rFonts w:ascii="Symbol" w:hAnsi="Symbol" w:hint="default"/>
+      </w:rPr>
+    </w:lvl>
+    <w:lvl w:ilvl="4" w:tplc="040C0003" w:tentative="1">
+      <w:start w:val="1"/>
+      <w:numFmt w:val="bullet"/>
+      <w:lvlText w:val="o"/>
+      <w:lvlJc w:val="left"/>
+      <w:pPr>
+        <w:ind w:left="3948" w:hanging="360"/>
+      </w:pPr>
+      <w:rPr>
+        <w:rFonts w:ascii="Courier New" w:hAnsi="Courier New" w:cs="Courier New" w:hint="default"/>
+      </w:rPr>
+    </w:lvl>
+    <w:lvl w:ilvl="5" w:tplc="040C0005" w:tentative="1">
+      <w:start w:val="1"/>
+      <w:numFmt w:val="bullet"/>
+      <w:lvlText w:val=""/>
+      <w:lvlJc w:val="left"/>
+      <w:pPr>
+        <w:ind w:left="4668" w:hanging="360"/>
+      </w:pPr>
+      <w:rPr>
+        <w:rFonts w:ascii="Wingdings" w:hAnsi="Wingdings" w:hint="default"/>
+      </w:rPr>
+    </w:lvl>
+    <w:lvl w:ilvl="6" w:tplc="040C0001" w:tentative="1">
+      <w:start w:val="1"/>
+      <w:numFmt w:val="bullet"/>
+      <w:lvlText w:val=""/>
+      <w:lvlJc w:val="left"/>
+      <w:pPr>
+        <w:ind w:left="5388" w:hanging="360"/>
+      </w:pPr>
+      <w:rPr>
+        <w:rFonts w:ascii="Symbol" w:hAnsi="Symbol" w:hint="default"/>
+      </w:rPr>
+    </w:lvl>
+    <w:lvl w:ilvl="7" w:tplc="040C0003" w:tentative="1">
+      <w:start w:val="1"/>
+      <w:numFmt w:val="bullet"/>
+      <w:lvlText w:val="o"/>
+      <w:lvlJc w:val="left"/>
+      <w:pPr>
+        <w:ind w:left="6108" w:hanging="360"/>
+      </w:pPr>
+      <w:rPr>
+        <w:rFonts w:ascii="Courier New" w:hAnsi="Courier New" w:cs="Courier New" w:hint="default"/>
+      </w:rPr>
+    </w:lvl>
+    <w:lvl w:ilvl="8" w:tplc="040C0005" w:tentative="1">
+      <w:start w:val="1"/>
+      <w:numFmt w:val="bullet"/>
+      <w:lvlText w:val=""/>
+      <w:lvlJc w:val="left"/>
+      <w:pPr>
+        <w:ind w:left="6828" w:hanging="360"/>
+      </w:pPr>
+      <w:rPr>
+        <w:rFonts w:ascii="Wingdings" w:hAnsi="Wingdings" w:hint="default"/>
+      </w:rPr>
+    </w:lvl>
+  </w:abstractNum>
+  <w:abstractNum w:abstractNumId="8" w15:restartNumberingAfterBreak="0">
+    <w:nsid w:val="66215608"/>
+    <w:multiLevelType w:val="hybridMultilevel"/>
+    <w:tmpl w:val="6BA871E8"/>
+    <w:lvl w:ilvl="0" w:tplc="040C0001">
+      <w:start w:val="1"/>
+      <w:numFmt w:val="bullet"/>
+      <w:lvlText w:val=""/>
+      <w:lvlJc w:val="left"/>
+      <w:pPr>
+        <w:ind w:left="720" w:hanging="360"/>
+      </w:pPr>
+      <w:rPr>
+        <w:rFonts w:ascii="Symbol" w:hAnsi="Symbol" w:hint="default"/>
+      </w:rPr>
+    </w:lvl>
+    <w:lvl w:ilvl="1" w:tplc="040C0003">
+      <w:start w:val="1"/>
+      <w:numFmt w:val="bullet"/>
+      <w:lvlText w:val="o"/>
+      <w:lvlJc w:val="left"/>
+      <w:pPr>
+        <w:ind w:left="1440" w:hanging="360"/>
+      </w:pPr>
+      <w:rPr>
+        <w:rFonts w:ascii="Courier New" w:hAnsi="Courier New" w:cs="Courier New" w:hint="default"/>
+      </w:rPr>
+    </w:lvl>
+    <w:lvl w:ilvl="2" w:tplc="040C0005" w:tentative="1">
+      <w:start w:val="1"/>
+      <w:numFmt w:val="bullet"/>
+      <w:lvlText w:val=""/>
+      <w:lvlJc w:val="left"/>
+      <w:pPr>
+        <w:ind w:left="2160" w:hanging="360"/>
+      </w:pPr>
+      <w:rPr>
+        <w:rFonts w:ascii="Wingdings" w:hAnsi="Wingdings" w:hint="default"/>
+      </w:rPr>
+    </w:lvl>
+    <w:lvl w:ilvl="3" w:tplc="040C0001" w:tentative="1">
+      <w:start w:val="1"/>
+      <w:numFmt w:val="bullet"/>
+      <w:lvlText w:val=""/>
+      <w:lvlJc w:val="left"/>
+      <w:pPr>
+        <w:ind w:left="2880" w:hanging="360"/>
+      </w:pPr>
+      <w:rPr>
+        <w:rFonts w:ascii="Symbol" w:hAnsi="Symbol" w:hint="default"/>
+      </w:rPr>
+    </w:lvl>
+    <w:lvl w:ilvl="4" w:tplc="040C0003" w:tentative="1">
+      <w:start w:val="1"/>
+      <w:numFmt w:val="bullet"/>
+      <w:lvlText w:val="o"/>
+      <w:lvlJc w:val="left"/>
+      <w:pPr>
+        <w:ind w:left="3600" w:hanging="360"/>
+      </w:pPr>
+      <w:rPr>
+        <w:rFonts w:ascii="Courier New" w:hAnsi="Courier New" w:cs="Courier New" w:hint="default"/>
+      </w:rPr>
+    </w:lvl>
+    <w:lvl w:ilvl="5" w:tplc="040C0005" w:tentative="1">
+      <w:start w:val="1"/>
+      <w:numFmt w:val="bullet"/>
+      <w:lvlText w:val=""/>
+      <w:lvlJc w:val="left"/>
+      <w:pPr>
+        <w:ind w:left="4320" w:hanging="360"/>
+      </w:pPr>
+      <w:rPr>
+        <w:rFonts w:ascii="Wingdings" w:hAnsi="Wingdings" w:hint="default"/>
+      </w:rPr>
+    </w:lvl>
+    <w:lvl w:ilvl="6" w:tplc="040C0001" w:tentative="1">
+      <w:start w:val="1"/>
+      <w:numFmt w:val="bullet"/>
+      <w:lvlText w:val=""/>
+      <w:lvlJc w:val="left"/>
+      <w:pPr>
+        <w:ind w:left="5040" w:hanging="360"/>
+      </w:pPr>
+      <w:rPr>
+        <w:rFonts w:ascii="Symbol" w:hAnsi="Symbol" w:hint="default"/>
+      </w:rPr>
+    </w:lvl>
+    <w:lvl w:ilvl="7" w:tplc="040C0003" w:tentative="1">
+      <w:start w:val="1"/>
+      <w:numFmt w:val="bullet"/>
+      <w:lvlText w:val="o"/>
+      <w:lvlJc w:val="left"/>
+      <w:pPr>
+        <w:ind w:left="5760" w:hanging="360"/>
+      </w:pPr>
+      <w:rPr>
+        <w:rFonts w:ascii="Courier New" w:hAnsi="Courier New" w:cs="Courier New" w:hint="default"/>
+      </w:rPr>
+    </w:lvl>
+    <w:lvl w:ilvl="8" w:tplc="040C0005" w:tentative="1">
+      <w:start w:val="1"/>
+      <w:numFmt w:val="bullet"/>
+      <w:lvlText w:val=""/>
+      <w:lvlJc w:val="left"/>
+      <w:pPr>
+        <w:ind w:left="6480" w:hanging="360"/>
+      </w:pPr>
+      <w:rPr>
+        <w:rFonts w:ascii="Wingdings" w:hAnsi="Wingdings" w:hint="default"/>
+      </w:rPr>
+    </w:lvl>
+  </w:abstractNum>
+  <w:abstractNum w:abstractNumId="9" w15:restartNumberingAfterBreak="0">
     <w:nsid w:val="69EB3C0B"/>
     <w:multiLevelType w:val="hybridMultilevel"/>
     <w:tmpl w:val="60AE5698"/>
@@ -1351,14 +4850,151 @@
       </w:rPr>
     </w:lvl>
   </w:abstractNum>
+  <w:abstractNum w:abstractNumId="10" w15:restartNumberingAfterBreak="0">
+    <w:nsid w:val="7AAB4742"/>
+    <w:multiLevelType w:val="hybridMultilevel"/>
+    <w:tmpl w:val="0CF47114"/>
+    <w:lvl w:ilvl="0" w:tplc="040C0001">
+      <w:start w:val="1"/>
+      <w:numFmt w:val="bullet"/>
+      <w:lvlText w:val=""/>
+      <w:lvlJc w:val="left"/>
+      <w:pPr>
+        <w:ind w:left="720" w:hanging="360"/>
+      </w:pPr>
+      <w:rPr>
+        <w:rFonts w:ascii="Symbol" w:hAnsi="Symbol" w:hint="default"/>
+      </w:rPr>
+    </w:lvl>
+    <w:lvl w:ilvl="1" w:tplc="040C0003">
+      <w:start w:val="1"/>
+      <w:numFmt w:val="bullet"/>
+      <w:lvlText w:val="o"/>
+      <w:lvlJc w:val="left"/>
+      <w:pPr>
+        <w:ind w:left="1440" w:hanging="360"/>
+      </w:pPr>
+      <w:rPr>
+        <w:rFonts w:ascii="Courier New" w:hAnsi="Courier New" w:cs="Courier New" w:hint="default"/>
+      </w:rPr>
+    </w:lvl>
+    <w:lvl w:ilvl="2" w:tplc="040C0005" w:tentative="1">
+      <w:start w:val="1"/>
+      <w:numFmt w:val="bullet"/>
+      <w:lvlText w:val=""/>
+      <w:lvlJc w:val="left"/>
+      <w:pPr>
+        <w:ind w:left="2160" w:hanging="360"/>
+      </w:pPr>
+      <w:rPr>
+        <w:rFonts w:ascii="Wingdings" w:hAnsi="Wingdings" w:hint="default"/>
+      </w:rPr>
+    </w:lvl>
+    <w:lvl w:ilvl="3" w:tplc="040C0001" w:tentative="1">
+      <w:start w:val="1"/>
+      <w:numFmt w:val="bullet"/>
+      <w:lvlText w:val=""/>
+      <w:lvlJc w:val="left"/>
+      <w:pPr>
+        <w:ind w:left="2880" w:hanging="360"/>
+      </w:pPr>
+      <w:rPr>
+        <w:rFonts w:ascii="Symbol" w:hAnsi="Symbol" w:hint="default"/>
+      </w:rPr>
+    </w:lvl>
+    <w:lvl w:ilvl="4" w:tplc="040C0003" w:tentative="1">
+      <w:start w:val="1"/>
+      <w:numFmt w:val="bullet"/>
+      <w:lvlText w:val="o"/>
+      <w:lvlJc w:val="left"/>
+      <w:pPr>
+        <w:ind w:left="3600" w:hanging="360"/>
+      </w:pPr>
+      <w:rPr>
+        <w:rFonts w:ascii="Courier New" w:hAnsi="Courier New" w:cs="Courier New" w:hint="default"/>
+      </w:rPr>
+    </w:lvl>
+    <w:lvl w:ilvl="5" w:tplc="040C0005" w:tentative="1">
+      <w:start w:val="1"/>
+      <w:numFmt w:val="bullet"/>
+      <w:lvlText w:val=""/>
+      <w:lvlJc w:val="left"/>
+      <w:pPr>
+        <w:ind w:left="4320" w:hanging="360"/>
+      </w:pPr>
+      <w:rPr>
+        <w:rFonts w:ascii="Wingdings" w:hAnsi="Wingdings" w:hint="default"/>
+      </w:rPr>
+    </w:lvl>
+    <w:lvl w:ilvl="6" w:tplc="040C0001" w:tentative="1">
+      <w:start w:val="1"/>
+      <w:numFmt w:val="bullet"/>
+      <w:lvlText w:val=""/>
+      <w:lvlJc w:val="left"/>
+      <w:pPr>
+        <w:ind w:left="5040" w:hanging="360"/>
+      </w:pPr>
+      <w:rPr>
+        <w:rFonts w:ascii="Symbol" w:hAnsi="Symbol" w:hint="default"/>
+      </w:rPr>
+    </w:lvl>
+    <w:lvl w:ilvl="7" w:tplc="040C0003" w:tentative="1">
+      <w:start w:val="1"/>
+      <w:numFmt w:val="bullet"/>
+      <w:lvlText w:val="o"/>
+      <w:lvlJc w:val="left"/>
+      <w:pPr>
+        <w:ind w:left="5760" w:hanging="360"/>
+      </w:pPr>
+      <w:rPr>
+        <w:rFonts w:ascii="Courier New" w:hAnsi="Courier New" w:cs="Courier New" w:hint="default"/>
+      </w:rPr>
+    </w:lvl>
+    <w:lvl w:ilvl="8" w:tplc="040C0005" w:tentative="1">
+      <w:start w:val="1"/>
+      <w:numFmt w:val="bullet"/>
+      <w:lvlText w:val=""/>
+      <w:lvlJc w:val="left"/>
+      <w:pPr>
+        <w:ind w:left="6480" w:hanging="360"/>
+      </w:pPr>
+      <w:rPr>
+        <w:rFonts w:ascii="Wingdings" w:hAnsi="Wingdings" w:hint="default"/>
+      </w:rPr>
+    </w:lvl>
+  </w:abstractNum>
   <w:num w:numId="1" w16cid:durableId="390157423">
-    <w:abstractNumId w:val="2"/>
+    <w:abstractNumId w:val="9"/>
   </w:num>
   <w:num w:numId="2" w16cid:durableId="310450565">
+    <w:abstractNumId w:val="3"/>
+  </w:num>
+  <w:num w:numId="3" w16cid:durableId="2024934619">
+    <w:abstractNumId w:val="5"/>
+  </w:num>
+  <w:num w:numId="4" w16cid:durableId="2107800382">
+    <w:abstractNumId w:val="6"/>
+  </w:num>
+  <w:num w:numId="5" w16cid:durableId="1880631050">
+    <w:abstractNumId w:val="8"/>
+  </w:num>
+  <w:num w:numId="6" w16cid:durableId="2087725002">
+    <w:abstractNumId w:val="1"/>
+  </w:num>
+  <w:num w:numId="7" w16cid:durableId="2072264479">
+    <w:abstractNumId w:val="4"/>
+  </w:num>
+  <w:num w:numId="8" w16cid:durableId="1209997599">
     <w:abstractNumId w:val="0"/>
   </w:num>
-  <w:num w:numId="3" w16cid:durableId="2024934619">
-    <w:abstractNumId w:val="1"/>
+  <w:num w:numId="9" w16cid:durableId="305935912">
+    <w:abstractNumId w:val="7"/>
+  </w:num>
+  <w:num w:numId="10" w16cid:durableId="1063916818">
+    <w:abstractNumId w:val="10"/>
+  </w:num>
+  <w:num w:numId="11" w16cid:durableId="164561220">
+    <w:abstractNumId w:val="2"/>
   </w:num>
 </w:numbering>
 </file>
@@ -2273,6 +5909,74 @@
       <w:spacing w:val="5"/>
     </w:rPr>
   </w:style>
+  <w:style w:type="table" w:styleId="Grilledutableau">
+    <w:name w:val="Table Grid"/>
+    <w:basedOn w:val="TableauNormal"/>
+    <w:uiPriority w:val="39"/>
+    <w:rsid w:val="00F3792B"/>
+    <w:pPr>
+      <w:spacing w:after="0" w:line="240" w:lineRule="auto"/>
+    </w:pPr>
+    <w:tblPr>
+      <w:tblBorders>
+        <w:top w:val="single" w:sz="4" w:space="0" w:color="auto"/>
+        <w:left w:val="single" w:sz="4" w:space="0" w:color="auto"/>
+        <w:bottom w:val="single" w:sz="4" w:space="0" w:color="auto"/>
+        <w:right w:val="single" w:sz="4" w:space="0" w:color="auto"/>
+        <w:insideH w:val="single" w:sz="4" w:space="0" w:color="auto"/>
+        <w:insideV w:val="single" w:sz="4" w:space="0" w:color="auto"/>
+      </w:tblBorders>
+    </w:tblPr>
+  </w:style>
+  <w:style w:type="table" w:styleId="Tableausimple4">
+    <w:name w:val="Plain Table 4"/>
+    <w:basedOn w:val="TableauNormal"/>
+    <w:uiPriority w:val="44"/>
+    <w:rsid w:val="00F3792B"/>
+    <w:pPr>
+      <w:spacing w:after="0" w:line="240" w:lineRule="auto"/>
+    </w:pPr>
+    <w:tblPr>
+      <w:tblStyleRowBandSize w:val="1"/>
+      <w:tblStyleColBandSize w:val="1"/>
+    </w:tblPr>
+    <w:tblStylePr w:type="firstRow">
+      <w:rPr>
+        <w:b/>
+        <w:bCs/>
+      </w:rPr>
+    </w:tblStylePr>
+    <w:tblStylePr w:type="lastRow">
+      <w:rPr>
+        <w:b/>
+        <w:bCs/>
+      </w:rPr>
+    </w:tblStylePr>
+    <w:tblStylePr w:type="firstCol">
+      <w:rPr>
+        <w:b/>
+        <w:bCs/>
+      </w:rPr>
+    </w:tblStylePr>
+    <w:tblStylePr w:type="lastCol">
+      <w:rPr>
+        <w:b/>
+        <w:bCs/>
+      </w:rPr>
+    </w:tblStylePr>
+    <w:tblStylePr w:type="band1Vert">
+      <w:tblPr/>
+      <w:tcPr>
+        <w:shd w:val="clear" w:color="auto" w:fill="F2F2F2" w:themeFill="background1" w:themeFillShade="F2"/>
+      </w:tcPr>
+    </w:tblStylePr>
+    <w:tblStylePr w:type="band1Horz">
+      <w:tblPr/>
+      <w:tcPr>
+        <w:shd w:val="clear" w:color="auto" w:fill="F2F2F2" w:themeFill="background1" w:themeFillShade="F2"/>
+      </w:tcPr>
+    </w:tblStylePr>
+  </w:style>
 </w:styles>
 </file>
 

</xml_diff>

<commit_message>
Réunion sur phase 0
Mise en commun des idées, plus qu'à mettre au propre les noms des étapes.
</commit_message>
<xml_diff>
--- a/Gestion de Projet/Phase 0/Notes par rapport au cours de Vie de l'entreprise.docx
+++ b/Gestion de Projet/Phase 0/Notes par rapport au cours de Vie de l'entreprise.docx
@@ -137,7 +137,31 @@
           <w:sz w:val="24"/>
           <w:szCs w:val="24"/>
         </w:rPr>
-        <w:t xml:space="preserve"> max 2000€ de fonds personnels</w:t>
+        <w:t xml:space="preserve"> max </w:t>
+      </w:r>
+      <w:r>
+        <w:rPr>
+          <w:color w:val="00B050"/>
+          <w:sz w:val="24"/>
+          <w:szCs w:val="24"/>
+        </w:rPr>
+        <w:t>5</w:t>
+      </w:r>
+      <w:r>
+        <w:rPr>
+          <w:color w:val="00B050"/>
+          <w:sz w:val="24"/>
+          <w:szCs w:val="24"/>
+        </w:rPr>
+        <w:t>00€ de fonds personnels</w:t>
+      </w:r>
+      <w:r>
+        <w:rPr>
+          <w:color w:val="00B050"/>
+          <w:sz w:val="24"/>
+          <w:szCs w:val="24"/>
+        </w:rPr>
+        <w:t xml:space="preserve"> en développement</w:t>
       </w:r>
     </w:p>
     <w:p>
@@ -178,7 +202,31 @@
           <w:sz w:val="24"/>
           <w:szCs w:val="24"/>
         </w:rPr>
-        <w:t>février à fin juin</w:t>
+        <w:t xml:space="preserve">février </w:t>
+      </w:r>
+      <w:r>
+        <w:rPr>
+          <w:color w:val="00B050"/>
+          <w:sz w:val="24"/>
+          <w:szCs w:val="24"/>
+        </w:rPr>
+        <w:t>au 20</w:t>
+      </w:r>
+      <w:r>
+        <w:rPr>
+          <w:color w:val="00B050"/>
+          <w:sz w:val="24"/>
+          <w:szCs w:val="24"/>
+        </w:rPr>
+        <w:t xml:space="preserve"> juin</w:t>
+      </w:r>
+      <w:r>
+        <w:rPr>
+          <w:color w:val="00B050"/>
+          <w:sz w:val="24"/>
+          <w:szCs w:val="24"/>
+        </w:rPr>
+        <w:t xml:space="preserve"> (dernier jour à l’IUT)</w:t>
       </w:r>
     </w:p>
     <w:p>
@@ -221,7 +269,23 @@
           <w:sz w:val="24"/>
           <w:szCs w:val="24"/>
         </w:rPr>
-        <w:t>Nous, IUT, joueurs ?</w:t>
+        <w:t>IUT</w:t>
+      </w:r>
+      <w:r>
+        <w:rPr>
+          <w:color w:val="00B050"/>
+          <w:sz w:val="24"/>
+          <w:szCs w:val="24"/>
+        </w:rPr>
+        <w:t>+Professeurs</w:t>
+      </w:r>
+      <w:r>
+        <w:rPr>
+          <w:color w:val="00B050"/>
+          <w:sz w:val="24"/>
+          <w:szCs w:val="24"/>
+        </w:rPr>
+        <w:t>, joueurs</w:t>
       </w:r>
     </w:p>
     <w:p>
@@ -270,6 +334,29 @@
         </w:rPr>
         <w:t>;</w:t>
       </w:r>
+      <w:r>
+        <w:rPr>
+          <w:sz w:val="24"/>
+          <w:szCs w:val="24"/>
+        </w:rPr>
+        <w:t xml:space="preserve"> </w:t>
+      </w:r>
+      <w:r>
+        <w:rPr>
+          <w:color w:val="00B050"/>
+          <w:sz w:val="24"/>
+          <w:szCs w:val="24"/>
+        </w:rPr>
+        <w:sym w:font="Wingdings" w:char="F0E0"/>
+      </w:r>
+      <w:r>
+        <w:rPr>
+          <w:color w:val="00B050"/>
+          <w:sz w:val="24"/>
+          <w:szCs w:val="24"/>
+        </w:rPr>
+        <w:t xml:space="preserve"> Respect du cahier des charges</w:t>
+      </w:r>
     </w:p>
     <w:p>
       <w:pPr>
@@ -297,6 +384,29 @@
         </w:rPr>
         <w:t>;</w:t>
       </w:r>
+      <w:r>
+        <w:rPr>
+          <w:sz w:val="24"/>
+          <w:szCs w:val="24"/>
+        </w:rPr>
+        <w:t xml:space="preserve"> </w:t>
+      </w:r>
+      <w:r>
+        <w:rPr>
+          <w:color w:val="00B050"/>
+          <w:sz w:val="24"/>
+          <w:szCs w:val="24"/>
+        </w:rPr>
+        <w:sym w:font="Wingdings" w:char="F0E0"/>
+      </w:r>
+      <w:r>
+        <w:rPr>
+          <w:color w:val="00B050"/>
+          <w:sz w:val="24"/>
+          <w:szCs w:val="24"/>
+        </w:rPr>
+        <w:t>Respect des coûts</w:t>
+      </w:r>
     </w:p>
     <w:p>
       <w:pPr>
@@ -317,6 +427,30 @@
         </w:rPr>
         <w:t>Délais (qualité temporelle).</w:t>
       </w:r>
+      <w:r>
+        <w:rPr>
+          <w:color w:val="00B050"/>
+          <w:sz w:val="24"/>
+          <w:szCs w:val="24"/>
+        </w:rPr>
+        <w:t xml:space="preserve"> </w:t>
+      </w:r>
+      <w:r>
+        <w:rPr>
+          <w:color w:val="00B050"/>
+          <w:sz w:val="24"/>
+          <w:szCs w:val="24"/>
+        </w:rPr>
+        <w:sym w:font="Wingdings" w:char="F0E0"/>
+      </w:r>
+      <w:r>
+        <w:rPr>
+          <w:color w:val="00B050"/>
+          <w:sz w:val="24"/>
+          <w:szCs w:val="24"/>
+        </w:rPr>
+        <w:t>Respect des échéances</w:t>
+      </w:r>
     </w:p>
     <w:p>
       <w:pPr>
@@ -556,6 +690,7 @@
     </w:p>
     <w:p>
       <w:r>
+        <w:lastRenderedPageBreak/>
         <w:t>Pour l’imager avec un synoptique des</w:t>
       </w:r>
       <w:r>
@@ -616,6 +751,7 @@
       <w:pPr>
         <w:pStyle w:val="Titre4"/>
         <w:rPr>
+          <w:color w:val="00B050"/>
           <w:sz w:val="28"/>
           <w:szCs w:val="28"/>
         </w:rPr>
@@ -627,6 +763,21 @@
         </w:rPr>
         <w:t>Phase 1 : Avant-Projet</w:t>
       </w:r>
+      <w:r>
+        <w:rPr>
+          <w:sz w:val="28"/>
+          <w:szCs w:val="28"/>
+        </w:rPr>
+        <w:t xml:space="preserve"> </w:t>
+      </w:r>
+      <w:r>
+        <w:rPr>
+          <w:color w:val="00B050"/>
+          <w:sz w:val="28"/>
+          <w:szCs w:val="28"/>
+        </w:rPr>
+        <w:t>(Février)</w:t>
+      </w:r>
     </w:p>
     <w:p>
       <w:pPr>
@@ -704,6 +855,30 @@
         </w:rPr>
         <w:sym w:font="Wingdings" w:char="F0FE"/>
       </w:r>
+      <w:r>
+        <w:rPr>
+          <w:color w:val="00B050"/>
+          <w:sz w:val="24"/>
+          <w:szCs w:val="24"/>
+        </w:rPr>
+        <w:t xml:space="preserve"> </w:t>
+      </w:r>
+      <w:r>
+        <w:rPr>
+          <w:color w:val="00B050"/>
+          <w:sz w:val="24"/>
+          <w:szCs w:val="24"/>
+        </w:rPr>
+        <w:sym w:font="Wingdings" w:char="F0E0"/>
+      </w:r>
+      <w:r>
+        <w:rPr>
+          <w:color w:val="00B050"/>
+          <w:sz w:val="24"/>
+          <w:szCs w:val="24"/>
+        </w:rPr>
+        <w:t xml:space="preserve"> Définir le besoin du point de vue du client</w:t>
+      </w:r>
     </w:p>
     <w:p>
       <w:pPr>
@@ -774,6 +949,46 @@
         </w:rPr>
         <w:sym w:font="Wingdings" w:char="F0FE"/>
       </w:r>
+      <w:r>
+        <w:rPr>
+          <w:color w:val="00B050"/>
+          <w:sz w:val="24"/>
+          <w:szCs w:val="24"/>
+        </w:rPr>
+        <w:t xml:space="preserve"> </w:t>
+      </w:r>
+      <w:r>
+        <w:rPr>
+          <w:color w:val="00B050"/>
+          <w:sz w:val="24"/>
+          <w:szCs w:val="24"/>
+        </w:rPr>
+        <w:sym w:font="Wingdings" w:char="F0E0"/>
+      </w:r>
+      <w:r>
+        <w:rPr>
+          <w:color w:val="00B050"/>
+          <w:sz w:val="24"/>
+          <w:szCs w:val="24"/>
+        </w:rPr>
+        <w:t xml:space="preserve">Passage du point de vue du client au point de vue technique </w:t>
+      </w:r>
+      <w:r>
+        <w:rPr>
+          <w:color w:val="00B050"/>
+          <w:sz w:val="24"/>
+          <w:szCs w:val="24"/>
+        </w:rPr>
+        <w:sym w:font="Wingdings" w:char="F0E0"/>
+      </w:r>
+      <w:r>
+        <w:rPr>
+          <w:color w:val="00B050"/>
+          <w:sz w:val="24"/>
+          <w:szCs w:val="24"/>
+        </w:rPr>
+        <w:t>CDCF Général</w:t>
+      </w:r>
     </w:p>
     <w:p>
       <w:pPr>
@@ -809,6 +1024,30 @@
         </w:rPr>
         <w:sym w:font="Wingdings" w:char="F0FE"/>
       </w:r>
+      <w:r>
+        <w:rPr>
+          <w:color w:val="00B050"/>
+          <w:sz w:val="24"/>
+          <w:szCs w:val="24"/>
+        </w:rPr>
+        <w:t xml:space="preserve"> </w:t>
+      </w:r>
+      <w:r>
+        <w:rPr>
+          <w:color w:val="00B050"/>
+          <w:sz w:val="24"/>
+          <w:szCs w:val="24"/>
+        </w:rPr>
+        <w:sym w:font="Wingdings" w:char="F0E0"/>
+      </w:r>
+      <w:r>
+        <w:rPr>
+          <w:color w:val="00B050"/>
+          <w:sz w:val="24"/>
+          <w:szCs w:val="24"/>
+        </w:rPr>
+        <w:t>CDCF de chaque partie</w:t>
+      </w:r>
     </w:p>
     <w:p>
       <w:pPr>
@@ -893,6 +1132,46 @@
         </w:rPr>
         <w:sym w:font="Wingdings" w:char="F0FE"/>
       </w:r>
+      <w:r>
+        <w:rPr>
+          <w:color w:val="00B050"/>
+          <w:sz w:val="24"/>
+          <w:szCs w:val="24"/>
+        </w:rPr>
+        <w:t xml:space="preserve"> </w:t>
+      </w:r>
+      <w:r>
+        <w:rPr>
+          <w:color w:val="00B050"/>
+          <w:sz w:val="24"/>
+          <w:szCs w:val="24"/>
+        </w:rPr>
+        <w:sym w:font="Wingdings" w:char="F0E0"/>
+      </w:r>
+      <w:r>
+        <w:rPr>
+          <w:color w:val="00B050"/>
+          <w:sz w:val="24"/>
+          <w:szCs w:val="24"/>
+        </w:rPr>
+        <w:t xml:space="preserve">Étude des solutions répondant aux </w:t>
+      </w:r>
+      <w:r>
+        <w:rPr>
+          <w:color w:val="00B050"/>
+          <w:sz w:val="24"/>
+          <w:szCs w:val="24"/>
+        </w:rPr>
+        <w:t xml:space="preserve">CDCF </w:t>
+      </w:r>
+      <w:r>
+        <w:rPr>
+          <w:color w:val="00B050"/>
+          <w:sz w:val="24"/>
+          <w:szCs w:val="24"/>
+        </w:rPr>
+        <w:t>de chaque partie</w:t>
+      </w:r>
     </w:p>
     <w:p>
       <w:pPr>
@@ -908,26 +1187,143 @@
       </w:pPr>
       <w:r>
         <w:rPr>
-          <w:sz w:val="24"/>
-          <w:szCs w:val="24"/>
-        </w:rPr>
-        <w:lastRenderedPageBreak/>
-        <w:t>Réalisation de scénarios de démarrage du projet</w:t>
-      </w:r>
-      <w:r>
-        <w:rPr>
-          <w:sz w:val="24"/>
-          <w:szCs w:val="24"/>
-        </w:rPr>
-        <w:t xml:space="preserve"> </w:t>
-      </w:r>
-      <w:r>
-        <w:rPr>
-          <w:color w:val="FF0000"/>
-          <w:sz w:val="24"/>
-          <w:szCs w:val="24"/>
-        </w:rPr>
-        <w:sym w:font="Wingdings" w:char="F0FD"/>
+          <w:noProof/>
+          <w:sz w:val="24"/>
+          <w:szCs w:val="24"/>
+        </w:rPr>
+        <mc:AlternateContent>
+          <mc:Choice Requires="wps">
+            <w:drawing>
+              <wp:anchor distT="0" distB="0" distL="114300" distR="114300" simplePos="0" relativeHeight="251659264" behindDoc="0" locked="0" layoutInCell="1" allowOverlap="1" wp14:anchorId="64DB311F" wp14:editId="72B11D76">
+                <wp:simplePos x="0" y="0"/>
+                <wp:positionH relativeFrom="column">
+                  <wp:posOffset>384175</wp:posOffset>
+                </wp:positionH>
+                <wp:positionV relativeFrom="paragraph">
+                  <wp:posOffset>175260</wp:posOffset>
+                </wp:positionV>
+                <wp:extent cx="285750" cy="278130"/>
+                <wp:effectExtent l="22860" t="72390" r="41910" b="22860"/>
+                <wp:wrapNone/>
+                <wp:docPr id="336269628" name="Arc 1"/>
+                <wp:cNvGraphicFramePr/>
+                <a:graphic xmlns:a="http://schemas.openxmlformats.org/drawingml/2006/main">
+                  <a:graphicData uri="http://schemas.microsoft.com/office/word/2010/wordprocessingShape">
+                    <wps:wsp>
+                      <wps:cNvSpPr/>
+                      <wps:spPr>
+                        <a:xfrm rot="4607751">
+                          <a:off x="0" y="0"/>
+                          <a:ext cx="285750" cy="278130"/>
+                        </a:xfrm>
+                        <a:prstGeom prst="arc">
+                          <a:avLst>
+                            <a:gd name="adj1" fmla="val 16961328"/>
+                            <a:gd name="adj2" fmla="val 14194223"/>
+                          </a:avLst>
+                        </a:prstGeom>
+                        <a:ln w="12700">
+                          <a:solidFill>
+                            <a:srgbClr val="0070C0"/>
+                          </a:solidFill>
+                          <a:headEnd type="none" w="med" len="med"/>
+                          <a:tailEnd type="arrow" w="med" len="med"/>
+                        </a:ln>
+                      </wps:spPr>
+                      <wps:style>
+                        <a:lnRef idx="1">
+                          <a:schemeClr val="accent1"/>
+                        </a:lnRef>
+                        <a:fillRef idx="0">
+                          <a:schemeClr val="accent1"/>
+                        </a:fillRef>
+                        <a:effectRef idx="0">
+                          <a:schemeClr val="accent1"/>
+                        </a:effectRef>
+                        <a:fontRef idx="minor">
+                          <a:schemeClr val="tx1"/>
+                        </a:fontRef>
+                      </wps:style>
+                      <wps:bodyPr rot="0" spcFirstLastPara="0" vertOverflow="overflow" horzOverflow="overflow" vert="horz" wrap="square" lIns="91440" tIns="45720" rIns="91440" bIns="45720" numCol="1" spcCol="0" rtlCol="0" fromWordArt="0" anchor="ctr" anchorCtr="0" forceAA="0" compatLnSpc="1">
+                        <a:prstTxWarp prst="textNoShape">
+                          <a:avLst/>
+                        </a:prstTxWarp>
+                        <a:noAutofit/>
+                      </wps:bodyPr>
+                    </wps:wsp>
+                  </a:graphicData>
+                </a:graphic>
+                <wp14:sizeRelH relativeFrom="margin">
+                  <wp14:pctWidth>0</wp14:pctWidth>
+                </wp14:sizeRelH>
+                <wp14:sizeRelV relativeFrom="margin">
+                  <wp14:pctHeight>0</wp14:pctHeight>
+                </wp14:sizeRelV>
+              </wp:anchor>
+            </w:drawing>
+          </mc:Choice>
+          <mc:Fallback>
+            <w:pict>
+              <v:shape w14:anchorId="40B2C1E7" id="Arc 1" o:spid="_x0000_s1026" style="position:absolute;margin-left:30.25pt;margin-top:13.8pt;width:22.5pt;height:21.9pt;rotation:5032893fd;z-index:251659264;visibility:visible;mso-wrap-style:square;mso-width-percent:0;mso-height-percent:0;mso-wrap-distance-left:9pt;mso-wrap-distance-top:0;mso-wrap-distance-right:9pt;mso-wrap-distance-bottom:0;mso-position-horizontal:absolute;mso-position-horizontal-relative:text;mso-position-vertical:absolute;mso-position-vertical-relative:text;mso-width-percent:0;mso-height-percent:0;mso-width-relative:margin;mso-height-relative:margin;v-text-anchor:middle" coordsize="285750,278130" o:gfxdata="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" path="m173460,3224nsc240115,17442,287137,75553,285719,141956v-1416,66293,-50721,122392,-117790,134020c101829,287436,36449,252553,10819,192152,-15548,130013,7531,58411,65643,22069r77232,116996l173460,3224xem173460,3224nfc240115,17442,287137,75553,285719,141956v-1416,66293,-50721,122392,-117790,134020c101829,287436,36449,252553,10819,192152,-15548,130013,7531,58411,65643,22069e" filled="f" strokecolor="#0070c0" strokeweight="1pt">
+                <v:stroke endarrow="open" joinstyle="miter"/>
+                <v:path arrowok="t" o:connecttype="custom" o:connectlocs="173460,3224;285719,141956;167929,275976;10819,192152;65643,22069" o:connectangles="0,0,0,0,0"/>
+              </v:shape>
+            </w:pict>
+          </mc:Fallback>
+        </mc:AlternateContent>
+      </w:r>
+      <w:r>
+        <w:rPr>
+          <w:sz w:val="24"/>
+          <w:szCs w:val="24"/>
+        </w:rPr>
+        <w:t>Réalisation</w:t>
+      </w:r>
+      <w:r>
+        <w:rPr>
+          <w:sz w:val="24"/>
+          <w:szCs w:val="24"/>
+        </w:rPr>
+        <w:t xml:space="preserve"> d’un premier rétroplanning du projet</w:t>
+      </w:r>
+      <w:r>
+        <w:rPr>
+          <w:sz w:val="24"/>
+          <w:szCs w:val="24"/>
+        </w:rPr>
+        <w:t xml:space="preserve"> </w:t>
+      </w:r>
+      <w:r>
+        <w:rPr>
+          <w:color w:val="00B050"/>
+          <w:sz w:val="24"/>
+          <w:szCs w:val="24"/>
+        </w:rPr>
+        <w:sym w:font="Wingdings" w:char="F0FE"/>
+      </w:r>
+      <w:r>
+        <w:rPr>
+          <w:color w:val="00B050"/>
+          <w:sz w:val="24"/>
+          <w:szCs w:val="24"/>
+        </w:rPr>
+        <w:t xml:space="preserve"> </w:t>
+      </w:r>
+      <w:r>
+        <w:rPr>
+          <w:color w:val="00B050"/>
+          <w:sz w:val="24"/>
+          <w:szCs w:val="24"/>
+        </w:rPr>
+        <w:sym w:font="Wingdings" w:char="F0E0"/>
+      </w:r>
+      <w:r>
+        <w:rPr>
+          <w:color w:val="00B050"/>
+          <w:sz w:val="24"/>
+          <w:szCs w:val="24"/>
+        </w:rPr>
+        <w:t xml:space="preserve"> Planifier les tâches nécessaires au projet, se rendre compte de la faisabilité</w:t>
       </w:r>
     </w:p>
     <w:p>
@@ -964,11 +1360,60 @@
         </w:rPr>
         <w:sym w:font="Wingdings" w:char="F0FE"/>
       </w:r>
+      <w:r>
+        <w:rPr>
+          <w:color w:val="00B050"/>
+          <w:sz w:val="24"/>
+          <w:szCs w:val="24"/>
+        </w:rPr>
+        <w:t xml:space="preserve"> </w:t>
+      </w:r>
+      <w:r>
+        <w:rPr>
+          <w:color w:val="00B050"/>
+          <w:sz w:val="24"/>
+          <w:szCs w:val="24"/>
+        </w:rPr>
+        <w:sym w:font="Wingdings" w:char="F0E0"/>
+      </w:r>
+      <w:r>
+        <w:rPr>
+          <w:color w:val="00B050"/>
+          <w:sz w:val="24"/>
+          <w:szCs w:val="24"/>
+        </w:rPr>
+        <w:t>Définir les limites du projet après la faisabilité</w:t>
+      </w:r>
+    </w:p>
+    <w:p>
+      <w:pPr>
+        <w:pBdr>
+          <w:top w:val="single" w:sz="4" w:space="1" w:color="auto"/>
+          <w:left w:val="single" w:sz="4" w:space="4" w:color="auto"/>
+          <w:bottom w:val="single" w:sz="4" w:space="1" w:color="auto"/>
+          <w:right w:val="single" w:sz="4" w:space="4" w:color="auto"/>
+        </w:pBdr>
+        <w:shd w:val="clear" w:color="auto" w:fill="7030A0"/>
+        <w:rPr>
+          <w:color w:val="FFFFFF" w:themeColor="background1"/>
+          <w:sz w:val="32"/>
+          <w:szCs w:val="32"/>
+        </w:rPr>
+      </w:pPr>
+      <w:r>
+        <w:rPr>
+          <w:color w:val="FFFFFF" w:themeColor="background1"/>
+          <w:sz w:val="32"/>
+          <w:szCs w:val="32"/>
+        </w:rPr>
+        <w:t>Revue d’avant-projet à faire avec Nadège et Blanc pour valider la phase 1. (leur faire jouer s’ils sont fans d’échecs ?)</w:t>
+      </w:r>
     </w:p>
     <w:p>
       <w:pPr>
         <w:pStyle w:val="Titre4"/>
         <w:rPr>
+          <w:color w:val="00B050"/>
           <w:sz w:val="28"/>
           <w:szCs w:val="28"/>
         </w:rPr>
@@ -980,6 +1425,21 @@
         </w:rPr>
         <w:t>Phase 2 : Mise en œuvre</w:t>
       </w:r>
+      <w:r>
+        <w:rPr>
+          <w:sz w:val="28"/>
+          <w:szCs w:val="28"/>
+        </w:rPr>
+        <w:t xml:space="preserve"> </w:t>
+      </w:r>
+      <w:r>
+        <w:rPr>
+          <w:color w:val="00B050"/>
+          <w:sz w:val="28"/>
+          <w:szCs w:val="28"/>
+        </w:rPr>
+        <w:t>(Début mars – Fin mai)</w:t>
+      </w:r>
     </w:p>
     <w:p>
       <w:pPr>
@@ -1063,6 +1523,21 @@
         </w:rPr>
         <w:t>:</w:t>
       </w:r>
+      <w:r>
+        <w:rPr>
+          <w:sz w:val="24"/>
+          <w:szCs w:val="24"/>
+        </w:rPr>
+        <w:t xml:space="preserve"> </w:t>
+      </w:r>
+      <w:r>
+        <w:rPr>
+          <w:color w:val="00B050"/>
+          <w:sz w:val="24"/>
+          <w:szCs w:val="24"/>
+        </w:rPr>
+        <w:t>(1 mois)</w:t>
+      </w:r>
     </w:p>
     <w:p>
       <w:pPr>
@@ -1098,6 +1573,30 @@
         </w:rPr>
         <w:sym w:font="Wingdings" w:char="F0FE"/>
       </w:r>
+      <w:r>
+        <w:rPr>
+          <w:color w:val="00B050"/>
+          <w:sz w:val="24"/>
+          <w:szCs w:val="24"/>
+        </w:rPr>
+        <w:t xml:space="preserve"> </w:t>
+      </w:r>
+      <w:r>
+        <w:rPr>
+          <w:color w:val="00B050"/>
+          <w:sz w:val="24"/>
+          <w:szCs w:val="24"/>
+        </w:rPr>
+        <w:sym w:font="Wingdings" w:char="F0E0"/>
+      </w:r>
+      <w:r>
+        <w:rPr>
+          <w:color w:val="00B050"/>
+          <w:sz w:val="24"/>
+          <w:szCs w:val="24"/>
+        </w:rPr>
+        <w:t>Pour chaque partie (hard, soft et méca)</w:t>
+      </w:r>
     </w:p>
     <w:p>
       <w:pPr>
@@ -1133,6 +1632,38 @@
         </w:rPr>
         <w:sym w:font="Wingdings" w:char="F0FE"/>
       </w:r>
+      <w:r>
+        <w:rPr>
+          <w:color w:val="00B050"/>
+          <w:sz w:val="24"/>
+          <w:szCs w:val="24"/>
+        </w:rPr>
+        <w:t xml:space="preserve"> </w:t>
+      </w:r>
+      <w:r>
+        <w:rPr>
+          <w:color w:val="00B050"/>
+          <w:sz w:val="24"/>
+          <w:szCs w:val="24"/>
+        </w:rPr>
+        <w:sym w:font="Wingdings" w:char="F0E0"/>
+      </w:r>
+      <w:r>
+        <w:rPr>
+          <w:color w:val="00B050"/>
+          <w:sz w:val="24"/>
+          <w:szCs w:val="24"/>
+        </w:rPr>
+        <w:t xml:space="preserve"> </w:t>
+      </w:r>
+      <w:r>
+        <w:rPr>
+          <w:color w:val="00B050"/>
+          <w:sz w:val="24"/>
+          <w:szCs w:val="24"/>
+        </w:rPr>
+        <w:t>CDCF adapté au 2x2</w:t>
+      </w:r>
     </w:p>
     <w:p>
       <w:pPr>
@@ -1162,11 +1693,11 @@
       </w:r>
       <w:r>
         <w:rPr>
-          <w:color w:val="00B050"/>
-          <w:sz w:val="24"/>
-          <w:szCs w:val="24"/>
-        </w:rPr>
-        <w:sym w:font="Wingdings" w:char="F0FE"/>
+          <w:color w:val="FF0000"/>
+          <w:sz w:val="24"/>
+          <w:szCs w:val="24"/>
+        </w:rPr>
+        <w:sym w:font="Wingdings" w:char="F0FD"/>
       </w:r>
     </w:p>
     <w:p>
@@ -1203,6 +1734,22 @@
         </w:rPr>
         <w:sym w:font="Wingdings" w:char="F0FE"/>
       </w:r>
+      <w:r>
+        <w:rPr>
+          <w:color w:val="00B050"/>
+          <w:sz w:val="24"/>
+          <w:szCs w:val="24"/>
+        </w:rPr>
+        <w:sym w:font="Wingdings" w:char="F0E0"/>
+      </w:r>
+      <w:r>
+        <w:rPr>
+          <w:color w:val="00B050"/>
+          <w:sz w:val="24"/>
+          <w:szCs w:val="24"/>
+        </w:rPr>
+        <w:t>Gantt</w:t>
+      </w:r>
     </w:p>
     <w:p>
       <w:pPr>
@@ -1232,11 +1779,11 @@
       </w:r>
       <w:r>
         <w:rPr>
-          <w:color w:val="00B050"/>
-          <w:sz w:val="24"/>
-          <w:szCs w:val="24"/>
-        </w:rPr>
-        <w:sym w:font="Wingdings" w:char="F0FE"/>
+          <w:color w:val="FF0000"/>
+          <w:sz w:val="24"/>
+          <w:szCs w:val="24"/>
+        </w:rPr>
+        <w:sym w:font="Wingdings" w:char="F0FD"/>
       </w:r>
     </w:p>
     <w:p>
@@ -1256,6 +1803,7 @@
           <w:sz w:val="24"/>
           <w:szCs w:val="24"/>
         </w:rPr>
+        <w:lastRenderedPageBreak/>
         <w:t>Ressources sous-traitées</w:t>
       </w:r>
       <w:r>
@@ -1272,6 +1820,188 @@
           <w:szCs w:val="24"/>
         </w:rPr>
         <w:sym w:font="Wingdings" w:char="F0FE"/>
+      </w:r>
+      <w:r>
+        <w:rPr>
+          <w:color w:val="00B050"/>
+          <w:sz w:val="24"/>
+          <w:szCs w:val="24"/>
+        </w:rPr>
+        <w:sym w:font="Wingdings" w:char="F0E0"/>
+      </w:r>
+      <w:r>
+        <w:rPr>
+          <w:color w:val="00B050"/>
+          <w:sz w:val="24"/>
+          <w:szCs w:val="24"/>
+        </w:rPr>
+        <w:t xml:space="preserve">PCB </w:t>
+      </w:r>
+      <w:r>
+        <w:rPr>
+          <w:color w:val="00B050"/>
+          <w:sz w:val="24"/>
+          <w:szCs w:val="24"/>
+        </w:rPr>
+        <w:t>2x2</w:t>
+      </w:r>
+      <w:r>
+        <w:rPr>
+          <w:color w:val="00B050"/>
+          <w:sz w:val="24"/>
+          <w:szCs w:val="24"/>
+        </w:rPr>
+        <w:t xml:space="preserve"> à l’IUT</w:t>
+      </w:r>
+    </w:p>
+    <w:p>
+      <w:pPr>
+        <w:pStyle w:val="Paragraphedeliste"/>
+        <w:numPr>
+          <w:ilvl w:val="1"/>
+          <w:numId w:val="4"/>
+        </w:numPr>
+        <w:rPr>
+          <w:sz w:val="24"/>
+          <w:szCs w:val="24"/>
+        </w:rPr>
+      </w:pPr>
+      <w:r>
+        <w:rPr>
+          <w:sz w:val="24"/>
+          <w:szCs w:val="24"/>
+        </w:rPr>
+        <w:t>Prototypes</w:t>
+      </w:r>
+      <w:r>
+        <w:rPr>
+          <w:sz w:val="24"/>
+          <w:szCs w:val="24"/>
+        </w:rPr>
+        <w:t xml:space="preserve"> </w:t>
+      </w:r>
+      <w:r>
+        <w:rPr>
+          <w:color w:val="00B050"/>
+          <w:sz w:val="24"/>
+          <w:szCs w:val="24"/>
+        </w:rPr>
+        <w:sym w:font="Wingdings" w:char="F0FE"/>
+      </w:r>
+      <w:r>
+        <w:rPr>
+          <w:color w:val="00B050"/>
+          <w:sz w:val="24"/>
+          <w:szCs w:val="24"/>
+        </w:rPr>
+        <w:t xml:space="preserve"> </w:t>
+      </w:r>
+      <w:r>
+        <w:rPr>
+          <w:color w:val="00B050"/>
+          <w:sz w:val="24"/>
+          <w:szCs w:val="24"/>
+        </w:rPr>
+        <w:sym w:font="Wingdings" w:char="F0E0"/>
+      </w:r>
+      <w:r>
+        <w:rPr>
+          <w:color w:val="00B050"/>
+          <w:sz w:val="24"/>
+          <w:szCs w:val="24"/>
+        </w:rPr>
+        <w:t xml:space="preserve"> </w:t>
+      </w:r>
+      <w:r>
+        <w:rPr>
+          <w:color w:val="00B050"/>
+          <w:sz w:val="24"/>
+          <w:szCs w:val="24"/>
+        </w:rPr>
+        <w:t xml:space="preserve">Maquette 2x2 pour proof of concept (hard, soft et méca) </w:t>
+      </w:r>
+      <w:r>
+        <w:rPr>
+          <w:color w:val="00B050"/>
+          <w:sz w:val="24"/>
+          <w:szCs w:val="24"/>
+        </w:rPr>
+        <w:sym w:font="Wingdings" w:char="F0E0"/>
+      </w:r>
+      <w:r>
+        <w:rPr>
+          <w:color w:val="00B050"/>
+          <w:sz w:val="24"/>
+          <w:szCs w:val="24"/>
+        </w:rPr>
+        <w:t>100€ max</w:t>
+      </w:r>
+      <w:r>
+        <w:rPr>
+          <w:color w:val="00B050"/>
+          <w:sz w:val="24"/>
+          <w:szCs w:val="24"/>
+        </w:rPr>
+        <w:t>.</w:t>
+      </w:r>
+    </w:p>
+    <w:p>
+      <w:pPr>
+        <w:pStyle w:val="Paragraphedeliste"/>
+        <w:numPr>
+          <w:ilvl w:val="1"/>
+          <w:numId w:val="4"/>
+        </w:numPr>
+        <w:rPr>
+          <w:sz w:val="24"/>
+          <w:szCs w:val="24"/>
+        </w:rPr>
+      </w:pPr>
+      <w:r>
+        <w:rPr>
+          <w:sz w:val="24"/>
+          <w:szCs w:val="24"/>
+        </w:rPr>
+        <w:t>Essais élémentaires</w:t>
+      </w:r>
+      <w:r>
+        <w:rPr>
+          <w:sz w:val="24"/>
+          <w:szCs w:val="24"/>
+        </w:rPr>
+        <w:t xml:space="preserve"> </w:t>
+      </w:r>
+      <w:r>
+        <w:rPr>
+          <w:color w:val="00B050"/>
+          <w:sz w:val="24"/>
+          <w:szCs w:val="24"/>
+        </w:rPr>
+        <w:sym w:font="Wingdings" w:char="F0FE"/>
+      </w:r>
+      <w:r>
+        <w:rPr>
+          <w:color w:val="00B050"/>
+          <w:sz w:val="24"/>
+          <w:szCs w:val="24"/>
+        </w:rPr>
+        <w:t xml:space="preserve"> </w:t>
+      </w:r>
+      <w:r>
+        <w:rPr>
+          <w:color w:val="00B050"/>
+          <w:sz w:val="24"/>
+          <w:szCs w:val="24"/>
+        </w:rPr>
+        <w:sym w:font="Wingdings" w:char="F0E0"/>
+      </w:r>
+      <w:r>
+        <w:rPr>
+          <w:color w:val="00B050"/>
+          <w:sz w:val="24"/>
+          <w:szCs w:val="24"/>
+        </w:rPr>
+        <w:t>Valider TOUTES les fonctions du dossier de définition préliminaire.</w:t>
       </w:r>
     </w:p>
     <w:p>
@@ -1321,6 +2051,37 @@
         </w:rPr>
         <w:t>:</w:t>
       </w:r>
+      <w:r>
+        <w:rPr>
+          <w:sz w:val="24"/>
+          <w:szCs w:val="24"/>
+        </w:rPr>
+        <w:t xml:space="preserve"> </w:t>
+      </w:r>
+      <w:r>
+        <w:rPr>
+          <w:color w:val="00B050"/>
+          <w:sz w:val="24"/>
+          <w:szCs w:val="24"/>
+        </w:rPr>
+        <w:t>(</w:t>
+      </w:r>
+      <w:r>
+        <w:rPr>
+          <w:color w:val="00B050"/>
+          <w:sz w:val="24"/>
+          <w:szCs w:val="24"/>
+        </w:rPr>
+        <w:t>4-5</w:t>
+      </w:r>
+      <w:r>
+        <w:rPr>
+          <w:color w:val="00B050"/>
+          <w:sz w:val="24"/>
+          <w:szCs w:val="24"/>
+        </w:rPr>
+        <w:t xml:space="preserve"> semaines)</w:t>
+      </w:r>
     </w:p>
     <w:p>
       <w:pPr>
@@ -1339,7 +2100,7 @@
           <w:sz w:val="24"/>
           <w:szCs w:val="24"/>
         </w:rPr>
-        <w:t>Prototypes</w:t>
+        <w:t>Dossier de définition détaillée</w:t>
       </w:r>
       <w:r>
         <w:rPr>
@@ -1355,6 +2116,46 @@
           <w:szCs w:val="24"/>
         </w:rPr>
         <w:sym w:font="Wingdings" w:char="F0FE"/>
+      </w:r>
+      <w:r>
+        <w:rPr>
+          <w:color w:val="00B050"/>
+          <w:sz w:val="24"/>
+          <w:szCs w:val="24"/>
+        </w:rPr>
+        <w:t xml:space="preserve"> </w:t>
+      </w:r>
+      <w:r>
+        <w:rPr>
+          <w:color w:val="00B050"/>
+          <w:sz w:val="24"/>
+          <w:szCs w:val="24"/>
+        </w:rPr>
+        <w:sym w:font="Wingdings" w:char="F0E0"/>
+      </w:r>
+      <w:r>
+        <w:rPr>
+          <w:color w:val="00B050"/>
+          <w:sz w:val="24"/>
+          <w:szCs w:val="24"/>
+        </w:rPr>
+        <w:t xml:space="preserve"> CDCF adapté au 4x4 </w:t>
+      </w:r>
+      <w:r>
+        <w:rPr>
+          <w:color w:val="00B050"/>
+          <w:sz w:val="24"/>
+          <w:szCs w:val="24"/>
+        </w:rPr>
+        <w:sym w:font="Wingdings" w:char="F0E0"/>
+      </w:r>
+      <w:r>
+        <w:rPr>
+          <w:color w:val="00B050"/>
+          <w:sz w:val="24"/>
+          <w:szCs w:val="24"/>
+        </w:rPr>
+        <w:t>Jouer à la variante 4x4 des échecs</w:t>
       </w:r>
     </w:p>
     <w:p>
@@ -1374,7 +2175,7 @@
           <w:sz w:val="24"/>
           <w:szCs w:val="24"/>
         </w:rPr>
-        <w:t>Essais élémentaires</w:t>
+        <w:t>Planning détaillé des tâches</w:t>
       </w:r>
       <w:r>
         <w:rPr>
@@ -1390,6 +2191,22 @@
           <w:szCs w:val="24"/>
         </w:rPr>
         <w:sym w:font="Wingdings" w:char="F0FE"/>
+      </w:r>
+      <w:r>
+        <w:rPr>
+          <w:color w:val="00B050"/>
+          <w:sz w:val="24"/>
+          <w:szCs w:val="24"/>
+        </w:rPr>
+        <w:sym w:font="Wingdings" w:char="F0E0"/>
+      </w:r>
+      <w:r>
+        <w:rPr>
+          <w:color w:val="00B050"/>
+          <w:sz w:val="24"/>
+          <w:szCs w:val="24"/>
+        </w:rPr>
+        <w:t>Gantt</w:t>
       </w:r>
     </w:p>
     <w:p>
@@ -1409,10 +2226,11 @@
           <w:sz w:val="24"/>
           <w:szCs w:val="24"/>
         </w:rPr>
-        <w:t>Dossier de définition détaillée</w:t>
-      </w:r>
-      <w:r>
-        <w:rPr>
+        <w:t>Prototype</w:t>
+      </w:r>
+      <w:r>
+        <w:rPr>
+          <w:color w:val="00B050"/>
           <w:sz w:val="24"/>
           <w:szCs w:val="24"/>
         </w:rPr>
@@ -1425,6 +2243,54 @@
           <w:szCs w:val="24"/>
         </w:rPr>
         <w:sym w:font="Wingdings" w:char="F0FE"/>
+      </w:r>
+      <w:r>
+        <w:rPr>
+          <w:color w:val="00B050"/>
+          <w:sz w:val="24"/>
+          <w:szCs w:val="24"/>
+        </w:rPr>
+        <w:t xml:space="preserve"> </w:t>
+      </w:r>
+      <w:r>
+        <w:rPr>
+          <w:color w:val="00B050"/>
+          <w:sz w:val="24"/>
+          <w:szCs w:val="24"/>
+        </w:rPr>
+        <w:sym w:font="Wingdings" w:char="F0E0"/>
+      </w:r>
+      <w:r>
+        <w:rPr>
+          <w:color w:val="00B050"/>
+          <w:sz w:val="24"/>
+          <w:szCs w:val="24"/>
+        </w:rPr>
+        <w:t xml:space="preserve"> Maquette 4x4 (hard, soft et méca)</w:t>
+      </w:r>
+      <w:r>
+        <w:rPr>
+          <w:color w:val="00B050"/>
+          <w:sz w:val="24"/>
+          <w:szCs w:val="24"/>
+        </w:rPr>
+        <w:t xml:space="preserve"> </w:t>
+      </w:r>
+      <w:r>
+        <w:rPr>
+          <w:color w:val="00B050"/>
+          <w:sz w:val="24"/>
+          <w:szCs w:val="24"/>
+        </w:rPr>
+        <w:sym w:font="Wingdings" w:char="F0E0"/>
+      </w:r>
+      <w:r>
+        <w:rPr>
+          <w:color w:val="00B050"/>
+          <w:sz w:val="24"/>
+          <w:szCs w:val="24"/>
+        </w:rPr>
+        <w:t xml:space="preserve"> 200€ max</w:t>
       </w:r>
     </w:p>
     <w:p>
@@ -1444,7 +2310,14 @@
           <w:sz w:val="24"/>
           <w:szCs w:val="24"/>
         </w:rPr>
-        <w:t>Finalisation des clauses techniques et clauses qualité, du dossier de fabrication et de contrôle</w:t>
+        <w:t>Essais élémentaires</w:t>
+      </w:r>
+      <w:r>
+        <w:rPr>
+          <w:sz w:val="24"/>
+          <w:szCs w:val="24"/>
+        </w:rPr>
+        <w:t>++</w:t>
       </w:r>
       <w:r>
         <w:rPr>
@@ -1460,6 +2333,46 @@
           <w:szCs w:val="24"/>
         </w:rPr>
         <w:sym w:font="Wingdings" w:char="F0FE"/>
+      </w:r>
+      <w:r>
+        <w:rPr>
+          <w:color w:val="00B050"/>
+          <w:sz w:val="24"/>
+          <w:szCs w:val="24"/>
+        </w:rPr>
+        <w:t xml:space="preserve"> </w:t>
+      </w:r>
+      <w:r>
+        <w:rPr>
+          <w:color w:val="00B050"/>
+          <w:sz w:val="24"/>
+          <w:szCs w:val="24"/>
+        </w:rPr>
+        <w:sym w:font="Wingdings" w:char="F0E0"/>
+      </w:r>
+      <w:r>
+        <w:rPr>
+          <w:color w:val="00B050"/>
+          <w:sz w:val="24"/>
+          <w:szCs w:val="24"/>
+        </w:rPr>
+        <w:t xml:space="preserve">Valider TOUTES les fonctions du dossier de définition </w:t>
+      </w:r>
+      <w:r>
+        <w:rPr>
+          <w:color w:val="00B050"/>
+          <w:sz w:val="24"/>
+          <w:szCs w:val="24"/>
+        </w:rPr>
+        <w:t>détaillée</w:t>
+      </w:r>
+      <w:r>
+        <w:rPr>
+          <w:color w:val="00B050"/>
+          <w:sz w:val="24"/>
+          <w:szCs w:val="24"/>
+        </w:rPr>
+        <w:t>.</w:t>
       </w:r>
     </w:p>
     <w:p>
@@ -1496,6 +2409,38 @@
         </w:rPr>
         <w:sym w:font="Wingdings" w:char="F0FE"/>
       </w:r>
+      <w:r>
+        <w:rPr>
+          <w:color w:val="00B050"/>
+          <w:sz w:val="24"/>
+          <w:szCs w:val="24"/>
+        </w:rPr>
+        <w:t xml:space="preserve"> </w:t>
+      </w:r>
+      <w:r>
+        <w:rPr>
+          <w:color w:val="00B050"/>
+          <w:sz w:val="24"/>
+          <w:szCs w:val="24"/>
+        </w:rPr>
+        <w:sym w:font="Wingdings" w:char="F0E0"/>
+      </w:r>
+      <w:r>
+        <w:rPr>
+          <w:color w:val="00B050"/>
+          <w:sz w:val="24"/>
+          <w:szCs w:val="24"/>
+        </w:rPr>
+        <w:t xml:space="preserve">Étude de la </w:t>
+      </w:r>
+      <w:r>
+        <w:rPr>
+          <w:color w:val="00B050"/>
+          <w:sz w:val="24"/>
+          <w:szCs w:val="24"/>
+        </w:rPr>
+        <w:t>Transformation en 8x8</w:t>
+      </w:r>
     </w:p>
     <w:p>
       <w:pPr>
@@ -1531,6 +2476,138 @@
         </w:rPr>
         <w:sym w:font="Wingdings" w:char="F0FE"/>
       </w:r>
+      <w:r>
+        <w:rPr>
+          <w:color w:val="00B050"/>
+          <w:sz w:val="24"/>
+          <w:szCs w:val="24"/>
+        </w:rPr>
+        <w:t xml:space="preserve"> </w:t>
+      </w:r>
+      <w:r>
+        <w:rPr>
+          <w:color w:val="00B050"/>
+          <w:sz w:val="24"/>
+          <w:szCs w:val="24"/>
+        </w:rPr>
+        <w:sym w:font="Wingdings" w:char="F0E0"/>
+      </w:r>
+      <w:r>
+        <w:rPr>
+          <w:color w:val="00B050"/>
+          <w:sz w:val="24"/>
+          <w:szCs w:val="24"/>
+        </w:rPr>
+        <w:t>JLC PCB, etc….</w:t>
+      </w:r>
+    </w:p>
+    <w:p>
+      <w:pPr>
+        <w:pStyle w:val="Paragraphedeliste"/>
+        <w:numPr>
+          <w:ilvl w:val="1"/>
+          <w:numId w:val="4"/>
+        </w:numPr>
+        <w:rPr>
+          <w:sz w:val="24"/>
+          <w:szCs w:val="24"/>
+        </w:rPr>
+      </w:pPr>
+      <w:r>
+        <w:rPr>
+          <w:sz w:val="24"/>
+          <w:szCs w:val="24"/>
+        </w:rPr>
+        <w:t xml:space="preserve">Rapport/Dossier de financement </w:t>
+      </w:r>
+      <w:r>
+        <w:rPr>
+          <w:color w:val="00B050"/>
+          <w:sz w:val="24"/>
+          <w:szCs w:val="24"/>
+        </w:rPr>
+        <w:sym w:font="Wingdings" w:char="F0FE"/>
+      </w:r>
+    </w:p>
+    <w:p>
+      <w:pPr>
+        <w:pBdr>
+          <w:top w:val="single" w:sz="4" w:space="1" w:color="auto"/>
+          <w:left w:val="single" w:sz="4" w:space="4" w:color="auto"/>
+          <w:bottom w:val="single" w:sz="4" w:space="1" w:color="auto"/>
+          <w:right w:val="single" w:sz="4" w:space="4" w:color="auto"/>
+        </w:pBdr>
+        <w:shd w:val="clear" w:color="auto" w:fill="7030A0"/>
+        <w:rPr>
+          <w:color w:val="FFFFFF" w:themeColor="background1"/>
+          <w:sz w:val="32"/>
+          <w:szCs w:val="32"/>
+        </w:rPr>
+      </w:pPr>
+      <w:r>
+        <w:rPr>
+          <w:color w:val="FFFFFF" w:themeColor="background1"/>
+          <w:sz w:val="32"/>
+          <w:szCs w:val="32"/>
+        </w:rPr>
+        <w:t xml:space="preserve">Revue </w:t>
+      </w:r>
+      <w:r>
+        <w:rPr>
+          <w:color w:val="FFFFFF" w:themeColor="background1"/>
+          <w:sz w:val="32"/>
+          <w:szCs w:val="32"/>
+        </w:rPr>
+        <w:t>d’acceptation</w:t>
+      </w:r>
+      <w:r>
+        <w:rPr>
+          <w:color w:val="FFFFFF" w:themeColor="background1"/>
+          <w:sz w:val="32"/>
+          <w:szCs w:val="32"/>
+        </w:rPr>
+        <w:t xml:space="preserve"> à faire avec </w:t>
+      </w:r>
+      <w:r>
+        <w:rPr>
+          <w:color w:val="FFFFFF" w:themeColor="background1"/>
+          <w:sz w:val="32"/>
+          <w:szCs w:val="32"/>
+        </w:rPr>
+        <w:t>Pioch</w:t>
+      </w:r>
+      <w:r>
+        <w:rPr>
+          <w:color w:val="FFFFFF" w:themeColor="background1"/>
+          <w:sz w:val="32"/>
+          <w:szCs w:val="32"/>
+        </w:rPr>
+        <w:t xml:space="preserve"> et </w:t>
+      </w:r>
+      <w:r>
+        <w:rPr>
+          <w:color w:val="FFFFFF" w:themeColor="background1"/>
+          <w:sz w:val="32"/>
+          <w:szCs w:val="32"/>
+        </w:rPr>
+        <w:t xml:space="preserve">Leredde </w:t>
+      </w:r>
+      <w:r>
+        <w:rPr>
+          <w:color w:val="FFFFFF" w:themeColor="background1"/>
+          <w:sz w:val="32"/>
+          <w:szCs w:val="32"/>
+        </w:rPr>
+        <w:t xml:space="preserve">pour valider </w:t>
+      </w:r>
+      <w:r>
+        <w:rPr>
+          <w:color w:val="FFFFFF" w:themeColor="background1"/>
+          <w:sz w:val="32"/>
+          <w:szCs w:val="32"/>
+        </w:rPr>
+        <w:t>la maquette 4x4. Obtenir financement + critique. Faire une démo avec maquette 4x4.</w:t>
+      </w:r>
     </w:p>
     <w:p>
       <w:pPr>
@@ -1591,7 +2668,23 @@
           <w:sz w:val="24"/>
           <w:szCs w:val="24"/>
         </w:rPr>
-        <w:t>(normalement dans la phase 3 mais ça me paraît plus logique de la mettre dans la phase 2 avant la revue d’acceptation)</w:t>
+        <w:t>(</w:t>
+      </w:r>
+      <w:r>
+        <w:rPr>
+          <w:color w:val="00B050"/>
+          <w:sz w:val="24"/>
+          <w:szCs w:val="24"/>
+        </w:rPr>
+        <w:t>3-4</w:t>
+      </w:r>
+      <w:r>
+        <w:rPr>
+          <w:color w:val="00B050"/>
+          <w:sz w:val="24"/>
+          <w:szCs w:val="24"/>
+        </w:rPr>
+        <w:t xml:space="preserve"> semaines)</w:t>
       </w:r>
     </w:p>
     <w:p>
@@ -1602,22 +2695,20 @@
           <w:numId w:val="4"/>
         </w:numPr>
         <w:rPr>
-          <w:color w:val="000000" w:themeColor="text1"/>
-          <w:sz w:val="24"/>
-          <w:szCs w:val="24"/>
-        </w:rPr>
-      </w:pPr>
-      <w:r>
-        <w:rPr>
-          <w:color w:val="000000" w:themeColor="text1"/>
-          <w:sz w:val="24"/>
-          <w:szCs w:val="24"/>
-        </w:rPr>
-        <w:t>Moyens de gestion des évolutions techniques et des dérogations</w:t>
-      </w:r>
-      <w:r>
-        <w:rPr>
-          <w:color w:val="000000" w:themeColor="text1"/>
+          <w:sz w:val="24"/>
+          <w:szCs w:val="24"/>
+        </w:rPr>
+      </w:pPr>
+      <w:r>
+        <w:rPr>
+          <w:sz w:val="24"/>
+          <w:szCs w:val="24"/>
+        </w:rPr>
+        <w:t>Prototype</w:t>
+      </w:r>
+      <w:r>
+        <w:rPr>
+          <w:color w:val="00B050"/>
           <w:sz w:val="24"/>
           <w:szCs w:val="24"/>
         </w:rPr>
@@ -1653,7 +2744,79 @@
           <w:sz w:val="24"/>
           <w:szCs w:val="24"/>
         </w:rPr>
-        <w:t xml:space="preserve"> Évolution du 4x4 au 8x8</w:t>
+        <w:t xml:space="preserve"> Maquette </w:t>
+      </w:r>
+      <w:r>
+        <w:rPr>
+          <w:color w:val="00B050"/>
+          <w:sz w:val="24"/>
+          <w:szCs w:val="24"/>
+        </w:rPr>
+        <w:t>8</w:t>
+      </w:r>
+      <w:r>
+        <w:rPr>
+          <w:color w:val="00B050"/>
+          <w:sz w:val="24"/>
+          <w:szCs w:val="24"/>
+        </w:rPr>
+        <w:t>x</w:t>
+      </w:r>
+      <w:r>
+        <w:rPr>
+          <w:color w:val="00B050"/>
+          <w:sz w:val="24"/>
+          <w:szCs w:val="24"/>
+        </w:rPr>
+        <w:t>8</w:t>
+      </w:r>
+      <w:r>
+        <w:rPr>
+          <w:color w:val="00B050"/>
+          <w:sz w:val="24"/>
+          <w:szCs w:val="24"/>
+        </w:rPr>
+        <w:t xml:space="preserve"> (hard, soft et méca) </w:t>
+      </w:r>
+      <w:r>
+        <w:rPr>
+          <w:color w:val="00B050"/>
+          <w:sz w:val="24"/>
+          <w:szCs w:val="24"/>
+        </w:rPr>
+        <w:sym w:font="Wingdings" w:char="F0E0"/>
+      </w:r>
+      <w:r>
+        <w:rPr>
+          <w:color w:val="00B050"/>
+          <w:sz w:val="24"/>
+          <w:szCs w:val="24"/>
+        </w:rPr>
+        <w:t xml:space="preserve"> </w:t>
+      </w:r>
+      <w:r>
+        <w:rPr>
+          <w:color w:val="00B050"/>
+          <w:sz w:val="24"/>
+          <w:szCs w:val="24"/>
+        </w:rPr>
+        <w:t>800</w:t>
+      </w:r>
+      <w:r>
+        <w:rPr>
+          <w:color w:val="00B050"/>
+          <w:sz w:val="24"/>
+          <w:szCs w:val="24"/>
+        </w:rPr>
+        <w:t>€ max</w:t>
+      </w:r>
+      <w:r>
+        <w:rPr>
+          <w:color w:val="00B050"/>
+          <w:sz w:val="24"/>
+          <w:szCs w:val="24"/>
+        </w:rPr>
+        <w:t xml:space="preserve"> (pas de fonds personnels)</w:t>
       </w:r>
     </w:p>
     <w:p>
@@ -1664,34 +2827,23 @@
           <w:numId w:val="4"/>
         </w:numPr>
         <w:rPr>
-          <w:color w:val="000000" w:themeColor="text1"/>
-          <w:sz w:val="24"/>
-          <w:szCs w:val="24"/>
-        </w:rPr>
-      </w:pPr>
-      <w:r>
-        <w:rPr>
-          <w:color w:val="000000" w:themeColor="text1"/>
-          <w:sz w:val="24"/>
-          <w:szCs w:val="24"/>
-        </w:rPr>
-        <w:t xml:space="preserve">Gestion et traitement des anomalies et des </w:t>
-      </w:r>
-      <w:r>
-        <w:rPr>
-          <w:color w:val="000000" w:themeColor="text1"/>
-          <w:sz w:val="24"/>
-          <w:szCs w:val="24"/>
-        </w:rPr>
-        <w:t>non-conformités</w:t>
-      </w:r>
-      <w:r>
-        <w:rPr>
-          <w:color w:val="000000" w:themeColor="text1"/>
-          <w:sz w:val="24"/>
-          <w:szCs w:val="24"/>
-        </w:rPr>
-        <w:t xml:space="preserve"> </w:t>
+          <w:sz w:val="24"/>
+          <w:szCs w:val="24"/>
+        </w:rPr>
+      </w:pPr>
+      <w:r>
+        <w:rPr>
+          <w:sz w:val="24"/>
+          <w:szCs w:val="24"/>
+        </w:rPr>
+        <w:t>Essais élémentaires</w:t>
+      </w:r>
+      <w:r>
+        <w:rPr>
+          <w:sz w:val="24"/>
+          <w:szCs w:val="24"/>
+        </w:rPr>
+        <w:t xml:space="preserve">++ </w:t>
       </w:r>
       <w:r>
         <w:rPr>
@@ -1700,6 +2852,30 @@
           <w:szCs w:val="24"/>
         </w:rPr>
         <w:sym w:font="Wingdings" w:char="F0FE"/>
+      </w:r>
+      <w:r>
+        <w:rPr>
+          <w:color w:val="00B050"/>
+          <w:sz w:val="24"/>
+          <w:szCs w:val="24"/>
+        </w:rPr>
+        <w:t xml:space="preserve"> </w:t>
+      </w:r>
+      <w:r>
+        <w:rPr>
+          <w:color w:val="00B050"/>
+          <w:sz w:val="24"/>
+          <w:szCs w:val="24"/>
+        </w:rPr>
+        <w:sym w:font="Wingdings" w:char="F0E0"/>
+      </w:r>
+      <w:r>
+        <w:rPr>
+          <w:color w:val="00B050"/>
+          <w:sz w:val="24"/>
+          <w:szCs w:val="24"/>
+        </w:rPr>
+        <w:t>Valider TOUTES les fonctions du dossier de définition détaillée.</w:t>
       </w:r>
     </w:p>
     <w:p>
@@ -1721,6 +2897,197 @@
           <w:sz w:val="24"/>
           <w:szCs w:val="24"/>
         </w:rPr>
+        <w:t>Moyens de gestion des évolutions techniques et des dérogations</w:t>
+      </w:r>
+      <w:r>
+        <w:rPr>
+          <w:color w:val="000000" w:themeColor="text1"/>
+          <w:sz w:val="24"/>
+          <w:szCs w:val="24"/>
+        </w:rPr>
+        <w:t xml:space="preserve"> </w:t>
+      </w:r>
+      <w:r>
+        <w:rPr>
+          <w:color w:val="00B050"/>
+          <w:sz w:val="24"/>
+          <w:szCs w:val="24"/>
+        </w:rPr>
+        <w:sym w:font="Wingdings" w:char="F0FE"/>
+      </w:r>
+      <w:r>
+        <w:rPr>
+          <w:color w:val="00B050"/>
+          <w:sz w:val="24"/>
+          <w:szCs w:val="24"/>
+        </w:rPr>
+        <w:t xml:space="preserve"> </w:t>
+      </w:r>
+      <w:r>
+        <w:rPr>
+          <w:color w:val="00B050"/>
+          <w:sz w:val="24"/>
+          <w:szCs w:val="24"/>
+        </w:rPr>
+        <w:sym w:font="Wingdings" w:char="F0E0"/>
+      </w:r>
+      <w:r>
+        <w:rPr>
+          <w:color w:val="00B050"/>
+          <w:sz w:val="24"/>
+          <w:szCs w:val="24"/>
+        </w:rPr>
+        <w:t xml:space="preserve"> Utilisation de Git</w:t>
+      </w:r>
+      <w:r>
+        <w:rPr>
+          <w:color w:val="00B050"/>
+          <w:sz w:val="24"/>
+          <w:szCs w:val="24"/>
+        </w:rPr>
+        <w:t>H</w:t>
+      </w:r>
+      <w:r>
+        <w:rPr>
+          <w:color w:val="00B050"/>
+          <w:sz w:val="24"/>
+          <w:szCs w:val="24"/>
+        </w:rPr>
+        <w:t>ub en open source</w:t>
+      </w:r>
+    </w:p>
+    <w:p>
+      <w:pPr>
+        <w:pStyle w:val="Paragraphedeliste"/>
+        <w:numPr>
+          <w:ilvl w:val="1"/>
+          <w:numId w:val="4"/>
+        </w:numPr>
+        <w:rPr>
+          <w:color w:val="000000" w:themeColor="text1"/>
+          <w:sz w:val="24"/>
+          <w:szCs w:val="24"/>
+        </w:rPr>
+      </w:pPr>
+      <w:r>
+        <w:rPr>
+          <w:sz w:val="24"/>
+          <w:szCs w:val="24"/>
+        </w:rPr>
+        <w:t xml:space="preserve">Finalisation des clauses techniques et clauses qualité, du dossier de fabrication et de contrôle </w:t>
+      </w:r>
+      <w:r>
+        <w:rPr>
+          <w:color w:val="00B050"/>
+          <w:sz w:val="24"/>
+          <w:szCs w:val="24"/>
+        </w:rPr>
+        <w:sym w:font="Wingdings" w:char="F0FE"/>
+      </w:r>
+      <w:r>
+        <w:rPr>
+          <w:color w:val="00B050"/>
+        </w:rPr>
+        <w:t xml:space="preserve"> </w:t>
+      </w:r>
+      <w:r>
+        <w:rPr>
+          <w:color w:val="00B050"/>
+          <w:sz w:val="24"/>
+          <w:szCs w:val="24"/>
+        </w:rPr>
+        <w:sym w:font="Wingdings" w:char="F0E0"/>
+      </w:r>
+      <w:r>
+        <w:rPr>
+          <w:color w:val="00B050"/>
+          <w:sz w:val="24"/>
+          <w:szCs w:val="24"/>
+        </w:rPr>
+        <w:t>Validation des cahiers des charges</w:t>
+      </w:r>
+    </w:p>
+    <w:p>
+      <w:pPr>
+        <w:pStyle w:val="Paragraphedeliste"/>
+        <w:numPr>
+          <w:ilvl w:val="1"/>
+          <w:numId w:val="4"/>
+        </w:numPr>
+        <w:rPr>
+          <w:color w:val="000000" w:themeColor="text1"/>
+          <w:sz w:val="24"/>
+          <w:szCs w:val="24"/>
+        </w:rPr>
+      </w:pPr>
+      <w:r>
+        <w:rPr>
+          <w:color w:val="000000" w:themeColor="text1"/>
+          <w:sz w:val="24"/>
+          <w:szCs w:val="24"/>
+        </w:rPr>
+        <w:t>Gestion et traitement des anomalies et des non-conformités</w:t>
+      </w:r>
+      <w:r>
+        <w:rPr>
+          <w:color w:val="000000" w:themeColor="text1"/>
+          <w:sz w:val="24"/>
+          <w:szCs w:val="24"/>
+        </w:rPr>
+        <w:t xml:space="preserve"> </w:t>
+      </w:r>
+      <w:r>
+        <w:rPr>
+          <w:color w:val="00B050"/>
+          <w:sz w:val="24"/>
+          <w:szCs w:val="24"/>
+        </w:rPr>
+        <w:sym w:font="Wingdings" w:char="F0FE"/>
+      </w:r>
+      <w:r>
+        <w:rPr>
+          <w:color w:val="00B050"/>
+          <w:sz w:val="24"/>
+          <w:szCs w:val="24"/>
+        </w:rPr>
+        <w:t xml:space="preserve"> </w:t>
+      </w:r>
+      <w:r>
+        <w:rPr>
+          <w:color w:val="00B050"/>
+          <w:sz w:val="24"/>
+          <w:szCs w:val="24"/>
+        </w:rPr>
+        <w:sym w:font="Wingdings" w:char="F0E0"/>
+      </w:r>
+      <w:r>
+        <w:rPr>
+          <w:color w:val="00B050"/>
+          <w:sz w:val="24"/>
+          <w:szCs w:val="24"/>
+        </w:rPr>
+        <w:t>FAQ du GitHub</w:t>
+      </w:r>
+    </w:p>
+    <w:p>
+      <w:pPr>
+        <w:pStyle w:val="Paragraphedeliste"/>
+        <w:numPr>
+          <w:ilvl w:val="1"/>
+          <w:numId w:val="4"/>
+        </w:numPr>
+        <w:rPr>
+          <w:color w:val="000000" w:themeColor="text1"/>
+          <w:sz w:val="24"/>
+          <w:szCs w:val="24"/>
+        </w:rPr>
+      </w:pPr>
+      <w:r>
+        <w:rPr>
+          <w:color w:val="000000" w:themeColor="text1"/>
+          <w:sz w:val="24"/>
+          <w:szCs w:val="24"/>
+        </w:rPr>
         <w:t>Formation des utilisateurs</w:t>
       </w:r>
       <w:r>
@@ -1768,6 +3135,7 @@
       <w:pPr>
         <w:pStyle w:val="Titre4"/>
         <w:rPr>
+          <w:color w:val="00B050"/>
           <w:sz w:val="28"/>
           <w:szCs w:val="28"/>
         </w:rPr>
@@ -1779,6 +3147,21 @@
         </w:rPr>
         <w:t>Phase 3 : Clôture</w:t>
       </w:r>
+      <w:r>
+        <w:rPr>
+          <w:sz w:val="28"/>
+          <w:szCs w:val="28"/>
+        </w:rPr>
+        <w:t xml:space="preserve"> </w:t>
+      </w:r>
+      <w:r>
+        <w:rPr>
+          <w:color w:val="00B050"/>
+          <w:sz w:val="28"/>
+          <w:szCs w:val="28"/>
+        </w:rPr>
+        <w:t>(Juin)</w:t>
+      </w:r>
     </w:p>
     <w:p>
       <w:pPr>
@@ -1797,14 +3180,7 @@
           <w:sz w:val="24"/>
           <w:szCs w:val="24"/>
         </w:rPr>
-        <w:t xml:space="preserve">3.1 ) </w:t>
-      </w:r>
-      <w:r>
-        <w:rPr>
-          <w:sz w:val="24"/>
-          <w:szCs w:val="24"/>
-        </w:rPr>
-        <w:t>Projet à l’état vivant</w:t>
+        <w:t>3.1 ) Projet à l’état vivant</w:t>
       </w:r>
       <w:r>
         <w:rPr>
@@ -1831,14 +3207,7 @@
           <w:sz w:val="24"/>
           <w:szCs w:val="24"/>
         </w:rPr>
-        <w:t>Produit en phase opérationnelle</w:t>
-      </w:r>
-      <w:r>
-        <w:rPr>
-          <w:sz w:val="24"/>
-          <w:szCs w:val="24"/>
-        </w:rPr>
-        <w:t xml:space="preserve"> </w:t>
+        <w:t xml:space="preserve">Produit en phase opérationnelle </w:t>
       </w:r>
       <w:r>
         <w:rPr>
@@ -1870,15 +3239,15 @@
           <w:sz w:val="24"/>
           <w:szCs w:val="24"/>
         </w:rPr>
-        <w:t xml:space="preserve"> Proto final 8x8</w:t>
-      </w:r>
-      <w:r>
-        <w:rPr>
-          <w:color w:val="00B050"/>
-          <w:sz w:val="24"/>
-          <w:szCs w:val="24"/>
-        </w:rPr>
-        <w:t xml:space="preserve"> + Manuel d’utilisation mis à jour</w:t>
+        <w:t xml:space="preserve"> </w:t>
+      </w:r>
+      <w:r>
+        <w:rPr>
+          <w:color w:val="00B050"/>
+          <w:sz w:val="24"/>
+          <w:szCs w:val="24"/>
+        </w:rPr>
+        <w:t>Mettre à disposition le plateau pour faire jouer des gens (JPO, dans la salle des profs, magasin, labo CMS, salle surveillée)</w:t>
       </w:r>
     </w:p>
     <w:p>
@@ -1898,28 +3267,7 @@
           <w:sz w:val="24"/>
           <w:szCs w:val="24"/>
         </w:rPr>
-        <w:t>Soutien industriel: logistique intégrée, MCO (Maintien en condition opérationnel) préventif et curatif, MHO (Mise à Hauteur Ordinaire), MCS</w:t>
-      </w:r>
-      <w:r>
-        <w:rPr>
-          <w:sz w:val="24"/>
-          <w:szCs w:val="24"/>
-        </w:rPr>
-        <w:t xml:space="preserve"> </w:t>
-      </w:r>
-      <w:r>
-        <w:rPr>
-          <w:sz w:val="24"/>
-          <w:szCs w:val="24"/>
-        </w:rPr>
-        <w:t>(Maintien en condition de sécurité), …</w:t>
-      </w:r>
-      <w:r>
-        <w:rPr>
-          <w:sz w:val="24"/>
-          <w:szCs w:val="24"/>
-        </w:rPr>
-        <w:t xml:space="preserve"> </w:t>
+        <w:t xml:space="preserve">Soutien industriel: logistique intégrée, MCO (Maintien en condition opérationnel) préventif et curatif, MHO (Mise à Hauteur Ordinaire), MCS (Maintien en condition de sécurité), … </w:t>
       </w:r>
       <w:r>
         <w:rPr>
@@ -1971,6 +3319,7 @@
           <w:sz w:val="24"/>
           <w:szCs w:val="24"/>
         </w:rPr>
+        <w:lastRenderedPageBreak/>
         <w:t xml:space="preserve">3.2 ) </w:t>
       </w:r>
       <w:r>
@@ -2193,7 +3542,15 @@
           <w:sz w:val="24"/>
           <w:szCs w:val="24"/>
         </w:rPr>
-        <w:t xml:space="preserve"> Faire tester le jeu pendant 1 an et faire un RETEX.</w:t>
+        <w:t xml:space="preserve"> </w:t>
+      </w:r>
+      <w:r>
+        <w:rPr>
+          <w:color w:val="00B050"/>
+          <w:sz w:val="24"/>
+          <w:szCs w:val="24"/>
+        </w:rPr>
+        <w:t>Un sondage disponible pour faire un RETEX</w:t>
       </w:r>
     </w:p>
     <w:p>
@@ -2209,7 +3566,6 @@
           <w:sz w:val="32"/>
           <w:szCs w:val="32"/>
         </w:rPr>
-        <w:lastRenderedPageBreak/>
         <w:t>Gestion des tâches (p.40-43)</w:t>
       </w:r>
     </w:p>
@@ -2699,6 +4055,7 @@
         <w:rPr>
           <w:noProof/>
         </w:rPr>
+        <w:lastRenderedPageBreak/>
         <w:drawing>
           <wp:inline distT="0" distB="0" distL="0" distR="0" wp14:anchorId="6E577F17" wp14:editId="207434BE">
             <wp:extent cx="4221480" cy="2196826"/>
@@ -2762,7 +4119,6 @@
           <w:sz w:val="32"/>
           <w:szCs w:val="32"/>
         </w:rPr>
-        <w:lastRenderedPageBreak/>
         <w:t>Planning</w:t>
       </w:r>
       <w:r>
@@ -3394,7 +4750,6 @@
         <w:pStyle w:val="Paragraphedeliste"/>
         <w:spacing w:after="0" w:line="240" w:lineRule="auto"/>
         <w:ind w:left="743"/>
-        <w:cnfStyle w:val="101000000000" w:firstRow="1" w:lastRow="0" w:firstColumn="1" w:lastColumn="0" w:oddVBand="0" w:evenVBand="0" w:oddHBand="0" w:evenHBand="0" w:firstRowFirstColumn="0" w:firstRowLastColumn="0" w:lastRowFirstColumn="0" w:lastRowLastColumn="0"/>
       </w:pPr>
       <w:r>
         <w:t>D-C = surcoût / J-R= retard au jour J / D-O= coût encouru / CP-D=reste à encourir / CP-BD= Ecart de coût final prévisionnel au jour J / JP-JC=retard final au jour J</w:t>
@@ -3413,6 +4768,7 @@
           <w:sz w:val="32"/>
           <w:szCs w:val="32"/>
         </w:rPr>
+        <w:lastRenderedPageBreak/>
         <w:t>Gestion des risques</w:t>
       </w:r>
       <w:r>
@@ -3487,7 +4843,23 @@
           <w:sz w:val="24"/>
           <w:szCs w:val="24"/>
         </w:rPr>
-        <w:t xml:space="preserve"> RDV Social régulier (hebdomadaire ?)</w:t>
+        <w:t xml:space="preserve"> RDV Social régulier (hebdomadaire</w:t>
+      </w:r>
+      <w:r>
+        <w:rPr>
+          <w:color w:val="00B050"/>
+          <w:sz w:val="24"/>
+          <w:szCs w:val="24"/>
+        </w:rPr>
+        <w:t xml:space="preserve"> minimum</w:t>
+      </w:r>
+      <w:r>
+        <w:rPr>
+          <w:color w:val="00B050"/>
+          <w:sz w:val="24"/>
+          <w:szCs w:val="24"/>
+        </w:rPr>
+        <w:t>)</w:t>
       </w:r>
     </w:p>
     <w:p>
@@ -3527,6 +4899,32 @@
         </w:rPr>
         <w:t xml:space="preserve"> Optimisation/Prévision</w:t>
       </w:r>
+      <w:r>
+        <w:rPr>
+          <w:color w:val="00B050"/>
+          <w:sz w:val="24"/>
+          <w:szCs w:val="24"/>
+        </w:rPr>
+        <w:t xml:space="preserve">, s’organiser en fonction des cours et du </w:t>
+      </w:r>
+      <w:proofErr w:type="spellStart"/>
+      <w:r>
+        <w:rPr>
+          <w:color w:val="00B050"/>
+          <w:sz w:val="24"/>
+          <w:szCs w:val="24"/>
+        </w:rPr>
+        <w:t>gantt</w:t>
+      </w:r>
+      <w:proofErr w:type="spellEnd"/>
+      <w:r>
+        <w:rPr>
+          <w:color w:val="00B050"/>
+          <w:sz w:val="24"/>
+          <w:szCs w:val="24"/>
+        </w:rPr>
+        <w:t>.</w:t>
+      </w:r>
     </w:p>
     <w:p>
       <w:pPr>
@@ -3680,11 +5078,7 @@
         </w:numPr>
       </w:pPr>
       <w:r>
-        <w:lastRenderedPageBreak/>
-        <w:t xml:space="preserve">Globalisés par tâche pour synthétiser les </w:t>
-      </w:r>
-      <w:r>
-        <w:t>information</w:t>
+        <w:t>Globalisés par tâche pour synthétiser les information</w:t>
       </w:r>
       <w:r>
         <w:t>s</w:t>
@@ -3734,24 +5128,12 @@
     </w:p>
     <w:p>
       <w:pPr>
-        <w:pStyle w:val="Paragraphedeliste"/>
-        <w:numPr>
-          <w:ilvl w:val="0"/>
-          <w:numId w:val="11"/>
-        </w:numPr>
-        <w:rPr>
-          <w:sz w:val="24"/>
-          <w:szCs w:val="24"/>
-        </w:rPr>
-      </w:pPr>
-      <w:r>
-        <w:rPr>
-          <w:color w:val="00B050"/>
-          <w:sz w:val="24"/>
-          <w:szCs w:val="24"/>
-        </w:rPr>
-        <w:t> ???</w:t>
-      </w:r>
+        <w:ind w:left="360"/>
+        <w:rPr>
+          <w:sz w:val="24"/>
+          <w:szCs w:val="24"/>
+        </w:rPr>
+      </w:pPr>
     </w:p>
     <w:sectPr>
       <w:pgSz w:w="11906" w:h="16838"/>
@@ -5599,6 +6981,7 @@
   <w:style w:type="character" w:default="1" w:styleId="Policepardfaut">
     <w:name w:val="Default Paragraph Font"/>
     <w:uiPriority w:val="1"/>
+    <w:semiHidden/>
     <w:unhideWhenUsed/>
   </w:style>
   <w:style w:type="table" w:default="1" w:styleId="TableauNormal">

</xml_diff>

<commit_message>
Préparation de la revue
Mise au propre des différents schémas et ajout du budget comme contrainte dans les CDCF
</commit_message>
<xml_diff>
--- a/Gestion de Projet/Phase 0/Notes par rapport au cours de Vie de l'entreprise.docx
+++ b/Gestion de Projet/Phase 0/Notes par rapport au cours de Vie de l'entreprise.docx
@@ -701,8 +701,8 @@
           <w:noProof/>
         </w:rPr>
         <w:drawing>
-          <wp:inline distT="0" distB="0" distL="0" distR="0" wp14:anchorId="38A5041B" wp14:editId="7C07648C">
-            <wp:extent cx="4059431" cy="3147060"/>
+          <wp:inline distT="0" distB="0" distL="0" distR="0" wp14:anchorId="38A5041B" wp14:editId="01E53293">
+            <wp:extent cx="4064549" cy="3138913"/>
             <wp:effectExtent l="0" t="0" r="0" b="0"/>
             <wp:docPr id="68466555" name="Image 3"/>
             <wp:cNvGraphicFramePr>
@@ -712,20 +712,19 @@
               <a:graphicData uri="http://schemas.openxmlformats.org/drawingml/2006/picture">
                 <pic:pic xmlns:pic="http://schemas.openxmlformats.org/drawingml/2006/picture">
                   <pic:nvPicPr>
-                    <pic:cNvPr id="0" name="Picture 3"/>
+                    <pic:cNvPr id="68466555" name="Image 3"/>
                     <pic:cNvPicPr>
                       <a:picLocks noChangeAspect="1" noChangeArrowheads="1"/>
                     </pic:cNvPicPr>
                   </pic:nvPicPr>
                   <pic:blipFill>
-                    <a:blip r:embed="rId5" cstate="print">
+                    <a:blip r:embed="rId5">
                       <a:extLst>
-                        <a:ext uri="{28A0092B-C50C-407E-A947-70E740481C1C}">
-                          <a14:useLocalDpi xmlns:a14="http://schemas.microsoft.com/office/drawing/2010/main" val="0"/>
+                        <a:ext uri="{96DAC541-7B7A-43D3-8B79-37D633B846F1}">
+                          <asvg:svgBlip xmlns:asvg="http://schemas.microsoft.com/office/drawing/2016/SVG/main" r:embed="rId6"/>
                         </a:ext>
                       </a:extLst>
                     </a:blip>
-                    <a:srcRect/>
                     <a:stretch>
                       <a:fillRect/>
                     </a:stretch>
@@ -733,12 +732,11 @@
                   <pic:spPr bwMode="auto">
                     <a:xfrm>
                       <a:off x="0" y="0"/>
-                      <a:ext cx="4064549" cy="3151027"/>
+                      <a:ext cx="4064549" cy="3138913"/>
                     </a:xfrm>
                     <a:prstGeom prst="rect">
                       <a:avLst/>
                     </a:prstGeom>
-                    <a:noFill/>
                   </pic:spPr>
                 </pic:pic>
               </a:graphicData>
@@ -3995,7 +3993,7 @@
                     </pic:cNvPicPr>
                   </pic:nvPicPr>
                   <pic:blipFill>
-                    <a:blip r:embed="rId6">
+                    <a:blip r:embed="rId7">
                       <a:extLst>
                         <a:ext uri="{28A0092B-C50C-407E-A947-70E740481C1C}">
                           <a14:useLocalDpi xmlns:a14="http://schemas.microsoft.com/office/drawing/2010/main" val="0"/>
@@ -4128,7 +4126,7 @@
                     </pic:cNvPicPr>
                   </pic:nvPicPr>
                   <pic:blipFill>
-                    <a:blip r:embed="rId7">
+                    <a:blip r:embed="rId8">
                       <a:extLst>
                         <a:ext uri="{28A0092B-C50C-407E-A947-70E740481C1C}">
                           <a14:useLocalDpi xmlns:a14="http://schemas.microsoft.com/office/drawing/2010/main" val="0"/>

</xml_diff>